<commit_message>
updated email / resumes
</commit_message>
<xml_diff>
--- a/download/drgoodman-resume.docx
+++ b/download/drgoodman-resume.docx
@@ -6,14 +6,6 @@
       <w:pPr>
         <w:rPr>
           <w:rFonts w:asciiTheme="majorHAnsi" w:eastAsia="Times New Roman" w:hAnsiTheme="majorHAnsi" w:cstheme="majorHAnsi"/>
-          <w:b/>
-        </w:rPr>
-      </w:pPr>
-    </w:p>
-    <w:p>
-      <w:pPr>
-        <w:rPr>
-          <w:rFonts w:asciiTheme="majorHAnsi" w:eastAsia="Times New Roman" w:hAnsiTheme="majorHAnsi" w:cstheme="majorHAnsi"/>
           <w:sz w:val="36"/>
           <w:szCs w:val="36"/>
         </w:rPr>
@@ -56,70 +48,63 @@
           <w:rFonts w:asciiTheme="majorHAnsi" w:eastAsia="Times New Roman" w:hAnsiTheme="majorHAnsi" w:cstheme="majorHAnsi"/>
           <w:i/>
         </w:rPr>
-        <w:t>Phone</w:t>
+        <w:t>Cell: (</w:t>
       </w:r>
       <w:r>
         <w:rPr>
           <w:rFonts w:asciiTheme="majorHAnsi" w:eastAsia="Times New Roman" w:hAnsiTheme="majorHAnsi" w:cstheme="majorHAnsi"/>
           <w:i/>
         </w:rPr>
-        <w:t>: (</w:t>
+        <w:t>503</w:t>
       </w:r>
       <w:r>
         <w:rPr>
           <w:rFonts w:asciiTheme="majorHAnsi" w:eastAsia="Times New Roman" w:hAnsiTheme="majorHAnsi" w:cstheme="majorHAnsi"/>
           <w:i/>
         </w:rPr>
-        <w:t>503</w:t>
+        <w:t>)</w:t>
       </w:r>
       <w:r>
         <w:rPr>
           <w:rFonts w:asciiTheme="majorHAnsi" w:eastAsia="Times New Roman" w:hAnsiTheme="majorHAnsi" w:cstheme="majorHAnsi"/>
           <w:i/>
         </w:rPr>
-        <w:t>)</w:t>
+        <w:t>858-733</w:t>
       </w:r>
       <w:r>
         <w:rPr>
           <w:rFonts w:asciiTheme="majorHAnsi" w:eastAsia="Times New Roman" w:hAnsiTheme="majorHAnsi" w:cstheme="majorHAnsi"/>
           <w:i/>
         </w:rPr>
-        <w:t>858-733</w:t>
+        <w:t xml:space="preserve">0 </w:t>
+      </w:r>
+      <w:r>
+        <w:rPr>
+          <w:rFonts w:asciiTheme="majorHAnsi" w:eastAsia="Times New Roman" w:hAnsiTheme="majorHAnsi" w:cstheme="majorHAnsi"/>
+          <w:iCs/>
+        </w:rPr>
+        <w:tab/>
       </w:r>
       <w:r>
         <w:rPr>
           <w:rFonts w:asciiTheme="majorHAnsi" w:eastAsia="Times New Roman" w:hAnsiTheme="majorHAnsi" w:cstheme="majorHAnsi"/>
           <w:i/>
         </w:rPr>
-        <w:t xml:space="preserve">0 </w:t>
-      </w:r>
-      <w:r>
-        <w:rPr>
-          <w:rFonts w:asciiTheme="majorHAnsi" w:eastAsia="Times New Roman" w:hAnsiTheme="majorHAnsi" w:cstheme="majorHAnsi"/>
-          <w:iCs/>
-        </w:rPr>
-        <w:tab/>
-      </w:r>
-      <w:r>
-        <w:rPr>
-          <w:rFonts w:asciiTheme="majorHAnsi" w:eastAsia="Times New Roman" w:hAnsiTheme="majorHAnsi" w:cstheme="majorHAnsi"/>
-          <w:iCs/>
-        </w:rPr>
-        <w:tab/>
+        <w:t xml:space="preserve">Email: </w:t>
       </w:r>
       <w:r>
         <w:rPr>
           <w:rFonts w:asciiTheme="majorHAnsi" w:eastAsia="Times New Roman" w:hAnsiTheme="majorHAnsi" w:cstheme="majorHAnsi"/>
           <w:i/>
         </w:rPr>
-        <w:t xml:space="preserve">Email: </w:t>
+        <w:t>drewgoodmanPDX@gmail</w:t>
       </w:r>
       <w:r>
         <w:rPr>
           <w:rFonts w:asciiTheme="majorHAnsi" w:eastAsia="Times New Roman" w:hAnsiTheme="majorHAnsi" w:cstheme="majorHAnsi"/>
           <w:i/>
         </w:rPr>
-        <w:t>drg6525@yahoo.com</w:t>
+        <w:t>.com</w:t>
       </w:r>
       <w:r>
         <w:rPr>
@@ -140,48 +125,42 @@
           <w:i/>
           <w:iCs/>
         </w:rPr>
-        <w:t>LinkedIn: linkedin.com/in/drew-r-goodman</w:t>
-      </w:r>
-    </w:p>
-    <w:p>
-      <w:pPr>
-        <w:rPr>
-          <w:rFonts w:asciiTheme="majorHAnsi" w:eastAsia="Times New Roman" w:hAnsiTheme="majorHAnsi" w:cstheme="majorHAnsi"/>
-        </w:rPr>
-      </w:pPr>
-      <w:r>
-        <w:rPr>
-          <w:rFonts w:asciiTheme="majorHAnsi" w:eastAsia="Times New Roman" w:hAnsiTheme="majorHAnsi" w:cstheme="majorHAnsi"/>
-        </w:rPr>
-        <w:t xml:space="preserve">Website: </w:t>
+        <w:t xml:space="preserve">LinkedIn: </w:t>
       </w:r>
       <w:hyperlink r:id="rId5" w:history="1">
         <w:r>
           <w:rPr>
             <w:rStyle w:val="Hyperlink"/>
             <w:rFonts w:asciiTheme="majorHAnsi" w:eastAsia="Times New Roman" w:hAnsiTheme="majorHAnsi" w:cstheme="majorHAnsi"/>
+            <w:i/>
+            <w:iCs/>
           </w:rPr>
-          <w:t>https://drewgoodman.github.io</w:t>
+          <w:t>linkedin.com/in/drew-r-</w:t>
         </w:r>
+        <w:proofErr w:type="spellStart"/>
+        <w:r>
+          <w:rPr>
+            <w:rStyle w:val="Hyperlink"/>
+            <w:rFonts w:asciiTheme="majorHAnsi" w:eastAsia="Times New Roman" w:hAnsiTheme="majorHAnsi" w:cstheme="majorHAnsi"/>
+            <w:i/>
+            <w:iCs/>
+          </w:rPr>
+          <w:t>goodman</w:t>
+        </w:r>
+        <w:proofErr w:type="spellEnd"/>
       </w:hyperlink>
-      <w:r>
-        <w:rPr>
-          <w:rFonts w:asciiTheme="majorHAnsi" w:eastAsia="Times New Roman" w:hAnsiTheme="majorHAnsi" w:cstheme="majorHAnsi"/>
-        </w:rPr>
-        <w:tab/>
-      </w:r>
-      <w:r>
-        <w:rPr>
-          <w:rFonts w:asciiTheme="majorHAnsi" w:eastAsia="Times New Roman" w:hAnsiTheme="majorHAnsi" w:cstheme="majorHAnsi"/>
-          <w:i/>
-        </w:rPr>
-        <w:t xml:space="preserve"> </w:t>
-      </w:r>
-      <w:r>
-        <w:rPr>
-          <w:rFonts w:asciiTheme="majorHAnsi" w:eastAsia="Times New Roman" w:hAnsiTheme="majorHAnsi" w:cstheme="majorHAnsi"/>
-        </w:rPr>
-        <w:t xml:space="preserve">Github: </w:t>
+    </w:p>
+    <w:p>
+      <w:pPr>
+        <w:rPr>
+          <w:rFonts w:asciiTheme="majorHAnsi" w:eastAsia="Times New Roman" w:hAnsiTheme="majorHAnsi" w:cstheme="majorHAnsi"/>
+        </w:rPr>
+      </w:pPr>
+      <w:r>
+        <w:rPr>
+          <w:rFonts w:asciiTheme="majorHAnsi" w:eastAsia="Times New Roman" w:hAnsiTheme="majorHAnsi" w:cstheme="majorHAnsi"/>
+        </w:rPr>
+        <w:t xml:space="preserve">Website: </w:t>
       </w:r>
       <w:hyperlink r:id="rId6" w:history="1">
         <w:r>
@@ -189,8 +168,53 @@
             <w:rStyle w:val="Hyperlink"/>
             <w:rFonts w:asciiTheme="majorHAnsi" w:eastAsia="Times New Roman" w:hAnsiTheme="majorHAnsi" w:cstheme="majorHAnsi"/>
           </w:rPr>
-          <w:t>https://github.com/drewgoodman</w:t>
+          <w:t>drewgoodman.github.io</w:t>
         </w:r>
+      </w:hyperlink>
+      <w:r>
+        <w:rPr>
+          <w:rFonts w:asciiTheme="majorHAnsi" w:eastAsia="Times New Roman" w:hAnsiTheme="majorHAnsi" w:cstheme="majorHAnsi"/>
+        </w:rPr>
+        <w:tab/>
+      </w:r>
+      <w:r>
+        <w:rPr>
+          <w:rFonts w:asciiTheme="majorHAnsi" w:eastAsia="Times New Roman" w:hAnsiTheme="majorHAnsi" w:cstheme="majorHAnsi"/>
+          <w:i/>
+        </w:rPr>
+        <w:t xml:space="preserve"> </w:t>
+      </w:r>
+      <w:proofErr w:type="spellStart"/>
+      <w:r>
+        <w:rPr>
+          <w:rFonts w:asciiTheme="majorHAnsi" w:eastAsia="Times New Roman" w:hAnsiTheme="majorHAnsi" w:cstheme="majorHAnsi"/>
+        </w:rPr>
+        <w:t>Github</w:t>
+      </w:r>
+      <w:proofErr w:type="spellEnd"/>
+      <w:r>
+        <w:rPr>
+          <w:rFonts w:asciiTheme="majorHAnsi" w:eastAsia="Times New Roman" w:hAnsiTheme="majorHAnsi" w:cstheme="majorHAnsi"/>
+        </w:rPr>
+        <w:t xml:space="preserve">: </w:t>
+      </w:r>
+      <w:hyperlink r:id="rId7" w:history="1">
+        <w:r>
+          <w:rPr>
+            <w:rStyle w:val="Hyperlink"/>
+            <w:rFonts w:asciiTheme="majorHAnsi" w:eastAsia="Times New Roman" w:hAnsiTheme="majorHAnsi" w:cstheme="majorHAnsi"/>
+          </w:rPr>
+          <w:t>github.com/</w:t>
+        </w:r>
+        <w:proofErr w:type="spellStart"/>
+        <w:r>
+          <w:rPr>
+            <w:rStyle w:val="Hyperlink"/>
+            <w:rFonts w:asciiTheme="majorHAnsi" w:eastAsia="Times New Roman" w:hAnsiTheme="majorHAnsi" w:cstheme="majorHAnsi"/>
+          </w:rPr>
+          <w:t>drewgoodman</w:t>
+        </w:r>
+        <w:proofErr w:type="spellEnd"/>
       </w:hyperlink>
     </w:p>
     <w:p>
@@ -333,37 +357,41 @@
         <w:rPr>
           <w:rFonts w:asciiTheme="majorHAnsi" w:eastAsia="Times New Roman" w:hAnsiTheme="majorHAnsi" w:cstheme="majorHAnsi"/>
         </w:rPr>
-        <w:t>Technical Skills: JavaScript, React.js,</w:t>
-      </w:r>
-      <w:r>
-        <w:rPr>
-          <w:rFonts w:asciiTheme="majorHAnsi" w:eastAsia="Times New Roman" w:hAnsiTheme="majorHAnsi" w:cstheme="majorHAnsi"/>
-        </w:rPr>
-        <w:t xml:space="preserve"> Python 3,</w:t>
-      </w:r>
-      <w:r>
-        <w:rPr>
-          <w:rFonts w:asciiTheme="majorHAnsi" w:eastAsia="Times New Roman" w:hAnsiTheme="majorHAnsi" w:cstheme="majorHAnsi"/>
-        </w:rPr>
-        <w:t xml:space="preserve"> Django,</w:t>
-      </w:r>
-      <w:r>
-        <w:rPr>
-          <w:rFonts w:asciiTheme="majorHAnsi" w:eastAsia="Times New Roman" w:hAnsiTheme="majorHAnsi" w:cstheme="majorHAnsi"/>
-        </w:rPr>
-        <w:t xml:space="preserve"> Flask,</w:t>
-      </w:r>
-      <w:r>
-        <w:rPr>
-          <w:rFonts w:asciiTheme="majorHAnsi" w:eastAsia="Times New Roman" w:hAnsiTheme="majorHAnsi" w:cstheme="majorHAnsi"/>
-        </w:rPr>
-        <w:t xml:space="preserve"> HTML5, CSS, SCSS, JSON, SQL Databases, Visual Studio Code, Postman, Heroku, GitHub</w:t>
-      </w:r>
-      <w:r>
-        <w:rPr>
-          <w:rFonts w:asciiTheme="majorHAnsi" w:eastAsia="Times New Roman" w:hAnsiTheme="majorHAnsi" w:cstheme="majorHAnsi"/>
-        </w:rPr>
-        <w:t>, Amazon Web Services</w:t>
+        <w:t xml:space="preserve">Soft Skills: </w:t>
+      </w:r>
+      <w:r>
+        <w:rPr>
+          <w:rFonts w:asciiTheme="majorHAnsi" w:eastAsia="Times New Roman" w:hAnsiTheme="majorHAnsi" w:cstheme="majorHAnsi"/>
+        </w:rPr>
+        <w:t xml:space="preserve">Problem solving, critical thinking, troubleshooting, adaptability, resourcefulness, management, delegation, customer service, collaboration, courteousness, </w:t>
+      </w:r>
+      <w:proofErr w:type="spellStart"/>
+      <w:r>
+        <w:rPr>
+          <w:rFonts w:asciiTheme="majorHAnsi" w:eastAsia="Times New Roman" w:hAnsiTheme="majorHAnsi" w:cstheme="majorHAnsi"/>
+        </w:rPr>
+        <w:t>self awareness</w:t>
+      </w:r>
+      <w:proofErr w:type="spellEnd"/>
+      <w:r>
+        <w:rPr>
+          <w:rFonts w:asciiTheme="majorHAnsi" w:eastAsia="Times New Roman" w:hAnsiTheme="majorHAnsi" w:cstheme="majorHAnsi"/>
+        </w:rPr>
+        <w:t xml:space="preserve">, </w:t>
+      </w:r>
+      <w:proofErr w:type="spellStart"/>
+      <w:r>
+        <w:rPr>
+          <w:rFonts w:asciiTheme="majorHAnsi" w:eastAsia="Times New Roman" w:hAnsiTheme="majorHAnsi" w:cstheme="majorHAnsi"/>
+        </w:rPr>
+        <w:t>self teaching</w:t>
+      </w:r>
+      <w:proofErr w:type="spellEnd"/>
+      <w:r>
+        <w:rPr>
+          <w:rFonts w:asciiTheme="majorHAnsi" w:eastAsia="Times New Roman" w:hAnsiTheme="majorHAnsi" w:cstheme="majorHAnsi"/>
+        </w:rPr>
+        <w:t>, mentoring, creativity, researching</w:t>
       </w:r>
     </w:p>
     <w:p>
@@ -388,13 +416,67 @@
         <w:rPr>
           <w:rFonts w:asciiTheme="majorHAnsi" w:eastAsia="Times New Roman" w:hAnsiTheme="majorHAnsi" w:cstheme="majorHAnsi"/>
         </w:rPr>
-        <w:t xml:space="preserve">Soft Skills: </w:t>
-      </w:r>
-      <w:r>
-        <w:rPr>
-          <w:rFonts w:asciiTheme="majorHAnsi" w:eastAsia="Times New Roman" w:hAnsiTheme="majorHAnsi" w:cstheme="majorHAnsi"/>
-        </w:rPr>
-        <w:t>Problem solving, critical thinking, troubleshooting, adaptability, resourcefulness, management, delegation, customer service, collaboration, courteousness, self awareness, self teaching, mentoring, creativity, researching</w:t>
+        <w:t xml:space="preserve">Technical Skills: </w:t>
+      </w:r>
+      <w:r>
+        <w:rPr>
+          <w:rFonts w:asciiTheme="majorHAnsi" w:eastAsia="Times New Roman" w:hAnsiTheme="majorHAnsi" w:cstheme="majorHAnsi"/>
+        </w:rPr>
+        <w:t>JavaScript, React.js,</w:t>
+      </w:r>
+      <w:r>
+        <w:rPr>
+          <w:rFonts w:asciiTheme="majorHAnsi" w:eastAsia="Times New Roman" w:hAnsiTheme="majorHAnsi" w:cstheme="majorHAnsi"/>
+        </w:rPr>
+        <w:t xml:space="preserve"> jQuery,</w:t>
+      </w:r>
+      <w:r>
+        <w:rPr>
+          <w:rFonts w:asciiTheme="majorHAnsi" w:eastAsia="Times New Roman" w:hAnsiTheme="majorHAnsi" w:cstheme="majorHAnsi"/>
+        </w:rPr>
+        <w:t xml:space="preserve"> </w:t>
+      </w:r>
+      <w:r>
+        <w:rPr>
+          <w:rFonts w:asciiTheme="majorHAnsi" w:eastAsia="Times New Roman" w:hAnsiTheme="majorHAnsi" w:cstheme="majorHAnsi"/>
+        </w:rPr>
+        <w:t>Python 3,</w:t>
+      </w:r>
+      <w:r>
+        <w:rPr>
+          <w:rFonts w:asciiTheme="majorHAnsi" w:eastAsia="Times New Roman" w:hAnsiTheme="majorHAnsi" w:cstheme="majorHAnsi"/>
+        </w:rPr>
+        <w:t xml:space="preserve"> Django,</w:t>
+      </w:r>
+      <w:r>
+        <w:rPr>
+          <w:rFonts w:asciiTheme="majorHAnsi" w:eastAsia="Times New Roman" w:hAnsiTheme="majorHAnsi" w:cstheme="majorHAnsi"/>
+        </w:rPr>
+        <w:t xml:space="preserve"> Flask,</w:t>
+      </w:r>
+      <w:r>
+        <w:rPr>
+          <w:rFonts w:asciiTheme="majorHAnsi" w:eastAsia="Times New Roman" w:hAnsiTheme="majorHAnsi" w:cstheme="majorHAnsi"/>
+        </w:rPr>
+        <w:t xml:space="preserve"> HTML5, CSS, SCSS, JSON, SQL Databases</w:t>
+      </w:r>
+      <w:r>
+        <w:rPr>
+          <w:rFonts w:asciiTheme="majorHAnsi" w:eastAsia="Times New Roman" w:hAnsiTheme="majorHAnsi" w:cstheme="majorHAnsi"/>
+        </w:rPr>
+        <w:t>, Visual Studio Code, Postman, Heroku, GitHub</w:t>
+      </w:r>
+      <w:r>
+        <w:rPr>
+          <w:rFonts w:asciiTheme="majorHAnsi" w:eastAsia="Times New Roman" w:hAnsiTheme="majorHAnsi" w:cstheme="majorHAnsi"/>
+        </w:rPr>
+        <w:t>, Amazon Web Services</w:t>
+      </w:r>
+      <w:r>
+        <w:rPr>
+          <w:rFonts w:asciiTheme="majorHAnsi" w:eastAsia="Times New Roman" w:hAnsiTheme="majorHAnsi" w:cstheme="majorHAnsi"/>
+        </w:rPr>
+        <w:t xml:space="preserve">, </w:t>
       </w:r>
     </w:p>
     <w:p>
@@ -446,12 +528,21 @@
           <w:b/>
         </w:rPr>
       </w:pPr>
-      <w:r>
-        <w:rPr>
-          <w:rFonts w:asciiTheme="majorHAnsi" w:eastAsia="Times New Roman" w:hAnsiTheme="majorHAnsi" w:cstheme="majorHAnsi"/>
-          <w:b/>
-        </w:rPr>
-        <w:t>PetStash Supply Co</w:t>
+      <w:proofErr w:type="spellStart"/>
+      <w:r>
+        <w:rPr>
+          <w:rFonts w:asciiTheme="majorHAnsi" w:eastAsia="Times New Roman" w:hAnsiTheme="majorHAnsi" w:cstheme="majorHAnsi"/>
+          <w:b/>
+        </w:rPr>
+        <w:t>PetStash</w:t>
+      </w:r>
+      <w:proofErr w:type="spellEnd"/>
+      <w:r>
+        <w:rPr>
+          <w:rFonts w:asciiTheme="majorHAnsi" w:eastAsia="Times New Roman" w:hAnsiTheme="majorHAnsi" w:cstheme="majorHAnsi"/>
+          <w:b/>
+        </w:rPr>
+        <w:t xml:space="preserve"> Supply Co</w:t>
       </w:r>
       <w:r>
         <w:rPr>
@@ -464,7 +555,81 @@
         <w:rPr>
           <w:rFonts w:asciiTheme="majorHAnsi" w:eastAsia="Times New Roman" w:hAnsiTheme="majorHAnsi" w:cstheme="majorHAnsi"/>
         </w:rPr>
-        <w:t>eCommerce application built in React.js. Account and shop data are managed by a separate restful API built in Python 3 and connected to a custom SQL database. A separate back office app rendered through Flask and Jinja allows admins to create accounts and manage product and category data.</w:t>
+        <w:t>eCommerce application</w:t>
+      </w:r>
+      <w:r>
+        <w:rPr>
+          <w:rFonts w:asciiTheme="majorHAnsi" w:eastAsia="Times New Roman" w:hAnsiTheme="majorHAnsi" w:cstheme="majorHAnsi"/>
+        </w:rPr>
+        <w:t xml:space="preserve"> mockup</w:t>
+      </w:r>
+      <w:r>
+        <w:rPr>
+          <w:rFonts w:asciiTheme="majorHAnsi" w:eastAsia="Times New Roman" w:hAnsiTheme="majorHAnsi" w:cstheme="majorHAnsi"/>
+        </w:rPr>
+        <w:t xml:space="preserve"> built in React.js. Account</w:t>
+      </w:r>
+      <w:r>
+        <w:rPr>
+          <w:rFonts w:asciiTheme="majorHAnsi" w:eastAsia="Times New Roman" w:hAnsiTheme="majorHAnsi" w:cstheme="majorHAnsi"/>
+        </w:rPr>
+        <w:t xml:space="preserve"> authentication</w:t>
+      </w:r>
+      <w:r>
+        <w:rPr>
+          <w:rFonts w:asciiTheme="majorHAnsi" w:eastAsia="Times New Roman" w:hAnsiTheme="majorHAnsi" w:cstheme="majorHAnsi"/>
+        </w:rPr>
+        <w:t xml:space="preserve"> and shop data are managed by a separate restful API built in Python 3 and connected to a custom SQL database. A </w:t>
+      </w:r>
+      <w:proofErr w:type="gramStart"/>
+      <w:r>
+        <w:rPr>
+          <w:rFonts w:asciiTheme="majorHAnsi" w:eastAsia="Times New Roman" w:hAnsiTheme="majorHAnsi" w:cstheme="majorHAnsi"/>
+        </w:rPr>
+        <w:t>back office</w:t>
+      </w:r>
+      <w:proofErr w:type="gramEnd"/>
+      <w:r>
+        <w:rPr>
+          <w:rFonts w:asciiTheme="majorHAnsi" w:eastAsia="Times New Roman" w:hAnsiTheme="majorHAnsi" w:cstheme="majorHAnsi"/>
+        </w:rPr>
+        <w:t xml:space="preserve"> </w:t>
+      </w:r>
+      <w:r>
+        <w:rPr>
+          <w:rFonts w:asciiTheme="majorHAnsi" w:eastAsia="Times New Roman" w:hAnsiTheme="majorHAnsi" w:cstheme="majorHAnsi"/>
+        </w:rPr>
+        <w:t>UI is also</w:t>
+      </w:r>
+      <w:r>
+        <w:rPr>
+          <w:rFonts w:asciiTheme="majorHAnsi" w:eastAsia="Times New Roman" w:hAnsiTheme="majorHAnsi" w:cstheme="majorHAnsi"/>
+        </w:rPr>
+        <w:t xml:space="preserve"> </w:t>
+      </w:r>
+      <w:r>
+        <w:rPr>
+          <w:rFonts w:asciiTheme="majorHAnsi" w:eastAsia="Times New Roman" w:hAnsiTheme="majorHAnsi" w:cstheme="majorHAnsi"/>
+        </w:rPr>
+        <w:t>rendered</w:t>
+      </w:r>
+      <w:r>
+        <w:rPr>
+          <w:rFonts w:asciiTheme="majorHAnsi" w:eastAsia="Times New Roman" w:hAnsiTheme="majorHAnsi" w:cstheme="majorHAnsi"/>
+        </w:rPr>
+        <w:t xml:space="preserve"> through Flask </w:t>
+      </w:r>
+      <w:r>
+        <w:rPr>
+          <w:rFonts w:asciiTheme="majorHAnsi" w:eastAsia="Times New Roman" w:hAnsiTheme="majorHAnsi" w:cstheme="majorHAnsi"/>
+        </w:rPr>
+        <w:t xml:space="preserve">to </w:t>
+      </w:r>
+      <w:r>
+        <w:rPr>
+          <w:rFonts w:asciiTheme="majorHAnsi" w:eastAsia="Times New Roman" w:hAnsiTheme="majorHAnsi" w:cstheme="majorHAnsi"/>
+        </w:rPr>
+        <w:t>allow admins to create accounts and manage product and category data.</w:t>
       </w:r>
     </w:p>
     <w:p>
@@ -472,25 +637,6 @@
         <w:ind w:left="1440"/>
         <w:rPr>
           <w:rFonts w:asciiTheme="majorHAnsi" w:hAnsiTheme="majorHAnsi" w:cstheme="majorHAnsi"/>
-        </w:rPr>
-      </w:pPr>
-      <w:hyperlink r:id="rId7" w:history="1">
-        <w:r>
-          <w:rPr>
-            <w:rStyle w:val="Hyperlink"/>
-            <w:rFonts w:asciiTheme="majorHAnsi" w:hAnsiTheme="majorHAnsi" w:cstheme="majorHAnsi"/>
-          </w:rPr>
-          <w:t>https://petstash-supply-co.herokuapp.com/</w:t>
-        </w:r>
-      </w:hyperlink>
-    </w:p>
-    <w:p>
-      <w:pPr>
-        <w:ind w:left="1440"/>
-        <w:rPr>
-          <w:rFonts w:asciiTheme="majorHAnsi" w:eastAsia="Times New Roman" w:hAnsiTheme="majorHAnsi" w:cstheme="majorHAnsi"/>
-          <w:b/>
-          <w:bCs/>
         </w:rPr>
       </w:pPr>
       <w:hyperlink r:id="rId8" w:history="1">
@@ -499,53 +645,17 @@
             <w:rStyle w:val="Hyperlink"/>
             <w:rFonts w:asciiTheme="majorHAnsi" w:hAnsiTheme="majorHAnsi" w:cstheme="majorHAnsi"/>
           </w:rPr>
-          <w:t>https://github.com/drewgoodman/PetStash-BackOfficeAPI</w:t>
+          <w:t>petstash-supply-co.herokuapp.com</w:t>
         </w:r>
       </w:hyperlink>
     </w:p>
     <w:p>
       <w:pPr>
-        <w:ind w:left="720"/>
+        <w:ind w:left="1440"/>
         <w:rPr>
           <w:rFonts w:asciiTheme="majorHAnsi" w:eastAsia="Times New Roman" w:hAnsiTheme="majorHAnsi" w:cstheme="majorHAnsi"/>
           <w:b/>
           <w:bCs/>
-        </w:rPr>
-      </w:pPr>
-    </w:p>
-    <w:p>
-      <w:pPr>
-        <w:pStyle w:val="ListParagraph"/>
-        <w:numPr>
-          <w:ilvl w:val="0"/>
-          <w:numId w:val="4"/>
-        </w:numPr>
-        <w:rPr>
-          <w:rFonts w:asciiTheme="majorHAnsi" w:eastAsia="Times New Roman" w:hAnsiTheme="majorHAnsi" w:cstheme="majorHAnsi"/>
-        </w:rPr>
-      </w:pPr>
-      <w:r>
-        <w:rPr>
-          <w:rFonts w:asciiTheme="majorHAnsi" w:eastAsia="Times New Roman" w:hAnsiTheme="majorHAnsi" w:cstheme="majorHAnsi"/>
-          <w:b/>
-          <w:bCs/>
-        </w:rPr>
-        <w:t xml:space="preserve">Triple Triad: </w:t>
-      </w:r>
-      <w:r>
-        <w:rPr>
-          <w:rFonts w:asciiTheme="majorHAnsi" w:eastAsia="Times New Roman" w:hAnsiTheme="majorHAnsi" w:cstheme="majorHAnsi"/>
-        </w:rPr>
-        <w:t>Two player local browser game built in vanilla JavaScript, HTML5, and CSS. The core gameplay loop manipulates object values and assigns element classes to alternate turns, play event animations, and manipulate the game board display at different game states.</w:t>
-      </w:r>
-    </w:p>
-    <w:p>
-      <w:pPr>
-        <w:pStyle w:val="ListParagraph"/>
-        <w:spacing w:line="240" w:lineRule="auto"/>
-        <w:ind w:firstLine="720"/>
-        <w:rPr>
-          <w:rFonts w:asciiTheme="majorHAnsi" w:hAnsiTheme="majorHAnsi" w:cstheme="majorHAnsi"/>
         </w:rPr>
       </w:pPr>
       <w:hyperlink r:id="rId9" w:history="1">
@@ -554,7 +664,123 @@
             <w:rStyle w:val="Hyperlink"/>
             <w:rFonts w:asciiTheme="majorHAnsi" w:hAnsiTheme="majorHAnsi" w:cstheme="majorHAnsi"/>
           </w:rPr>
-          <w:t>https://github.com/drewgoodman/Triple-Triad</w:t>
+          <w:t>github.com/</w:t>
+        </w:r>
+        <w:proofErr w:type="spellStart"/>
+        <w:r>
+          <w:rPr>
+            <w:rStyle w:val="Hyperlink"/>
+            <w:rFonts w:asciiTheme="majorHAnsi" w:hAnsiTheme="majorHAnsi" w:cstheme="majorHAnsi"/>
+          </w:rPr>
+          <w:t>drewgoodman</w:t>
+        </w:r>
+        <w:proofErr w:type="spellEnd"/>
+        <w:r>
+          <w:rPr>
+            <w:rStyle w:val="Hyperlink"/>
+            <w:rFonts w:asciiTheme="majorHAnsi" w:hAnsiTheme="majorHAnsi" w:cstheme="majorHAnsi"/>
+          </w:rPr>
+          <w:t>/</w:t>
+        </w:r>
+        <w:proofErr w:type="spellStart"/>
+        <w:r>
+          <w:rPr>
+            <w:rStyle w:val="Hyperlink"/>
+            <w:rFonts w:asciiTheme="majorHAnsi" w:hAnsiTheme="majorHAnsi" w:cstheme="majorHAnsi"/>
+          </w:rPr>
+          <w:t>PetStash-BackOfficeAPI</w:t>
+        </w:r>
+        <w:proofErr w:type="spellEnd"/>
+      </w:hyperlink>
+    </w:p>
+    <w:p>
+      <w:pPr>
+        <w:ind w:left="720"/>
+        <w:rPr>
+          <w:rFonts w:asciiTheme="majorHAnsi" w:eastAsia="Times New Roman" w:hAnsiTheme="majorHAnsi" w:cstheme="majorHAnsi"/>
+          <w:b/>
+          <w:bCs/>
+        </w:rPr>
+      </w:pPr>
+    </w:p>
+    <w:p>
+      <w:pPr>
+        <w:pStyle w:val="ListParagraph"/>
+        <w:numPr>
+          <w:ilvl w:val="0"/>
+          <w:numId w:val="4"/>
+        </w:numPr>
+        <w:rPr>
+          <w:rFonts w:asciiTheme="majorHAnsi" w:eastAsia="Times New Roman" w:hAnsiTheme="majorHAnsi" w:cstheme="majorHAnsi"/>
+        </w:rPr>
+      </w:pPr>
+      <w:r>
+        <w:rPr>
+          <w:rFonts w:asciiTheme="majorHAnsi" w:eastAsia="Times New Roman" w:hAnsiTheme="majorHAnsi" w:cstheme="majorHAnsi"/>
+          <w:b/>
+          <w:bCs/>
+        </w:rPr>
+        <w:t xml:space="preserve">Triple Triad: </w:t>
+      </w:r>
+      <w:r>
+        <w:rPr>
+          <w:rFonts w:asciiTheme="majorHAnsi" w:eastAsia="Times New Roman" w:hAnsiTheme="majorHAnsi" w:cstheme="majorHAnsi"/>
+        </w:rPr>
+        <w:t xml:space="preserve">Two player local browser game built in vanilla JavaScript, HTML5, and CSS. </w:t>
+      </w:r>
+      <w:r>
+        <w:rPr>
+          <w:rFonts w:asciiTheme="majorHAnsi" w:eastAsia="Times New Roman" w:hAnsiTheme="majorHAnsi" w:cstheme="majorHAnsi"/>
+        </w:rPr>
+        <w:t xml:space="preserve">Features object manipulation, CSS animations triggered via </w:t>
+      </w:r>
+      <w:proofErr w:type="spellStart"/>
+      <w:r>
+        <w:rPr>
+          <w:rFonts w:asciiTheme="majorHAnsi" w:eastAsia="Times New Roman" w:hAnsiTheme="majorHAnsi" w:cstheme="majorHAnsi"/>
+        </w:rPr>
+        <w:t>Javascript</w:t>
+      </w:r>
+      <w:proofErr w:type="spellEnd"/>
+      <w:r>
+        <w:rPr>
+          <w:rFonts w:asciiTheme="majorHAnsi" w:eastAsia="Times New Roman" w:hAnsiTheme="majorHAnsi" w:cstheme="majorHAnsi"/>
+        </w:rPr>
+        <w:t>, and a scaling UI.</w:t>
+      </w:r>
+    </w:p>
+    <w:p>
+      <w:pPr>
+        <w:pStyle w:val="ListParagraph"/>
+        <w:spacing w:line="240" w:lineRule="auto"/>
+        <w:ind w:firstLine="720"/>
+        <w:rPr>
+          <w:rFonts w:asciiTheme="majorHAnsi" w:hAnsiTheme="majorHAnsi" w:cstheme="majorHAnsi"/>
+        </w:rPr>
+      </w:pPr>
+      <w:hyperlink r:id="rId10" w:history="1">
+        <w:r>
+          <w:rPr>
+            <w:rStyle w:val="Hyperlink"/>
+            <w:rFonts w:asciiTheme="majorHAnsi" w:hAnsiTheme="majorHAnsi" w:cstheme="majorHAnsi"/>
+          </w:rPr>
+          <w:t>github.com/</w:t>
+        </w:r>
+        <w:proofErr w:type="spellStart"/>
+        <w:r>
+          <w:rPr>
+            <w:rStyle w:val="Hyperlink"/>
+            <w:rFonts w:asciiTheme="majorHAnsi" w:hAnsiTheme="majorHAnsi" w:cstheme="majorHAnsi"/>
+          </w:rPr>
+          <w:t>drewgoodman</w:t>
+        </w:r>
+        <w:proofErr w:type="spellEnd"/>
+        <w:r>
+          <w:rPr>
+            <w:rStyle w:val="Hyperlink"/>
+            <w:rFonts w:asciiTheme="majorHAnsi" w:hAnsiTheme="majorHAnsi" w:cstheme="majorHAnsi"/>
+          </w:rPr>
+          <w:t>/Triple-Triad</w:t>
         </w:r>
       </w:hyperlink>
     </w:p>
@@ -619,7 +845,7 @@
           <w:rFonts w:asciiTheme="majorHAnsi" w:eastAsia="Times New Roman" w:hAnsiTheme="majorHAnsi" w:cstheme="majorHAnsi"/>
           <w:b/>
         </w:rPr>
-        <w:t>Walgreens</w:t>
+        <w:t>Hallo</w:t>
       </w:r>
       <w:r>
         <w:rPr>
@@ -633,7 +859,7 @@
           <w:rFonts w:asciiTheme="majorHAnsi" w:eastAsia="Times New Roman" w:hAnsiTheme="majorHAnsi" w:cstheme="majorHAnsi"/>
           <w:i/>
         </w:rPr>
-        <w:t>Shift Leader</w:t>
+        <w:t>Web Development Intern</w:t>
       </w:r>
       <w:r>
         <w:rPr>
@@ -678,34 +904,175 @@
         <w:rPr>
           <w:rFonts w:asciiTheme="majorHAnsi" w:eastAsia="Times New Roman" w:hAnsiTheme="majorHAnsi" w:cstheme="majorHAnsi"/>
         </w:rPr>
-        <w:tab/>
-      </w:r>
-      <w:r>
-        <w:rPr>
-          <w:rFonts w:asciiTheme="majorHAnsi" w:eastAsia="Times New Roman" w:hAnsiTheme="majorHAnsi" w:cstheme="majorHAnsi"/>
-        </w:rPr>
-        <w:t xml:space="preserve">November 2015 – </w:t>
-      </w:r>
-      <w:r>
-        <w:rPr>
-          <w:rFonts w:asciiTheme="majorHAnsi" w:eastAsia="Times New Roman" w:hAnsiTheme="majorHAnsi" w:cstheme="majorHAnsi"/>
-        </w:rPr>
-        <w:t>Present</w:t>
+        <w:t>June 2020</w:t>
+      </w:r>
+      <w:r>
+        <w:rPr>
+          <w:rFonts w:asciiTheme="majorHAnsi" w:eastAsia="Times New Roman" w:hAnsiTheme="majorHAnsi" w:cstheme="majorHAnsi"/>
+        </w:rPr>
+        <w:t xml:space="preserve"> – Present</w:t>
       </w:r>
     </w:p>
     <w:p>
       <w:pPr>
         <w:ind w:left="720"/>
-        <w:rPr>
-          <w:rFonts w:asciiTheme="majorHAnsi" w:eastAsia="Times New Roman" w:hAnsiTheme="majorHAnsi" w:cstheme="majorHAnsi"/>
-        </w:rPr>
-      </w:pPr>
-      <w:r>
         <w:rPr>
           <w:rFonts w:asciiTheme="majorHAnsi" w:hAnsiTheme="majorHAnsi" w:cstheme="majorHAnsi"/>
           <w:shd w:val="clear" w:color="auto" w:fill="FFFFFF"/>
         </w:rPr>
-        <w:t>Coordinated night shift team efforts and assisted in sales, product inquiries, and service recovery. Enforced safety standards and comprehensive loss protocols. Managed working fund and handled cash flow reports and vendor invoices daily. Trained team members on equipment use and workflow in the store's photo department.</w:t>
+      </w:pPr>
+      <w:r>
+        <w:rPr>
+          <w:rFonts w:asciiTheme="majorHAnsi" w:hAnsiTheme="majorHAnsi" w:cstheme="majorHAnsi"/>
+          <w:shd w:val="clear" w:color="auto" w:fill="FFFFFF"/>
+        </w:rPr>
+        <w:t xml:space="preserve">Collaborated on the design, implementation, and hosting services of a website built for the company’s first online conference, Language Summit 2020. --- </w:t>
+      </w:r>
+      <w:hyperlink r:id="rId11" w:history="1">
+        <w:r>
+          <w:rPr>
+            <w:rStyle w:val="Hyperlink"/>
+            <w:rFonts w:asciiTheme="majorHAnsi" w:hAnsiTheme="majorHAnsi" w:cstheme="majorHAnsi"/>
+            <w:shd w:val="clear" w:color="auto" w:fill="FFFFFF"/>
+          </w:rPr>
+          <w:t>languagesummit.com</w:t>
+        </w:r>
+      </w:hyperlink>
+      <w:r>
+        <w:rPr>
+          <w:rFonts w:asciiTheme="majorHAnsi" w:hAnsiTheme="majorHAnsi" w:cstheme="majorHAnsi"/>
+          <w:shd w:val="clear" w:color="auto" w:fill="FFFFFF"/>
+        </w:rPr>
+        <w:t xml:space="preserve"> </w:t>
+      </w:r>
+    </w:p>
+    <w:p>
+      <w:pPr>
+        <w:rPr>
+          <w:rFonts w:asciiTheme="majorHAnsi" w:eastAsia="Times New Roman" w:hAnsiTheme="majorHAnsi" w:cstheme="majorHAnsi"/>
+          <w:b/>
+          <w:sz w:val="16"/>
+          <w:szCs w:val="16"/>
+        </w:rPr>
+      </w:pPr>
+    </w:p>
+    <w:p>
+      <w:pPr>
+        <w:numPr>
+          <w:ilvl w:val="0"/>
+          <w:numId w:val="5"/>
+        </w:numPr>
+        <w:rPr>
+          <w:rFonts w:asciiTheme="majorHAnsi" w:eastAsia="Times New Roman" w:hAnsiTheme="majorHAnsi" w:cstheme="majorHAnsi"/>
+          <w:b/>
+        </w:rPr>
+      </w:pPr>
+      <w:r>
+        <w:rPr>
+          <w:rFonts w:asciiTheme="majorHAnsi" w:eastAsia="Times New Roman" w:hAnsiTheme="majorHAnsi" w:cstheme="majorHAnsi"/>
+          <w:b/>
+        </w:rPr>
+        <w:t>[</w:t>
+      </w:r>
+      <w:r>
+        <w:rPr>
+          <w:rFonts w:asciiTheme="majorHAnsi" w:eastAsia="Times New Roman" w:hAnsiTheme="majorHAnsi" w:cstheme="majorHAnsi"/>
+          <w:b/>
+        </w:rPr>
+        <w:t>Walgreens</w:t>
+      </w:r>
+      <w:r>
+        <w:rPr>
+          <w:rFonts w:asciiTheme="majorHAnsi" w:eastAsia="Times New Roman" w:hAnsiTheme="majorHAnsi" w:cstheme="majorHAnsi"/>
+          <w:b/>
+        </w:rPr>
+        <w:t xml:space="preserve">], </w:t>
+      </w:r>
+      <w:r>
+        <w:rPr>
+          <w:rFonts w:asciiTheme="majorHAnsi" w:eastAsia="Times New Roman" w:hAnsiTheme="majorHAnsi" w:cstheme="majorHAnsi"/>
+          <w:i/>
+        </w:rPr>
+        <w:t>Shift Leader</w:t>
+      </w:r>
+      <w:r>
+        <w:rPr>
+          <w:rFonts w:asciiTheme="majorHAnsi" w:eastAsia="Times New Roman" w:hAnsiTheme="majorHAnsi" w:cstheme="majorHAnsi"/>
+          <w:i/>
+        </w:rPr>
+        <w:tab/>
+      </w:r>
+      <w:r>
+        <w:rPr>
+          <w:rFonts w:asciiTheme="majorHAnsi" w:eastAsia="Times New Roman" w:hAnsiTheme="majorHAnsi" w:cstheme="majorHAnsi"/>
+          <w:i/>
+        </w:rPr>
+        <w:tab/>
+      </w:r>
+      <w:r>
+        <w:rPr>
+          <w:rFonts w:asciiTheme="majorHAnsi" w:eastAsia="Times New Roman" w:hAnsiTheme="majorHAnsi" w:cstheme="majorHAnsi"/>
+          <w:i/>
+        </w:rPr>
+        <w:tab/>
+      </w:r>
+      <w:r>
+        <w:rPr>
+          <w:rFonts w:asciiTheme="majorHAnsi" w:eastAsia="Times New Roman" w:hAnsiTheme="majorHAnsi" w:cstheme="majorHAnsi"/>
+        </w:rPr>
+        <w:tab/>
+      </w:r>
+      <w:r>
+        <w:rPr>
+          <w:rFonts w:asciiTheme="majorHAnsi" w:eastAsia="Times New Roman" w:hAnsiTheme="majorHAnsi" w:cstheme="majorHAnsi"/>
+        </w:rPr>
+        <w:tab/>
+      </w:r>
+      <w:r>
+        <w:rPr>
+          <w:rFonts w:asciiTheme="majorHAnsi" w:eastAsia="Times New Roman" w:hAnsiTheme="majorHAnsi" w:cstheme="majorHAnsi"/>
+        </w:rPr>
+        <w:tab/>
+      </w:r>
+      <w:r>
+        <w:rPr>
+          <w:rFonts w:asciiTheme="majorHAnsi" w:eastAsia="Times New Roman" w:hAnsiTheme="majorHAnsi" w:cstheme="majorHAnsi"/>
+        </w:rPr>
+        <w:tab/>
+      </w:r>
+      <w:r>
+        <w:rPr>
+          <w:rFonts w:asciiTheme="majorHAnsi" w:eastAsia="Times New Roman" w:hAnsiTheme="majorHAnsi" w:cstheme="majorHAnsi"/>
+        </w:rPr>
+        <w:t xml:space="preserve">November 2015 – </w:t>
+      </w:r>
+      <w:r>
+        <w:rPr>
+          <w:rFonts w:asciiTheme="majorHAnsi" w:eastAsia="Times New Roman" w:hAnsiTheme="majorHAnsi" w:cstheme="majorHAnsi"/>
+        </w:rPr>
+        <w:t>Present</w:t>
+      </w:r>
+    </w:p>
+    <w:p>
+      <w:pPr>
+        <w:ind w:left="720"/>
+        <w:rPr>
+          <w:rFonts w:asciiTheme="majorHAnsi" w:eastAsia="Times New Roman" w:hAnsiTheme="majorHAnsi" w:cstheme="majorHAnsi"/>
+        </w:rPr>
+      </w:pPr>
+      <w:r>
+        <w:rPr>
+          <w:rFonts w:asciiTheme="majorHAnsi" w:hAnsiTheme="majorHAnsi" w:cstheme="majorHAnsi"/>
+          <w:shd w:val="clear" w:color="auto" w:fill="FFFFFF"/>
+        </w:rPr>
+        <w:t>Coordinated night shift team efforts and assisted in sales, product inquiries, and service recovery. Trained team members on equipment use and workflow in the store's photo department</w:t>
+      </w:r>
+      <w:r>
+        <w:rPr>
+          <w:rFonts w:asciiTheme="majorHAnsi" w:hAnsiTheme="majorHAnsi" w:cstheme="majorHAnsi"/>
+          <w:shd w:val="clear" w:color="auto" w:fill="FFFFFF"/>
+        </w:rPr>
+        <w:t xml:space="preserve"> and troubleshooting equipment as needed.</w:t>
       </w:r>
     </w:p>
     <w:p>
@@ -800,7 +1167,19 @@
         <w:rPr>
           <w:rFonts w:asciiTheme="majorHAnsi" w:eastAsia="Times New Roman" w:hAnsiTheme="majorHAnsi" w:cstheme="majorHAnsi"/>
         </w:rPr>
-        <w:t>August 2019 – September 2019</w:t>
+        <w:t xml:space="preserve">August 2019 – </w:t>
+      </w:r>
+      <w:r>
+        <w:rPr>
+          <w:rFonts w:asciiTheme="majorHAnsi" w:eastAsia="Times New Roman" w:hAnsiTheme="majorHAnsi" w:cstheme="majorHAnsi"/>
+        </w:rPr>
+        <w:t>November</w:t>
+      </w:r>
+      <w:r>
+        <w:rPr>
+          <w:rFonts w:asciiTheme="majorHAnsi" w:eastAsia="Times New Roman" w:hAnsiTheme="majorHAnsi" w:cstheme="majorHAnsi"/>
+        </w:rPr>
+        <w:t xml:space="preserve"> 2019</w:t>
       </w:r>
     </w:p>
     <w:p>

</xml_diff>

<commit_message>
added data for new projects
</commit_message>
<xml_diff>
--- a/download/drgoodman-resume.docx
+++ b/download/drgoodman-resume.docx
@@ -926,7 +926,35 @@
           <w:rFonts w:asciiTheme="majorHAnsi" w:hAnsiTheme="majorHAnsi" w:cstheme="majorHAnsi"/>
           <w:shd w:val="clear" w:color="auto" w:fill="FFFFFF"/>
         </w:rPr>
-        <w:t xml:space="preserve">Collaborated on the design, implementation, and hosting services of a website built for the company’s first online conference, Language Summit 2020. --- </w:t>
+        <w:t>Collaborated on the design</w:t>
+      </w:r>
+      <w:r>
+        <w:rPr>
+          <w:rFonts w:asciiTheme="majorHAnsi" w:hAnsiTheme="majorHAnsi" w:cstheme="majorHAnsi"/>
+          <w:shd w:val="clear" w:color="auto" w:fill="FFFFFF"/>
+        </w:rPr>
+        <w:t xml:space="preserve"> and implementation of a website built for the company’s first online streaming conference</w:t>
+      </w:r>
+      <w:r>
+        <w:rPr>
+          <w:rFonts w:asciiTheme="majorHAnsi" w:hAnsiTheme="majorHAnsi" w:cstheme="majorHAnsi"/>
+          <w:shd w:val="clear" w:color="auto" w:fill="FFFFFF"/>
+        </w:rPr>
+        <w:t>.</w:t>
+      </w:r>
+      <w:r>
+        <w:rPr>
+          <w:rFonts w:asciiTheme="majorHAnsi" w:hAnsiTheme="majorHAnsi" w:cstheme="majorHAnsi"/>
+          <w:shd w:val="clear" w:color="auto" w:fill="FFFFFF"/>
+        </w:rPr>
+        <w:t xml:space="preserve"> Assisted in learning and executing advanced WordPress features, hosting services, and SEO</w:t>
+      </w:r>
+      <w:r>
+        <w:rPr>
+          <w:rFonts w:asciiTheme="majorHAnsi" w:hAnsiTheme="majorHAnsi" w:cstheme="majorHAnsi"/>
+          <w:shd w:val="clear" w:color="auto" w:fill="FFFFFF"/>
+        </w:rPr>
+        <w:t xml:space="preserve"> --- </w:t>
       </w:r>
       <w:hyperlink r:id="rId11" w:history="1">
         <w:r>

</xml_diff>

<commit_message>
Hogwarts API project added
</commit_message>
<xml_diff>
--- a/download/drgoodman-resume.docx
+++ b/download/drgoodman-resume.docx
@@ -1,37 +1,37 @@
 
 <file path=word/document.xml><?xml version="1.0" encoding="utf-8"?>
-<w:document xmlns:wpc="http://schemas.microsoft.com/office/word/2010/wordprocessingCanvas" xmlns:cx="http://schemas.microsoft.com/office/drawing/2014/chartex" xmlns:cx1="http://schemas.microsoft.com/office/drawing/2015/9/8/chartex" xmlns:cx2="http://schemas.microsoft.com/office/drawing/2015/10/21/chartex" xmlns:cx3="http://schemas.microsoft.com/office/drawing/2016/5/9/chartex" xmlns:cx4="http://schemas.microsoft.com/office/drawing/2016/5/10/chartex" xmlns:cx5="http://schemas.microsoft.com/office/drawing/2016/5/11/chartex" xmlns:cx6="http://schemas.microsoft.com/office/drawing/2016/5/12/chartex" xmlns:cx7="http://schemas.microsoft.com/office/drawing/2016/5/13/chartex" xmlns:cx8="http://schemas.microsoft.com/office/drawing/2016/5/14/chartex" xmlns:mc="http://schemas.openxmlformats.org/markup-compatibility/2006" xmlns:aink="http://schemas.microsoft.com/office/drawing/2016/ink" xmlns:am3d="http://schemas.microsoft.com/office/drawing/2017/model3d" xmlns:o="urn:schemas-microsoft-com:office:office" xmlns:r="http://schemas.openxmlformats.org/officeDocument/2006/relationships" xmlns:m="http://schemas.openxmlformats.org/officeDocument/2006/math" xmlns:v="urn:schemas-microsoft-com:vml" xmlns:wp14="http://schemas.microsoft.com/office/word/2010/wordprocessingDrawing" xmlns:wp="http://schemas.openxmlformats.org/drawingml/2006/wordprocessingDrawing" xmlns:w10="urn:schemas-microsoft-com:office:word" xmlns:w="http://schemas.openxmlformats.org/wordprocessingml/2006/main" xmlns:w14="http://schemas.microsoft.com/office/word/2010/wordml" xmlns:w15="http://schemas.microsoft.com/office/word/2012/wordml" xmlns:w16cex="http://schemas.microsoft.com/office/word/2018/wordml/cex" xmlns:w16cid="http://schemas.microsoft.com/office/word/2016/wordml/cid" xmlns:w16="http://schemas.microsoft.com/office/word/2018/wordml" xmlns:w16se="http://schemas.microsoft.com/office/word/2015/wordml/symex" xmlns:wpg="http://schemas.microsoft.com/office/word/2010/wordprocessingGroup" xmlns:wpi="http://schemas.microsoft.com/office/word/2010/wordprocessingInk" xmlns:wne="http://schemas.microsoft.com/office/word/2006/wordml" xmlns:wps="http://schemas.microsoft.com/office/word/2010/wordprocessingShape" mc:Ignorable="w14 w15 w16se w16cid w16 w16cex wp14">
+<w:document xmlns:wpc="http://schemas.microsoft.com/office/word/2010/wordprocessingCanvas" xmlns:cx="http://schemas.microsoft.com/office/drawing/2014/chartex" xmlns:cx1="http://schemas.microsoft.com/office/drawing/2015/9/8/chartex" xmlns:cx2="http://schemas.microsoft.com/office/drawing/2015/10/21/chartex" xmlns:cx3="http://schemas.microsoft.com/office/drawing/2016/5/9/chartex" xmlns:cx4="http://schemas.microsoft.com/office/drawing/2016/5/10/chartex" xmlns:cx5="http://schemas.microsoft.com/office/drawing/2016/5/11/chartex" xmlns:cx6="http://schemas.microsoft.com/office/drawing/2016/5/12/chartex" xmlns:cx7="http://schemas.microsoft.com/office/drawing/2016/5/13/chartex" xmlns:cx8="http://schemas.microsoft.com/office/drawing/2016/5/14/chartex" xmlns:mc="http://schemas.openxmlformats.org/markup-compatibility/2006" xmlns:aink="http://schemas.microsoft.com/office/drawing/2016/ink" xmlns:am3d="http://schemas.microsoft.com/office/drawing/2017/model3d" xmlns:o="urn:schemas-microsoft-com:office:office" xmlns:r="http://schemas.openxmlformats.org/officeDocument/2006/relationships" xmlns:m="http://schemas.openxmlformats.org/officeDocument/2006/math" xmlns:v="urn:schemas-microsoft-com:vml" xmlns:wp14="http://schemas.microsoft.com/office/word/2010/wordprocessingDrawing" xmlns:wp="http://schemas.openxmlformats.org/drawingml/2006/wordprocessingDrawing" xmlns:w10="urn:schemas-microsoft-com:office:word" xmlns:w="http://schemas.openxmlformats.org/wordprocessingml/2006/main" xmlns:w14="http://schemas.microsoft.com/office/word/2010/wordml" xmlns:w15="http://schemas.microsoft.com/office/word/2012/wordml" xmlns:w16cex="http://schemas.microsoft.com/office/word/2018/wordml/cex" xmlns:w16cid="http://schemas.microsoft.com/office/word/2016/wordml/cid" xmlns:w16="http://schemas.microsoft.com/office/word/2018/wordml" xmlns:w16sdtdh="http://schemas.microsoft.com/office/word/2020/wordml/sdtdatahash" xmlns:w16se="http://schemas.microsoft.com/office/word/2015/wordml/symex" xmlns:wpg="http://schemas.microsoft.com/office/word/2010/wordprocessingGroup" xmlns:wpi="http://schemas.microsoft.com/office/word/2010/wordprocessingInk" xmlns:wne="http://schemas.microsoft.com/office/word/2006/wordml" xmlns:wps="http://schemas.microsoft.com/office/word/2010/wordprocessingShape" mc:Ignorable="w14 w15 w16se w16cid w16 w16cex w16sdtdh wp14">
   <w:body>
     <w:p>
       <w:pPr>
         <w:rPr>
           <w:rFonts w:asciiTheme="majorHAnsi" w:eastAsia="Times New Roman" w:hAnsiTheme="majorHAnsi" w:cstheme="majorHAnsi"/>
-          <w:sz w:val="36"/>
-          <w:szCs w:val="36"/>
-        </w:rPr>
-      </w:pPr>
-      <w:r>
-        <w:rPr>
-          <w:rFonts w:asciiTheme="majorHAnsi" w:eastAsia="Times New Roman" w:hAnsiTheme="majorHAnsi" w:cstheme="majorHAnsi"/>
-          <w:b/>
-          <w:sz w:val="36"/>
-          <w:szCs w:val="36"/>
+          <w:sz w:val="40"/>
+          <w:szCs w:val="40"/>
+        </w:rPr>
+      </w:pPr>
+      <w:r>
+        <w:rPr>
+          <w:rFonts w:asciiTheme="majorHAnsi" w:eastAsia="Times New Roman" w:hAnsiTheme="majorHAnsi" w:cstheme="majorHAnsi"/>
+          <w:b/>
+          <w:sz w:val="40"/>
+          <w:szCs w:val="40"/>
         </w:rPr>
         <w:t>Drew R. Goodman</w:t>
       </w:r>
       <w:r>
         <w:rPr>
           <w:rFonts w:asciiTheme="majorHAnsi" w:eastAsia="Times New Roman" w:hAnsiTheme="majorHAnsi" w:cstheme="majorHAnsi"/>
-          <w:sz w:val="36"/>
-          <w:szCs w:val="36"/>
+          <w:sz w:val="40"/>
+          <w:szCs w:val="40"/>
         </w:rPr>
         <w:t xml:space="preserve">, </w:t>
       </w:r>
       <w:r>
         <w:rPr>
           <w:rFonts w:asciiTheme="majorHAnsi" w:eastAsia="Times New Roman" w:hAnsiTheme="majorHAnsi" w:cstheme="majorHAnsi"/>
-          <w:sz w:val="36"/>
-          <w:szCs w:val="36"/>
+          <w:sz w:val="40"/>
+          <w:szCs w:val="40"/>
         </w:rPr>
         <w:t>Full Stack Web Developer</w:t>
       </w:r>
@@ -69,6 +69,13 @@
           <w:rFonts w:asciiTheme="majorHAnsi" w:eastAsia="Times New Roman" w:hAnsiTheme="majorHAnsi" w:cstheme="majorHAnsi"/>
           <w:i/>
         </w:rPr>
+        <w:t>-</w:t>
+      </w:r>
+      <w:r>
+        <w:rPr>
+          <w:rFonts w:asciiTheme="majorHAnsi" w:eastAsia="Times New Roman" w:hAnsiTheme="majorHAnsi" w:cstheme="majorHAnsi"/>
+          <w:i/>
+        </w:rPr>
         <w:t>858-733</w:t>
       </w:r>
       <w:r>
@@ -92,27 +99,16 @@
         </w:rPr>
         <w:t xml:space="preserve">Email: </w:t>
       </w:r>
-      <w:r>
-        <w:rPr>
-          <w:rFonts w:asciiTheme="majorHAnsi" w:eastAsia="Times New Roman" w:hAnsiTheme="majorHAnsi" w:cstheme="majorHAnsi"/>
-          <w:i/>
-        </w:rPr>
-        <w:t>drewgoodmanPDX@gmail</w:t>
-      </w:r>
-      <w:r>
-        <w:rPr>
-          <w:rFonts w:asciiTheme="majorHAnsi" w:eastAsia="Times New Roman" w:hAnsiTheme="majorHAnsi" w:cstheme="majorHAnsi"/>
-          <w:i/>
-        </w:rPr>
-        <w:t>.com</w:t>
-      </w:r>
-      <w:r>
-        <w:rPr>
-          <w:rFonts w:asciiTheme="majorHAnsi" w:eastAsia="Times New Roman" w:hAnsiTheme="majorHAnsi" w:cstheme="majorHAnsi"/>
-          <w:i/>
-        </w:rPr>
-        <w:t xml:space="preserve"> </w:t>
-      </w:r>
+      <w:hyperlink r:id="rId6" w:history="1">
+        <w:r>
+          <w:rPr>
+            <w:rStyle w:val="Hyperlink"/>
+            <w:rFonts w:asciiTheme="majorHAnsi" w:eastAsia="Times New Roman" w:hAnsiTheme="majorHAnsi" w:cstheme="majorHAnsi"/>
+            <w:i/>
+          </w:rPr>
+          <w:t>drewgoodmanPDX@gmail.com</w:t>
+        </w:r>
+      </w:hyperlink>
       <w:r>
         <w:rPr>
           <w:rFonts w:asciiTheme="majorHAnsi" w:eastAsia="Times New Roman" w:hAnsiTheme="majorHAnsi" w:cstheme="majorHAnsi"/>
@@ -127,7 +123,7 @@
         </w:rPr>
         <w:t xml:space="preserve">LinkedIn: </w:t>
       </w:r>
-      <w:hyperlink r:id="rId5" w:history="1">
+      <w:hyperlink r:id="rId7" w:history="1">
         <w:r>
           <w:rPr>
             <w:rStyle w:val="Hyperlink"/>
@@ -135,19 +131,8 @@
             <w:i/>
             <w:iCs/>
           </w:rPr>
-          <w:t>linkedin.com/in/drew-r-</w:t>
+          <w:t>linkedin.com/in/drew-r-goodman</w:t>
         </w:r>
-        <w:proofErr w:type="spellStart"/>
-        <w:r>
-          <w:rPr>
-            <w:rStyle w:val="Hyperlink"/>
-            <w:rFonts w:asciiTheme="majorHAnsi" w:eastAsia="Times New Roman" w:hAnsiTheme="majorHAnsi" w:cstheme="majorHAnsi"/>
-            <w:i/>
-            <w:iCs/>
-          </w:rPr>
-          <w:t>goodman</w:t>
-        </w:r>
-        <w:proofErr w:type="spellEnd"/>
       </w:hyperlink>
     </w:p>
     <w:p>
@@ -162,7 +147,7 @@
         </w:rPr>
         <w:t xml:space="preserve">Website: </w:t>
       </w:r>
-      <w:hyperlink r:id="rId6" w:history="1">
+      <w:hyperlink r:id="rId8" w:history="1">
         <w:r>
           <w:rPr>
             <w:rStyle w:val="Hyperlink"/>
@@ -198,7 +183,7 @@
         </w:rPr>
         <w:t xml:space="preserve">: </w:t>
       </w:r>
-      <w:hyperlink r:id="rId7" w:history="1">
+      <w:hyperlink r:id="rId9" w:history="1">
         <w:r>
           <w:rPr>
             <w:rStyle w:val="Hyperlink"/>
@@ -231,115 +216,149 @@
           <v:rect id="_x0000_i1025" style="width:0;height:1.5pt" o:hralign="center" o:hrstd="t" o:hr="t" fillcolor="#a0a0a0" stroked="f"/>
         </w:pict>
       </w:r>
+      <w:bookmarkStart w:id="0" w:name="_Hlk25259127"/>
     </w:p>
     <w:p>
       <w:pPr>
         <w:rPr>
+          <w:rFonts w:ascii="Calibri Light" w:eastAsia="Times New Roman" w:hAnsi="Calibri Light" w:cs="Calibri Light"/>
+          <w:sz w:val="20"/>
+          <w:szCs w:val="20"/>
+        </w:rPr>
+      </w:pPr>
+      <w:r>
+        <w:rPr>
+          <w:rFonts w:ascii="Calibri Light" w:eastAsia="Times New Roman" w:hAnsi="Calibri Light" w:cs="Calibri Light"/>
+          <w:sz w:val="20"/>
+          <w:szCs w:val="20"/>
+        </w:rPr>
+        <w:t xml:space="preserve">Full stack web developer with strong analytical skills and a goal-oriented approach </w:t>
+      </w:r>
+      <w:r>
+        <w:rPr>
+          <w:rFonts w:ascii="Calibri Light" w:eastAsia="Times New Roman" w:hAnsi="Calibri Light" w:cs="Calibri Light"/>
+          <w:sz w:val="20"/>
+          <w:szCs w:val="20"/>
+        </w:rPr>
+        <w:t>in</w:t>
+      </w:r>
+      <w:r>
+        <w:rPr>
+          <w:rFonts w:ascii="Calibri Light" w:eastAsia="Times New Roman" w:hAnsi="Calibri Light" w:cs="Calibri Light"/>
+          <w:sz w:val="20"/>
+          <w:szCs w:val="20"/>
+        </w:rPr>
+        <w:t xml:space="preserve"> application design and debugging</w:t>
+      </w:r>
+      <w:r>
+        <w:rPr>
+          <w:rFonts w:ascii="Calibri Light" w:eastAsia="Times New Roman" w:hAnsi="Calibri Light" w:cs="Calibri Light"/>
+          <w:sz w:val="20"/>
+          <w:szCs w:val="20"/>
+        </w:rPr>
+        <w:t>.</w:t>
+      </w:r>
+      <w:r>
+        <w:rPr>
+          <w:rFonts w:ascii="Calibri Light" w:eastAsia="Times New Roman" w:hAnsi="Calibri Light" w:cs="Calibri Light"/>
+          <w:sz w:val="20"/>
+          <w:szCs w:val="20"/>
+        </w:rPr>
+        <w:t xml:space="preserve"> Experienced in React.js, </w:t>
+      </w:r>
+      <w:r>
+        <w:rPr>
+          <w:rFonts w:ascii="Calibri Light" w:eastAsia="Times New Roman" w:hAnsi="Calibri Light" w:cs="Calibri Light"/>
+          <w:sz w:val="20"/>
+          <w:szCs w:val="20"/>
+        </w:rPr>
+        <w:t>Django</w:t>
+      </w:r>
+      <w:r>
+        <w:rPr>
+          <w:rFonts w:ascii="Calibri Light" w:eastAsia="Times New Roman" w:hAnsi="Calibri Light" w:cs="Calibri Light"/>
+          <w:sz w:val="20"/>
+          <w:szCs w:val="20"/>
+        </w:rPr>
+        <w:t>, and SQL databases. Great with</w:t>
+      </w:r>
+      <w:r>
+        <w:rPr>
+          <w:rFonts w:ascii="Calibri Light" w:eastAsia="Times New Roman" w:hAnsi="Calibri Light" w:cs="Calibri Light"/>
+          <w:sz w:val="20"/>
+          <w:szCs w:val="20"/>
+        </w:rPr>
+        <w:t xml:space="preserve"> research,</w:t>
+      </w:r>
+      <w:r>
+        <w:rPr>
+          <w:rFonts w:ascii="Calibri Light" w:eastAsia="Times New Roman" w:hAnsi="Calibri Light" w:cs="Calibri Light"/>
+          <w:sz w:val="20"/>
+          <w:szCs w:val="20"/>
+        </w:rPr>
+        <w:t xml:space="preserve"> problem solving and working in </w:t>
+      </w:r>
+      <w:r>
+        <w:rPr>
+          <w:rFonts w:ascii="Calibri Light" w:eastAsia="Times New Roman" w:hAnsi="Calibri Light" w:cs="Calibri Light"/>
+          <w:sz w:val="20"/>
+          <w:szCs w:val="20"/>
+        </w:rPr>
+        <w:t xml:space="preserve">remote </w:t>
+      </w:r>
+      <w:r>
+        <w:rPr>
+          <w:rFonts w:ascii="Calibri Light" w:eastAsia="Times New Roman" w:hAnsi="Calibri Light" w:cs="Calibri Light"/>
+          <w:sz w:val="20"/>
+          <w:szCs w:val="20"/>
+        </w:rPr>
+        <w:t>team environments.</w:t>
+      </w:r>
+      <w:r>
+        <w:rPr>
+          <w:rFonts w:ascii="Calibri Light" w:eastAsia="Times New Roman" w:hAnsi="Calibri Light" w:cs="Calibri Light"/>
+          <w:sz w:val="20"/>
+          <w:szCs w:val="20"/>
+        </w:rPr>
+        <w:t xml:space="preserve"> </w:t>
+      </w:r>
+      <w:bookmarkEnd w:id="0"/>
+    </w:p>
+    <w:p>
+      <w:pPr>
+        <w:rPr>
+          <w:rFonts w:asciiTheme="majorHAnsi" w:eastAsia="Times New Roman" w:hAnsiTheme="majorHAnsi" w:cstheme="majorHAnsi"/>
+          <w:sz w:val="16"/>
+          <w:szCs w:val="16"/>
+        </w:rPr>
+      </w:pPr>
+    </w:p>
+    <w:p>
+      <w:pPr>
+        <w:rPr>
           <w:rFonts w:asciiTheme="majorHAnsi" w:eastAsia="Times New Roman" w:hAnsiTheme="majorHAnsi" w:cstheme="majorHAnsi"/>
           <w:b/>
           <w:sz w:val="28"/>
           <w:szCs w:val="28"/>
         </w:rPr>
       </w:pPr>
+      <w:r>
+        <w:rPr>
+          <w:rFonts w:asciiTheme="majorHAnsi" w:eastAsia="Times New Roman" w:hAnsiTheme="majorHAnsi" w:cstheme="majorHAnsi"/>
+          <w:b/>
+          <w:sz w:val="28"/>
+          <w:szCs w:val="28"/>
+        </w:rPr>
+        <w:t>Relevant Skills</w:t>
+      </w:r>
     </w:p>
     <w:p>
       <w:pPr>
         <w:rPr>
           <w:rFonts w:asciiTheme="majorHAnsi" w:eastAsia="Times New Roman" w:hAnsiTheme="majorHAnsi" w:cstheme="majorHAnsi"/>
           <w:b/>
-          <w:sz w:val="28"/>
-          <w:szCs w:val="28"/>
-        </w:rPr>
-      </w:pPr>
-      <w:r>
-        <w:rPr>
-          <w:rFonts w:asciiTheme="majorHAnsi" w:eastAsia="Times New Roman" w:hAnsiTheme="majorHAnsi" w:cstheme="majorHAnsi"/>
-          <w:b/>
-          <w:sz w:val="28"/>
-          <w:szCs w:val="28"/>
-        </w:rPr>
-        <w:t>Profile</w:t>
-      </w:r>
-    </w:p>
-    <w:p>
-      <w:pPr>
-        <w:rPr>
-          <w:rFonts w:asciiTheme="majorHAnsi" w:eastAsia="Times New Roman" w:hAnsiTheme="majorHAnsi" w:cstheme="majorHAnsi"/>
-          <w:b/>
-          <w:sz w:val="16"/>
-          <w:szCs w:val="16"/>
-        </w:rPr>
-      </w:pPr>
-    </w:p>
-    <w:p>
-      <w:pPr>
-        <w:ind w:left="720"/>
-        <w:rPr>
-          <w:rFonts w:asciiTheme="majorHAnsi" w:eastAsia="Times New Roman" w:hAnsiTheme="majorHAnsi" w:cstheme="majorHAnsi"/>
-        </w:rPr>
-      </w:pPr>
-      <w:bookmarkStart w:id="0" w:name="_Hlk25259127"/>
-      <w:r>
-        <w:rPr>
-          <w:rFonts w:asciiTheme="majorHAnsi" w:eastAsia="Times New Roman" w:hAnsiTheme="majorHAnsi" w:cstheme="majorHAnsi"/>
-        </w:rPr>
-        <w:t>Full stack web developer with strong analytical skills and a goal-oriented approach to application design and debugging</w:t>
-      </w:r>
-      <w:r>
-        <w:rPr>
-          <w:rFonts w:asciiTheme="majorHAnsi" w:eastAsia="Times New Roman" w:hAnsiTheme="majorHAnsi" w:cstheme="majorHAnsi"/>
-        </w:rPr>
-        <w:t>.</w:t>
-      </w:r>
-      <w:r>
-        <w:rPr>
-          <w:rFonts w:asciiTheme="majorHAnsi" w:eastAsia="Times New Roman" w:hAnsiTheme="majorHAnsi" w:cstheme="majorHAnsi"/>
-        </w:rPr>
-        <w:t xml:space="preserve"> Experienced in React.js, Python, and SQL databases. Great with problem solving and working in team environments.</w:t>
-      </w:r>
-      <w:r>
-        <w:rPr>
-          <w:rFonts w:asciiTheme="majorHAnsi" w:eastAsia="Times New Roman" w:hAnsiTheme="majorHAnsi" w:cstheme="majorHAnsi"/>
-        </w:rPr>
-        <w:t xml:space="preserve"> </w:t>
-      </w:r>
-    </w:p>
-    <w:bookmarkEnd w:id="0"/>
-    <w:p>
-      <w:pPr>
-        <w:rPr>
-          <w:rFonts w:asciiTheme="majorHAnsi" w:eastAsia="Times New Roman" w:hAnsiTheme="majorHAnsi" w:cstheme="majorHAnsi"/>
-          <w:sz w:val="16"/>
-          <w:szCs w:val="16"/>
-        </w:rPr>
-      </w:pPr>
-    </w:p>
-    <w:p>
-      <w:pPr>
-        <w:rPr>
-          <w:rFonts w:asciiTheme="majorHAnsi" w:eastAsia="Times New Roman" w:hAnsiTheme="majorHAnsi" w:cstheme="majorHAnsi"/>
-          <w:b/>
-          <w:sz w:val="28"/>
-          <w:szCs w:val="28"/>
-        </w:rPr>
-      </w:pPr>
-      <w:r>
-        <w:rPr>
-          <w:rFonts w:asciiTheme="majorHAnsi" w:eastAsia="Times New Roman" w:hAnsiTheme="majorHAnsi" w:cstheme="majorHAnsi"/>
-          <w:b/>
-          <w:sz w:val="28"/>
-          <w:szCs w:val="28"/>
-        </w:rPr>
-        <w:t>Relevant Skills</w:t>
-      </w:r>
-    </w:p>
-    <w:p>
-      <w:pPr>
-        <w:rPr>
-          <w:rFonts w:asciiTheme="majorHAnsi" w:eastAsia="Times New Roman" w:hAnsiTheme="majorHAnsi" w:cstheme="majorHAnsi"/>
-          <w:b/>
-          <w:sz w:val="16"/>
-          <w:szCs w:val="16"/>
+          <w:sz w:val="6"/>
+          <w:szCs w:val="6"/>
         </w:rPr>
       </w:pPr>
     </w:p>
@@ -350,57 +369,129 @@
           <w:numId w:val="7"/>
         </w:numPr>
         <w:rPr>
-          <w:rFonts w:asciiTheme="majorHAnsi" w:eastAsia="Times New Roman" w:hAnsiTheme="majorHAnsi" w:cstheme="majorHAnsi"/>
-        </w:rPr>
-      </w:pPr>
-      <w:r>
-        <w:rPr>
-          <w:rFonts w:asciiTheme="majorHAnsi" w:eastAsia="Times New Roman" w:hAnsiTheme="majorHAnsi" w:cstheme="majorHAnsi"/>
-        </w:rPr>
-        <w:t xml:space="preserve">Soft Skills: </w:t>
-      </w:r>
-      <w:r>
-        <w:rPr>
-          <w:rFonts w:asciiTheme="majorHAnsi" w:eastAsia="Times New Roman" w:hAnsiTheme="majorHAnsi" w:cstheme="majorHAnsi"/>
-        </w:rPr>
-        <w:t xml:space="preserve">Problem solving, critical thinking, troubleshooting, adaptability, resourcefulness, management, delegation, customer service, collaboration, courteousness, </w:t>
-      </w:r>
-      <w:proofErr w:type="spellStart"/>
-      <w:r>
-        <w:rPr>
-          <w:rFonts w:asciiTheme="majorHAnsi" w:eastAsia="Times New Roman" w:hAnsiTheme="majorHAnsi" w:cstheme="majorHAnsi"/>
-        </w:rPr>
-        <w:t>self awareness</w:t>
-      </w:r>
-      <w:proofErr w:type="spellEnd"/>
-      <w:r>
-        <w:rPr>
-          <w:rFonts w:asciiTheme="majorHAnsi" w:eastAsia="Times New Roman" w:hAnsiTheme="majorHAnsi" w:cstheme="majorHAnsi"/>
-        </w:rPr>
-        <w:t xml:space="preserve">, </w:t>
-      </w:r>
-      <w:proofErr w:type="spellStart"/>
-      <w:r>
-        <w:rPr>
-          <w:rFonts w:asciiTheme="majorHAnsi" w:eastAsia="Times New Roman" w:hAnsiTheme="majorHAnsi" w:cstheme="majorHAnsi"/>
-        </w:rPr>
-        <w:t>self teaching</w:t>
-      </w:r>
-      <w:proofErr w:type="spellEnd"/>
-      <w:r>
-        <w:rPr>
-          <w:rFonts w:asciiTheme="majorHAnsi" w:eastAsia="Times New Roman" w:hAnsiTheme="majorHAnsi" w:cstheme="majorHAnsi"/>
-        </w:rPr>
-        <w:t>, mentoring, creativity, researching</w:t>
-      </w:r>
-    </w:p>
-    <w:p>
-      <w:pPr>
-        <w:ind w:left="720"/>
-        <w:rPr>
-          <w:rFonts w:asciiTheme="majorHAnsi" w:eastAsia="Times New Roman" w:hAnsiTheme="majorHAnsi" w:cstheme="majorHAnsi"/>
-        </w:rPr>
-      </w:pPr>
+          <w:rFonts w:ascii="Calibri Light" w:eastAsia="Times New Roman" w:hAnsi="Calibri Light" w:cs="Calibri Light"/>
+          <w:sz w:val="20"/>
+          <w:szCs w:val="20"/>
+        </w:rPr>
+      </w:pPr>
+      <w:r>
+        <w:rPr>
+          <w:rFonts w:asciiTheme="majorHAnsi" w:eastAsia="Times New Roman" w:hAnsiTheme="majorHAnsi" w:cstheme="majorHAnsi"/>
+          <w:b/>
+          <w:bCs/>
+        </w:rPr>
+        <w:t>Technical Skills:</w:t>
+      </w:r>
+      <w:r>
+        <w:rPr>
+          <w:rFonts w:asciiTheme="majorHAnsi" w:eastAsia="Times New Roman" w:hAnsiTheme="majorHAnsi" w:cstheme="majorHAnsi"/>
+        </w:rPr>
+        <w:t xml:space="preserve"> </w:t>
+      </w:r>
+      <w:r>
+        <w:rPr>
+          <w:rFonts w:ascii="Calibri Light" w:eastAsia="Times New Roman" w:hAnsi="Calibri Light" w:cs="Calibri Light"/>
+          <w:sz w:val="20"/>
+          <w:szCs w:val="20"/>
+        </w:rPr>
+        <w:t>JavaScript, React.js,</w:t>
+      </w:r>
+      <w:r>
+        <w:rPr>
+          <w:rFonts w:ascii="Calibri Light" w:eastAsia="Times New Roman" w:hAnsi="Calibri Light" w:cs="Calibri Light"/>
+          <w:sz w:val="20"/>
+          <w:szCs w:val="20"/>
+        </w:rPr>
+        <w:t xml:space="preserve"> Redux,</w:t>
+      </w:r>
+      <w:r>
+        <w:rPr>
+          <w:rFonts w:ascii="Calibri Light" w:eastAsia="Times New Roman" w:hAnsi="Calibri Light" w:cs="Calibri Light"/>
+          <w:sz w:val="20"/>
+          <w:szCs w:val="20"/>
+        </w:rPr>
+        <w:t xml:space="preserve"> jQuery, Python 3,</w:t>
+      </w:r>
+      <w:r>
+        <w:rPr>
+          <w:rFonts w:ascii="Calibri Light" w:eastAsia="Times New Roman" w:hAnsi="Calibri Light" w:cs="Calibri Light"/>
+          <w:sz w:val="20"/>
+          <w:szCs w:val="20"/>
+        </w:rPr>
+        <w:t xml:space="preserve"> </w:t>
+      </w:r>
+      <w:r>
+        <w:rPr>
+          <w:rFonts w:ascii="Calibri Light" w:eastAsia="Times New Roman" w:hAnsi="Calibri Light" w:cs="Calibri Light"/>
+          <w:sz w:val="20"/>
+          <w:szCs w:val="20"/>
+        </w:rPr>
+        <w:t>Django, Flask,</w:t>
+      </w:r>
+      <w:r>
+        <w:rPr>
+          <w:rFonts w:ascii="Calibri Light" w:eastAsia="Times New Roman" w:hAnsi="Calibri Light" w:cs="Calibri Light"/>
+          <w:sz w:val="20"/>
+          <w:szCs w:val="20"/>
+        </w:rPr>
+        <w:t xml:space="preserve"> C++,</w:t>
+      </w:r>
+      <w:r>
+        <w:rPr>
+          <w:rFonts w:ascii="Calibri Light" w:eastAsia="Times New Roman" w:hAnsi="Calibri Light" w:cs="Calibri Light"/>
+          <w:sz w:val="20"/>
+          <w:szCs w:val="20"/>
+        </w:rPr>
+        <w:t xml:space="preserve"> C#,</w:t>
+      </w:r>
+      <w:r>
+        <w:rPr>
+          <w:rFonts w:ascii="Calibri Light" w:eastAsia="Times New Roman" w:hAnsi="Calibri Light" w:cs="Calibri Light"/>
+          <w:sz w:val="20"/>
+          <w:szCs w:val="20"/>
+        </w:rPr>
+        <w:t xml:space="preserve"> SQL,</w:t>
+      </w:r>
+      <w:r>
+        <w:rPr>
+          <w:rFonts w:ascii="Calibri Light" w:eastAsia="Times New Roman" w:hAnsi="Calibri Light" w:cs="Calibri Light"/>
+          <w:sz w:val="20"/>
+          <w:szCs w:val="20"/>
+        </w:rPr>
+        <w:t xml:space="preserve"> HTML5, CSS, S</w:t>
+      </w:r>
+      <w:r>
+        <w:rPr>
+          <w:rFonts w:ascii="Calibri Light" w:eastAsia="Times New Roman" w:hAnsi="Calibri Light" w:cs="Calibri Light"/>
+          <w:sz w:val="20"/>
+          <w:szCs w:val="20"/>
+        </w:rPr>
+        <w:t>A</w:t>
+      </w:r>
+      <w:r>
+        <w:rPr>
+          <w:rFonts w:ascii="Calibri Light" w:eastAsia="Times New Roman" w:hAnsi="Calibri Light" w:cs="Calibri Light"/>
+          <w:sz w:val="20"/>
+          <w:szCs w:val="20"/>
+        </w:rPr>
+        <w:t xml:space="preserve">SS, </w:t>
+      </w:r>
+      <w:r>
+        <w:rPr>
+          <w:rFonts w:ascii="Calibri Light" w:eastAsia="Times New Roman" w:hAnsi="Calibri Light" w:cs="Calibri Light"/>
+          <w:sz w:val="20"/>
+          <w:szCs w:val="20"/>
+        </w:rPr>
+        <w:t xml:space="preserve">WordPress, </w:t>
+      </w:r>
+      <w:r>
+        <w:rPr>
+          <w:rFonts w:ascii="Calibri Light" w:eastAsia="Times New Roman" w:hAnsi="Calibri Light" w:cs="Calibri Light"/>
+          <w:sz w:val="20"/>
+          <w:szCs w:val="20"/>
+        </w:rPr>
+        <w:t>JSON</w:t>
+      </w:r>
     </w:p>
     <w:p>
       <w:pPr>
@@ -409,89 +500,168 @@
           <w:numId w:val="7"/>
         </w:numPr>
         <w:rPr>
-          <w:rFonts w:asciiTheme="majorHAnsi" w:eastAsia="Times New Roman" w:hAnsiTheme="majorHAnsi" w:cstheme="majorHAnsi"/>
-        </w:rPr>
-      </w:pPr>
-      <w:r>
-        <w:rPr>
-          <w:rFonts w:asciiTheme="majorHAnsi" w:eastAsia="Times New Roman" w:hAnsiTheme="majorHAnsi" w:cstheme="majorHAnsi"/>
-        </w:rPr>
-        <w:t xml:space="preserve">Technical Skills: </w:t>
-      </w:r>
-      <w:r>
-        <w:rPr>
-          <w:rFonts w:asciiTheme="majorHAnsi" w:eastAsia="Times New Roman" w:hAnsiTheme="majorHAnsi" w:cstheme="majorHAnsi"/>
-        </w:rPr>
-        <w:t>JavaScript, React.js,</w:t>
-      </w:r>
-      <w:r>
-        <w:rPr>
-          <w:rFonts w:asciiTheme="majorHAnsi" w:eastAsia="Times New Roman" w:hAnsiTheme="majorHAnsi" w:cstheme="majorHAnsi"/>
-        </w:rPr>
-        <w:t xml:space="preserve"> jQuery,</w:t>
-      </w:r>
-      <w:r>
-        <w:rPr>
-          <w:rFonts w:asciiTheme="majorHAnsi" w:eastAsia="Times New Roman" w:hAnsiTheme="majorHAnsi" w:cstheme="majorHAnsi"/>
+          <w:rFonts w:ascii="Calibri Light" w:eastAsia="Times New Roman" w:hAnsi="Calibri Light" w:cs="Calibri Light"/>
+          <w:sz w:val="20"/>
+          <w:szCs w:val="20"/>
+        </w:rPr>
+      </w:pPr>
+      <w:r>
+        <w:rPr>
+          <w:rFonts w:asciiTheme="majorHAnsi" w:eastAsia="Times New Roman" w:hAnsiTheme="majorHAnsi" w:cstheme="majorHAnsi"/>
+          <w:b/>
+          <w:bCs/>
+        </w:rPr>
+        <w:t xml:space="preserve">Tools: </w:t>
+      </w:r>
+      <w:r>
+        <w:rPr>
+          <w:rFonts w:ascii="Calibri Light" w:eastAsia="Times New Roman" w:hAnsi="Calibri Light" w:cs="Calibri Light"/>
+          <w:sz w:val="20"/>
+          <w:szCs w:val="20"/>
+        </w:rPr>
+        <w:t>Visual Studio Code, Postman, Heroku, GitHub, Amazon Web Services</w:t>
+      </w:r>
+      <w:r>
+        <w:rPr>
+          <w:rFonts w:ascii="Calibri Light" w:eastAsia="Times New Roman" w:hAnsi="Calibri Light" w:cs="Calibri Light"/>
+          <w:sz w:val="20"/>
+          <w:szCs w:val="20"/>
+        </w:rPr>
+        <w:t xml:space="preserve">, </w:t>
+      </w:r>
+      <w:proofErr w:type="spellStart"/>
+      <w:r>
+        <w:rPr>
+          <w:rFonts w:ascii="Calibri Light" w:eastAsia="Times New Roman" w:hAnsi="Calibri Light" w:cs="Calibri Light"/>
+          <w:sz w:val="20"/>
+          <w:szCs w:val="20"/>
+        </w:rPr>
+        <w:t>Filezilla</w:t>
+      </w:r>
+      <w:proofErr w:type="spellEnd"/>
+      <w:r>
+        <w:rPr>
+          <w:rFonts w:ascii="Calibri Light" w:eastAsia="Times New Roman" w:hAnsi="Calibri Light" w:cs="Calibri Light"/>
+          <w:sz w:val="20"/>
+          <w:szCs w:val="20"/>
+        </w:rPr>
+        <w:t>,</w:t>
+      </w:r>
+      <w:r>
+        <w:rPr>
+          <w:rFonts w:ascii="Calibri Light" w:eastAsia="Times New Roman" w:hAnsi="Calibri Light" w:cs="Calibri Light"/>
+          <w:sz w:val="20"/>
+          <w:szCs w:val="20"/>
         </w:rPr>
         <w:t xml:space="preserve"> </w:t>
       </w:r>
-      <w:r>
-        <w:rPr>
-          <w:rFonts w:asciiTheme="majorHAnsi" w:eastAsia="Times New Roman" w:hAnsiTheme="majorHAnsi" w:cstheme="majorHAnsi"/>
-        </w:rPr>
-        <w:t>Python 3,</w:t>
-      </w:r>
-      <w:r>
-        <w:rPr>
-          <w:rFonts w:asciiTheme="majorHAnsi" w:eastAsia="Times New Roman" w:hAnsiTheme="majorHAnsi" w:cstheme="majorHAnsi"/>
-        </w:rPr>
-        <w:t xml:space="preserve"> Django,</w:t>
-      </w:r>
-      <w:r>
-        <w:rPr>
-          <w:rFonts w:asciiTheme="majorHAnsi" w:eastAsia="Times New Roman" w:hAnsiTheme="majorHAnsi" w:cstheme="majorHAnsi"/>
-        </w:rPr>
-        <w:t xml:space="preserve"> Flask,</w:t>
-      </w:r>
-      <w:r>
-        <w:rPr>
-          <w:rFonts w:asciiTheme="majorHAnsi" w:eastAsia="Times New Roman" w:hAnsiTheme="majorHAnsi" w:cstheme="majorHAnsi"/>
-        </w:rPr>
-        <w:t xml:space="preserve"> HTML5, CSS, SCSS, JSON, SQL Databases</w:t>
-      </w:r>
-      <w:r>
-        <w:rPr>
-          <w:rFonts w:asciiTheme="majorHAnsi" w:eastAsia="Times New Roman" w:hAnsiTheme="majorHAnsi" w:cstheme="majorHAnsi"/>
-        </w:rPr>
-        <w:t>, Visual Studio Code, Postman, Heroku, GitHub</w:t>
-      </w:r>
-      <w:r>
-        <w:rPr>
-          <w:rFonts w:asciiTheme="majorHAnsi" w:eastAsia="Times New Roman" w:hAnsiTheme="majorHAnsi" w:cstheme="majorHAnsi"/>
-        </w:rPr>
-        <w:t>, Amazon Web Services</w:t>
-      </w:r>
-      <w:r>
-        <w:rPr>
-          <w:rFonts w:asciiTheme="majorHAnsi" w:eastAsia="Times New Roman" w:hAnsiTheme="majorHAnsi" w:cstheme="majorHAnsi"/>
-        </w:rPr>
-        <w:t xml:space="preserve">, </w:t>
+      <w:proofErr w:type="spellStart"/>
+      <w:r>
+        <w:rPr>
+          <w:rFonts w:ascii="Calibri Light" w:eastAsia="Times New Roman" w:hAnsi="Calibri Light" w:cs="Calibri Light"/>
+          <w:sz w:val="20"/>
+          <w:szCs w:val="20"/>
+        </w:rPr>
+        <w:t>Cloudinary</w:t>
+      </w:r>
+      <w:proofErr w:type="spellEnd"/>
+      <w:r>
+        <w:rPr>
+          <w:rFonts w:ascii="Calibri Light" w:eastAsia="Times New Roman" w:hAnsi="Calibri Light" w:cs="Calibri Light"/>
+          <w:sz w:val="20"/>
+          <w:szCs w:val="20"/>
+        </w:rPr>
+        <w:t>,</w:t>
+      </w:r>
+      <w:r>
+        <w:rPr>
+          <w:rFonts w:ascii="Calibri Light" w:eastAsia="Times New Roman" w:hAnsi="Calibri Light" w:cs="Calibri Light"/>
+          <w:sz w:val="20"/>
+          <w:szCs w:val="20"/>
+        </w:rPr>
+        <w:t xml:space="preserve"> </w:t>
+      </w:r>
+      <w:r>
+        <w:rPr>
+          <w:rFonts w:ascii="Calibri Light" w:eastAsia="Times New Roman" w:hAnsi="Calibri Light" w:cs="Calibri Light"/>
+          <w:sz w:val="20"/>
+          <w:szCs w:val="20"/>
+        </w:rPr>
+        <w:t>Trello, Slack</w:t>
       </w:r>
     </w:p>
     <w:p>
       <w:pPr>
-        <w:rPr>
-          <w:rFonts w:asciiTheme="majorHAnsi" w:eastAsia="Times New Roman" w:hAnsiTheme="majorHAnsi" w:cstheme="majorHAnsi"/>
-          <w:sz w:val="16"/>
-          <w:szCs w:val="16"/>
-        </w:rPr>
-      </w:pPr>
+        <w:numPr>
+          <w:ilvl w:val="0"/>
+          <w:numId w:val="7"/>
+        </w:numPr>
+        <w:rPr>
+          <w:rFonts w:ascii="Calibri Light" w:eastAsia="Times New Roman" w:hAnsi="Calibri Light" w:cs="Calibri Light"/>
+          <w:sz w:val="20"/>
+          <w:szCs w:val="20"/>
+        </w:rPr>
+      </w:pPr>
+      <w:r>
+        <w:rPr>
+          <w:rFonts w:asciiTheme="majorHAnsi" w:eastAsia="Times New Roman" w:hAnsiTheme="majorHAnsi" w:cstheme="majorHAnsi"/>
+          <w:b/>
+          <w:bCs/>
+        </w:rPr>
+        <w:t>Soft Skills:</w:t>
+      </w:r>
+      <w:r>
+        <w:rPr>
+          <w:rFonts w:asciiTheme="majorHAnsi" w:eastAsia="Times New Roman" w:hAnsiTheme="majorHAnsi" w:cstheme="majorHAnsi"/>
+        </w:rPr>
+        <w:t xml:space="preserve"> </w:t>
+      </w:r>
+      <w:r>
+        <w:rPr>
+          <w:rFonts w:ascii="Calibri Light" w:eastAsia="Times New Roman" w:hAnsi="Calibri Light" w:cs="Calibri Light"/>
+          <w:sz w:val="20"/>
+          <w:szCs w:val="20"/>
+        </w:rPr>
+        <w:t xml:space="preserve">Problem solving, critical thinking, troubleshooting, adaptability, resourcefulness, management, delegation, customer service, collaboration, </w:t>
+      </w:r>
+      <w:r>
+        <w:rPr>
+          <w:rFonts w:ascii="Calibri Light" w:eastAsia="Times New Roman" w:hAnsi="Calibri Light" w:cs="Calibri Light"/>
+          <w:sz w:val="20"/>
+          <w:szCs w:val="20"/>
+        </w:rPr>
+        <w:t>self-instructing</w:t>
+      </w:r>
+      <w:r>
+        <w:rPr>
+          <w:rFonts w:ascii="Calibri Light" w:eastAsia="Times New Roman" w:hAnsi="Calibri Light" w:cs="Calibri Light"/>
+          <w:sz w:val="20"/>
+          <w:szCs w:val="20"/>
+        </w:rPr>
+        <w:t>, mentoring, researching</w:t>
+      </w:r>
+      <w:r>
+        <w:rPr>
+          <w:rFonts w:ascii="Calibri Light" w:eastAsia="Times New Roman" w:hAnsi="Calibri Light" w:cs="Calibri Light"/>
+          <w:sz w:val="20"/>
+          <w:szCs w:val="20"/>
+        </w:rPr>
+        <w:t>, telecommuting</w:t>
+      </w:r>
     </w:p>
     <w:p>
       <w:pPr>
         <w:rPr>
           <w:rFonts w:asciiTheme="majorHAnsi" w:eastAsia="Times New Roman" w:hAnsiTheme="majorHAnsi" w:cstheme="majorHAnsi"/>
+          <w:sz w:val="10"/>
+          <w:szCs w:val="10"/>
+        </w:rPr>
+      </w:pPr>
+    </w:p>
+    <w:p>
+      <w:pPr>
+        <w:rPr>
+          <w:rFonts w:asciiTheme="majorHAnsi" w:eastAsia="Times New Roman" w:hAnsiTheme="majorHAnsi" w:cstheme="majorHAnsi"/>
           <w:b/>
           <w:sz w:val="28"/>
           <w:szCs w:val="28"/>
@@ -512,8 +682,8 @@
         <w:rPr>
           <w:rFonts w:asciiTheme="majorHAnsi" w:eastAsia="Times New Roman" w:hAnsiTheme="majorHAnsi" w:cstheme="majorHAnsi"/>
           <w:b/>
-          <w:sz w:val="16"/>
-          <w:szCs w:val="16"/>
+          <w:sz w:val="6"/>
+          <w:szCs w:val="6"/>
         </w:rPr>
       </w:pPr>
     </w:p>
@@ -524,126 +694,592 @@
           <w:numId w:val="8"/>
         </w:numPr>
         <w:rPr>
-          <w:rFonts w:asciiTheme="majorHAnsi" w:eastAsia="Times New Roman" w:hAnsiTheme="majorHAnsi" w:cstheme="majorHAnsi"/>
-          <w:b/>
-        </w:rPr>
-      </w:pPr>
-      <w:proofErr w:type="spellStart"/>
-      <w:r>
-        <w:rPr>
-          <w:rFonts w:asciiTheme="majorHAnsi" w:eastAsia="Times New Roman" w:hAnsiTheme="majorHAnsi" w:cstheme="majorHAnsi"/>
-          <w:b/>
-        </w:rPr>
-        <w:t>PetStash</w:t>
-      </w:r>
-      <w:proofErr w:type="spellEnd"/>
-      <w:r>
-        <w:rPr>
-          <w:rFonts w:asciiTheme="majorHAnsi" w:eastAsia="Times New Roman" w:hAnsiTheme="majorHAnsi" w:cstheme="majorHAnsi"/>
-          <w:b/>
-        </w:rPr>
-        <w:t xml:space="preserve"> Supply Co</w:t>
-      </w:r>
-      <w:r>
-        <w:rPr>
-          <w:rFonts w:asciiTheme="majorHAnsi" w:eastAsia="Times New Roman" w:hAnsiTheme="majorHAnsi" w:cstheme="majorHAnsi"/>
-          <w:b/>
-        </w:rPr>
-        <w:t xml:space="preserve">: </w:t>
-      </w:r>
-      <w:r>
-        <w:rPr>
-          <w:rFonts w:asciiTheme="majorHAnsi" w:eastAsia="Times New Roman" w:hAnsiTheme="majorHAnsi" w:cstheme="majorHAnsi"/>
-        </w:rPr>
-        <w:t>eCommerce application</w:t>
-      </w:r>
-      <w:r>
-        <w:rPr>
-          <w:rFonts w:asciiTheme="majorHAnsi" w:eastAsia="Times New Roman" w:hAnsiTheme="majorHAnsi" w:cstheme="majorHAnsi"/>
-        </w:rPr>
-        <w:t xml:space="preserve"> mockup</w:t>
-      </w:r>
-      <w:r>
-        <w:rPr>
-          <w:rFonts w:asciiTheme="majorHAnsi" w:eastAsia="Times New Roman" w:hAnsiTheme="majorHAnsi" w:cstheme="majorHAnsi"/>
-        </w:rPr>
-        <w:t xml:space="preserve"> built in React.js. Account</w:t>
-      </w:r>
-      <w:r>
-        <w:rPr>
-          <w:rFonts w:asciiTheme="majorHAnsi" w:eastAsia="Times New Roman" w:hAnsiTheme="majorHAnsi" w:cstheme="majorHAnsi"/>
-        </w:rPr>
-        <w:t xml:space="preserve"> authentication</w:t>
-      </w:r>
-      <w:r>
-        <w:rPr>
-          <w:rFonts w:asciiTheme="majorHAnsi" w:eastAsia="Times New Roman" w:hAnsiTheme="majorHAnsi" w:cstheme="majorHAnsi"/>
-        </w:rPr>
-        <w:t xml:space="preserve"> and shop data are managed by a separate restful API built in Python 3 and connected to a custom SQL database. A </w:t>
+          <w:rFonts w:ascii="Calibri Light" w:eastAsia="Times New Roman" w:hAnsi="Calibri Light" w:cs="Calibri Light"/>
+          <w:b/>
+          <w:sz w:val="20"/>
+          <w:szCs w:val="20"/>
+        </w:rPr>
+      </w:pPr>
+      <w:r>
+        <w:rPr>
+          <w:rFonts w:asciiTheme="majorHAnsi" w:eastAsia="Times New Roman" w:hAnsiTheme="majorHAnsi" w:cstheme="majorHAnsi"/>
+          <w:b/>
+        </w:rPr>
+        <w:t>Hogwarts Faculty Portal</w:t>
+      </w:r>
+      <w:r>
+        <w:rPr>
+          <w:rFonts w:asciiTheme="majorHAnsi" w:eastAsia="Times New Roman" w:hAnsiTheme="majorHAnsi" w:cstheme="majorHAnsi"/>
+          <w:b/>
+        </w:rPr>
+        <w:t>:</w:t>
+      </w:r>
+      <w:r>
+        <w:rPr>
+          <w:rFonts w:ascii="Calibri Light" w:eastAsia="Times New Roman" w:hAnsi="Calibri Light" w:cs="Calibri Light"/>
+          <w:sz w:val="20"/>
+          <w:szCs w:val="20"/>
+        </w:rPr>
+        <w:t xml:space="preserve"> </w:t>
+      </w:r>
+      <w:r>
+        <w:rPr>
+          <w:rFonts w:ascii="Calibri Light" w:eastAsia="Times New Roman" w:hAnsi="Calibri Light" w:cs="Calibri Light"/>
+          <w:sz w:val="20"/>
+          <w:szCs w:val="20"/>
+        </w:rPr>
+        <w:t xml:space="preserve">Student </w:t>
+      </w:r>
+      <w:r>
+        <w:rPr>
+          <w:rFonts w:ascii="Calibri Light" w:eastAsia="Times New Roman" w:hAnsi="Calibri Light" w:cs="Calibri Light"/>
+          <w:sz w:val="20"/>
+          <w:szCs w:val="20"/>
+        </w:rPr>
+        <w:t xml:space="preserve">profile </w:t>
+      </w:r>
+      <w:r>
+        <w:rPr>
+          <w:rFonts w:ascii="Calibri Light" w:eastAsia="Times New Roman" w:hAnsi="Calibri Light" w:cs="Calibri Light"/>
+          <w:sz w:val="20"/>
+          <w:szCs w:val="20"/>
+        </w:rPr>
+        <w:t xml:space="preserve">viewing </w:t>
+      </w:r>
+      <w:r>
+        <w:rPr>
+          <w:rFonts w:ascii="Calibri Light" w:eastAsia="Times New Roman" w:hAnsi="Calibri Light" w:cs="Calibri Light"/>
+          <w:sz w:val="20"/>
+          <w:szCs w:val="20"/>
+        </w:rPr>
+        <w:t>app built in React.js using functional components and hooks</w:t>
+      </w:r>
+      <w:r>
+        <w:rPr>
+          <w:rFonts w:ascii="Calibri Light" w:eastAsia="Times New Roman" w:hAnsi="Calibri Light" w:cs="Calibri Light"/>
+          <w:sz w:val="20"/>
+          <w:szCs w:val="20"/>
+        </w:rPr>
+        <w:t xml:space="preserve">. Allows for filtering profiles and looking up course enrollment and test score information. </w:t>
+      </w:r>
+      <w:r>
+        <w:rPr>
+          <w:rFonts w:ascii="Calibri Light" w:eastAsia="Times New Roman" w:hAnsi="Calibri Light" w:cs="Calibri Light"/>
+          <w:sz w:val="20"/>
+          <w:szCs w:val="20"/>
+        </w:rPr>
+        <w:t>Student t</w:t>
+      </w:r>
+      <w:r>
+        <w:rPr>
+          <w:rFonts w:ascii="Calibri Light" w:eastAsia="Times New Roman" w:hAnsi="Calibri Light" w:cs="Calibri Light"/>
+          <w:sz w:val="20"/>
+          <w:szCs w:val="20"/>
+        </w:rPr>
+        <w:t xml:space="preserve">ags can be </w:t>
       </w:r>
       <w:proofErr w:type="gramStart"/>
       <w:r>
         <w:rPr>
-          <w:rFonts w:asciiTheme="majorHAnsi" w:eastAsia="Times New Roman" w:hAnsiTheme="majorHAnsi" w:cstheme="majorHAnsi"/>
-        </w:rPr>
-        <w:t>back office</w:t>
+          <w:rFonts w:ascii="Calibri Light" w:eastAsia="Times New Roman" w:hAnsi="Calibri Light" w:cs="Calibri Light"/>
+          <w:sz w:val="20"/>
+          <w:szCs w:val="20"/>
+        </w:rPr>
+        <w:t>edited</w:t>
       </w:r>
       <w:proofErr w:type="gramEnd"/>
       <w:r>
         <w:rPr>
-          <w:rFonts w:asciiTheme="majorHAnsi" w:eastAsia="Times New Roman" w:hAnsiTheme="majorHAnsi" w:cstheme="majorHAnsi"/>
+          <w:rFonts w:ascii="Calibri Light" w:eastAsia="Times New Roman" w:hAnsi="Calibri Light" w:cs="Calibri Light"/>
+          <w:sz w:val="20"/>
+          <w:szCs w:val="20"/>
+        </w:rPr>
+        <w:t xml:space="preserve"> and profiles pinned to a dashboard for </w:t>
+      </w:r>
+      <w:r>
+        <w:rPr>
+          <w:rFonts w:ascii="Calibri Light" w:eastAsia="Times New Roman" w:hAnsi="Calibri Light" w:cs="Calibri Light"/>
+          <w:sz w:val="20"/>
+          <w:szCs w:val="20"/>
+        </w:rPr>
+        <w:t>later</w:t>
+      </w:r>
+      <w:r>
+        <w:rPr>
+          <w:rFonts w:ascii="Calibri Light" w:eastAsia="Times New Roman" w:hAnsi="Calibri Light" w:cs="Calibri Light"/>
+          <w:sz w:val="20"/>
+          <w:szCs w:val="20"/>
+        </w:rPr>
+        <w:t xml:space="preserve"> reference. Incorporates </w:t>
+      </w:r>
+      <w:r>
+        <w:rPr>
+          <w:rFonts w:ascii="Calibri Light" w:eastAsia="Times New Roman" w:hAnsi="Calibri Light" w:cs="Calibri Light"/>
+          <w:sz w:val="20"/>
+          <w:szCs w:val="20"/>
+        </w:rPr>
+        <w:t xml:space="preserve">Material UI for </w:t>
+      </w:r>
+      <w:r>
+        <w:rPr>
+          <w:rFonts w:ascii="Calibri Light" w:eastAsia="Times New Roman" w:hAnsi="Calibri Light" w:cs="Calibri Light"/>
+          <w:sz w:val="20"/>
+          <w:szCs w:val="20"/>
+        </w:rPr>
+        <w:t>a fully responsive design</w:t>
+      </w:r>
+      <w:r>
+        <w:rPr>
+          <w:rFonts w:ascii="Calibri Light" w:eastAsia="Times New Roman" w:hAnsi="Calibri Light" w:cs="Calibri Light"/>
+          <w:sz w:val="20"/>
+          <w:szCs w:val="20"/>
+        </w:rPr>
+        <w:t xml:space="preserve">. Application state </w:t>
+      </w:r>
+      <w:r>
+        <w:rPr>
+          <w:rFonts w:ascii="Calibri Light" w:eastAsia="Times New Roman" w:hAnsi="Calibri Light" w:cs="Calibri Light"/>
+          <w:sz w:val="20"/>
+          <w:szCs w:val="20"/>
+        </w:rPr>
+        <w:t xml:space="preserve">is </w:t>
+      </w:r>
+      <w:r>
+        <w:rPr>
+          <w:rFonts w:ascii="Calibri Light" w:eastAsia="Times New Roman" w:hAnsi="Calibri Light" w:cs="Calibri Light"/>
+          <w:sz w:val="20"/>
+          <w:szCs w:val="20"/>
+        </w:rPr>
+        <w:t>managed using Redux</w:t>
+      </w:r>
+      <w:r>
+        <w:rPr>
+          <w:rFonts w:ascii="Calibri Light" w:eastAsia="Times New Roman" w:hAnsi="Calibri Light" w:cs="Calibri Light"/>
+          <w:sz w:val="20"/>
+          <w:szCs w:val="20"/>
+        </w:rPr>
+        <w:t xml:space="preserve">. </w:t>
+      </w:r>
+      <w:r>
+        <w:rPr>
+          <w:rFonts w:ascii="Calibri Light" w:eastAsia="Times New Roman" w:hAnsi="Calibri Light" w:cs="Calibri Light"/>
+          <w:sz w:val="20"/>
+          <w:szCs w:val="20"/>
+        </w:rPr>
+        <w:t>I</w:t>
+      </w:r>
+      <w:r>
+        <w:rPr>
+          <w:rFonts w:ascii="Calibri Light" w:eastAsia="Times New Roman" w:hAnsi="Calibri Light" w:cs="Calibri Light"/>
+          <w:sz w:val="20"/>
+          <w:szCs w:val="20"/>
+        </w:rPr>
+        <w:t>ncludes a</w:t>
+      </w:r>
+      <w:r>
+        <w:rPr>
+          <w:rFonts w:ascii="Calibri Light" w:eastAsia="Times New Roman" w:hAnsi="Calibri Light" w:cs="Calibri Light"/>
+          <w:sz w:val="20"/>
+          <w:szCs w:val="20"/>
+        </w:rPr>
+        <w:t xml:space="preserve"> d</w:t>
+      </w:r>
+      <w:r>
+        <w:rPr>
+          <w:rFonts w:ascii="Calibri Light" w:eastAsia="Times New Roman" w:hAnsi="Calibri Light" w:cs="Calibri Light"/>
+          <w:sz w:val="20"/>
+          <w:szCs w:val="20"/>
+        </w:rPr>
+        <w:t xml:space="preserve">ark </w:t>
+      </w:r>
+      <w:r>
+        <w:rPr>
+          <w:rFonts w:ascii="Calibri Light" w:eastAsia="Times New Roman" w:hAnsi="Calibri Light" w:cs="Calibri Light"/>
+          <w:sz w:val="20"/>
+          <w:szCs w:val="20"/>
+        </w:rPr>
+        <w:t>m</w:t>
+      </w:r>
+      <w:r>
+        <w:rPr>
+          <w:rFonts w:ascii="Calibri Light" w:eastAsia="Times New Roman" w:hAnsi="Calibri Light" w:cs="Calibri Light"/>
+          <w:sz w:val="20"/>
+          <w:szCs w:val="20"/>
+        </w:rPr>
+        <w:t xml:space="preserve">ode theme toggle, autosuggestions for search fields, and </w:t>
+      </w:r>
+      <w:r>
+        <w:rPr>
+          <w:rFonts w:ascii="Calibri Light" w:eastAsia="Times New Roman" w:hAnsi="Calibri Light" w:cs="Calibri Light"/>
+          <w:sz w:val="20"/>
+          <w:szCs w:val="20"/>
+        </w:rPr>
+        <w:t xml:space="preserve">global popup notifications. </w:t>
+      </w:r>
+      <w:r>
+        <w:rPr>
+          <w:rFonts w:ascii="Calibri Light" w:eastAsia="Times New Roman" w:hAnsi="Calibri Light" w:cs="Calibri Light"/>
+          <w:sz w:val="20"/>
+          <w:szCs w:val="20"/>
+        </w:rPr>
+        <w:t xml:space="preserve">Backend is </w:t>
+      </w:r>
+      <w:proofErr w:type="gramStart"/>
+      <w:r>
+        <w:rPr>
+          <w:rFonts w:ascii="Calibri Light" w:eastAsia="Times New Roman" w:hAnsi="Calibri Light" w:cs="Calibri Light"/>
+          <w:sz w:val="20"/>
+          <w:szCs w:val="20"/>
+        </w:rPr>
+        <w:t>an</w:t>
+      </w:r>
+      <w:proofErr w:type="gramEnd"/>
+      <w:r>
+        <w:rPr>
+          <w:rFonts w:ascii="Calibri Light" w:eastAsia="Times New Roman" w:hAnsi="Calibri Light" w:cs="Calibri Light"/>
+          <w:sz w:val="20"/>
+          <w:szCs w:val="20"/>
         </w:rPr>
         <w:t xml:space="preserve"> </w:t>
       </w:r>
       <w:r>
         <w:rPr>
-          <w:rFonts w:asciiTheme="majorHAnsi" w:eastAsia="Times New Roman" w:hAnsiTheme="majorHAnsi" w:cstheme="majorHAnsi"/>
-        </w:rPr>
-        <w:t>UI is also</w:t>
-      </w:r>
-      <w:r>
-        <w:rPr>
-          <w:rFonts w:asciiTheme="majorHAnsi" w:eastAsia="Times New Roman" w:hAnsiTheme="majorHAnsi" w:cstheme="majorHAnsi"/>
-        </w:rPr>
-        <w:t xml:space="preserve"> </w:t>
-      </w:r>
-      <w:r>
-        <w:rPr>
-          <w:rFonts w:asciiTheme="majorHAnsi" w:eastAsia="Times New Roman" w:hAnsiTheme="majorHAnsi" w:cstheme="majorHAnsi"/>
-        </w:rPr>
-        <w:t>rendered</w:t>
-      </w:r>
-      <w:r>
-        <w:rPr>
-          <w:rFonts w:asciiTheme="majorHAnsi" w:eastAsia="Times New Roman" w:hAnsiTheme="majorHAnsi" w:cstheme="majorHAnsi"/>
-        </w:rPr>
-        <w:t xml:space="preserve"> through Flask </w:t>
-      </w:r>
-      <w:r>
-        <w:rPr>
-          <w:rFonts w:asciiTheme="majorHAnsi" w:eastAsia="Times New Roman" w:hAnsiTheme="majorHAnsi" w:cstheme="majorHAnsi"/>
-        </w:rPr>
-        <w:t xml:space="preserve">to </w:t>
-      </w:r>
-      <w:r>
-        <w:rPr>
-          <w:rFonts w:asciiTheme="majorHAnsi" w:eastAsia="Times New Roman" w:hAnsiTheme="majorHAnsi" w:cstheme="majorHAnsi"/>
-        </w:rPr>
-        <w:t>allow admins to create accounts and manage product and category data.</w:t>
+          <w:rFonts w:ascii="Calibri Light" w:eastAsia="Times New Roman" w:hAnsi="Calibri Light" w:cs="Calibri Light"/>
+          <w:sz w:val="20"/>
+          <w:szCs w:val="20"/>
+        </w:rPr>
+        <w:t>My</w:t>
+      </w:r>
+      <w:r>
+        <w:rPr>
+          <w:rFonts w:ascii="Calibri Light" w:eastAsia="Times New Roman" w:hAnsi="Calibri Light" w:cs="Calibri Light"/>
+          <w:sz w:val="20"/>
+          <w:szCs w:val="20"/>
+        </w:rPr>
+        <w:t>SQL database,</w:t>
+      </w:r>
+      <w:r>
+        <w:rPr>
+          <w:rFonts w:ascii="Calibri Light" w:eastAsia="Times New Roman" w:hAnsi="Calibri Light" w:cs="Calibri Light"/>
+          <w:sz w:val="20"/>
+          <w:szCs w:val="20"/>
+        </w:rPr>
+        <w:t xml:space="preserve"> served by a </w:t>
+      </w:r>
+      <w:r>
+        <w:rPr>
+          <w:rFonts w:ascii="Calibri Light" w:eastAsia="Times New Roman" w:hAnsi="Calibri Light" w:cs="Calibri Light"/>
+          <w:sz w:val="20"/>
+          <w:szCs w:val="20"/>
+        </w:rPr>
+        <w:t>Django RESTful API and uses</w:t>
+      </w:r>
+      <w:r>
+        <w:rPr>
+          <w:rFonts w:ascii="Calibri Light" w:eastAsia="Times New Roman" w:hAnsi="Calibri Light" w:cs="Calibri Light"/>
+          <w:sz w:val="20"/>
+          <w:szCs w:val="20"/>
+        </w:rPr>
+        <w:t xml:space="preserve"> AWS S3 for</w:t>
+      </w:r>
+      <w:r>
+        <w:rPr>
+          <w:rFonts w:ascii="Calibri Light" w:eastAsia="Times New Roman" w:hAnsi="Calibri Light" w:cs="Calibri Light"/>
+          <w:sz w:val="20"/>
+          <w:szCs w:val="20"/>
+        </w:rPr>
+        <w:t xml:space="preserve"> media uploads</w:t>
+      </w:r>
+      <w:r>
+        <w:rPr>
+          <w:rFonts w:ascii="Calibri Light" w:eastAsia="Times New Roman" w:hAnsi="Calibri Light" w:cs="Calibri Light"/>
+          <w:sz w:val="20"/>
+          <w:szCs w:val="20"/>
+        </w:rPr>
+        <w:t>.</w:t>
       </w:r>
     </w:p>
     <w:p>
       <w:pPr>
-        <w:ind w:left="1440"/>
-        <w:rPr>
-          <w:rFonts w:asciiTheme="majorHAnsi" w:hAnsiTheme="majorHAnsi" w:cstheme="majorHAnsi"/>
-        </w:rPr>
-      </w:pPr>
-      <w:hyperlink r:id="rId8" w:history="1">
+        <w:numPr>
+          <w:ilvl w:val="1"/>
+          <w:numId w:val="8"/>
+        </w:numPr>
+        <w:rPr>
+          <w:rFonts w:ascii="Calibri Light" w:eastAsia="Times New Roman" w:hAnsi="Calibri Light" w:cs="Calibri Light"/>
+          <w:b/>
+          <w:sz w:val="20"/>
+          <w:szCs w:val="20"/>
+        </w:rPr>
+      </w:pPr>
+      <w:r>
+        <w:rPr>
+          <w:rFonts w:ascii="Calibri Light" w:eastAsia="Times New Roman" w:hAnsi="Calibri Light" w:cs="Calibri Light"/>
+          <w:b/>
+          <w:bCs/>
+          <w:sz w:val="20"/>
+          <w:szCs w:val="20"/>
+        </w:rPr>
+        <w:t xml:space="preserve">Live Link: </w:t>
+      </w:r>
+      <w:hyperlink r:id="rId10" w:history="1">
         <w:r>
           <w:rPr>
             <w:rStyle w:val="Hyperlink"/>
-            <w:rFonts w:asciiTheme="majorHAnsi" w:hAnsiTheme="majorHAnsi" w:cstheme="majorHAnsi"/>
+            <w:rFonts w:ascii="Calibri Light" w:hAnsi="Calibri Light" w:cs="Calibri Light"/>
+            <w:sz w:val="20"/>
+            <w:szCs w:val="20"/>
+          </w:rPr>
+          <w:t>ecstatic-murdock-57ebaa.netlify.app</w:t>
+        </w:r>
+      </w:hyperlink>
+    </w:p>
+    <w:p>
+      <w:pPr>
+        <w:rPr>
+          <w:rFonts w:ascii="Calibri Light" w:eastAsia="Times New Roman" w:hAnsi="Calibri Light" w:cs="Calibri Light"/>
+          <w:b/>
+          <w:sz w:val="6"/>
+          <w:szCs w:val="6"/>
+        </w:rPr>
+      </w:pPr>
+    </w:p>
+    <w:p>
+      <w:pPr>
+        <w:numPr>
+          <w:ilvl w:val="0"/>
+          <w:numId w:val="8"/>
+        </w:numPr>
+        <w:rPr>
+          <w:rFonts w:ascii="Calibri Light" w:eastAsia="Times New Roman" w:hAnsi="Calibri Light" w:cs="Calibri Light"/>
+          <w:b/>
+          <w:sz w:val="20"/>
+          <w:szCs w:val="20"/>
+        </w:rPr>
+      </w:pPr>
+      <w:proofErr w:type="spellStart"/>
+      <w:r>
+        <w:rPr>
+          <w:rFonts w:asciiTheme="majorHAnsi" w:eastAsia="Times New Roman" w:hAnsiTheme="majorHAnsi" w:cstheme="majorHAnsi"/>
+          <w:b/>
+        </w:rPr>
+        <w:t>PetStash</w:t>
+      </w:r>
+      <w:proofErr w:type="spellEnd"/>
+      <w:r>
+        <w:rPr>
+          <w:rFonts w:asciiTheme="majorHAnsi" w:eastAsia="Times New Roman" w:hAnsiTheme="majorHAnsi" w:cstheme="majorHAnsi"/>
+          <w:b/>
+        </w:rPr>
+        <w:t xml:space="preserve"> Supply Co: </w:t>
+      </w:r>
+      <w:r>
+        <w:rPr>
+          <w:rFonts w:ascii="Calibri Light" w:eastAsia="Times New Roman" w:hAnsi="Calibri Light" w:cs="Calibri Light"/>
+          <w:sz w:val="20"/>
+          <w:szCs w:val="20"/>
+        </w:rPr>
+        <w:t>Mobile responsive e</w:t>
+      </w:r>
+      <w:r>
+        <w:rPr>
+          <w:rFonts w:ascii="Calibri Light" w:eastAsia="Times New Roman" w:hAnsi="Calibri Light" w:cs="Calibri Light"/>
+          <w:sz w:val="20"/>
+          <w:szCs w:val="20"/>
+        </w:rPr>
+        <w:t>Commerce application mockup built in React.js</w:t>
+      </w:r>
+      <w:r>
+        <w:rPr>
+          <w:rFonts w:ascii="Calibri Light" w:eastAsia="Times New Roman" w:hAnsi="Calibri Light" w:cs="Calibri Light"/>
+          <w:sz w:val="20"/>
+          <w:szCs w:val="20"/>
+        </w:rPr>
+        <w:t xml:space="preserve"> with class components and life cycle methods. Respon</w:t>
+      </w:r>
+      <w:r>
+        <w:rPr>
+          <w:rFonts w:ascii="Calibri Light" w:eastAsia="Times New Roman" w:hAnsi="Calibri Light" w:cs="Calibri Light"/>
+          <w:sz w:val="20"/>
+          <w:szCs w:val="20"/>
+        </w:rPr>
+        <w:t>s</w:t>
+      </w:r>
+      <w:r>
+        <w:rPr>
+          <w:rFonts w:ascii="Calibri Light" w:eastAsia="Times New Roman" w:hAnsi="Calibri Light" w:cs="Calibri Light"/>
+          <w:sz w:val="20"/>
+          <w:szCs w:val="20"/>
+        </w:rPr>
+        <w:t>ive design styled with SASS</w:t>
+      </w:r>
+      <w:r>
+        <w:rPr>
+          <w:rFonts w:ascii="Calibri Light" w:eastAsia="Times New Roman" w:hAnsi="Calibri Light" w:cs="Calibri Light"/>
+          <w:sz w:val="20"/>
+          <w:szCs w:val="20"/>
+        </w:rPr>
+        <w:t>.</w:t>
+      </w:r>
+      <w:r>
+        <w:rPr>
+          <w:rFonts w:ascii="Calibri Light" w:eastAsia="Times New Roman" w:hAnsi="Calibri Light" w:cs="Calibri Light"/>
+          <w:sz w:val="20"/>
+          <w:szCs w:val="20"/>
+        </w:rPr>
+        <w:t xml:space="preserve"> User</w:t>
+      </w:r>
+      <w:r>
+        <w:rPr>
+          <w:rFonts w:ascii="Calibri Light" w:eastAsia="Times New Roman" w:hAnsi="Calibri Light" w:cs="Calibri Light"/>
+          <w:sz w:val="20"/>
+          <w:szCs w:val="20"/>
+        </w:rPr>
+        <w:t xml:space="preserve"> authentication</w:t>
+      </w:r>
+      <w:r>
+        <w:rPr>
+          <w:rFonts w:ascii="Calibri Light" w:eastAsia="Times New Roman" w:hAnsi="Calibri Light" w:cs="Calibri Light"/>
+          <w:sz w:val="20"/>
+          <w:szCs w:val="20"/>
+        </w:rPr>
+        <w:t>,</w:t>
+      </w:r>
+      <w:r>
+        <w:rPr>
+          <w:rFonts w:ascii="Calibri Light" w:eastAsia="Times New Roman" w:hAnsi="Calibri Light" w:cs="Calibri Light"/>
+          <w:sz w:val="20"/>
+          <w:szCs w:val="20"/>
+        </w:rPr>
+        <w:t xml:space="preserve"> shop data</w:t>
+      </w:r>
+      <w:r>
+        <w:rPr>
+          <w:rFonts w:ascii="Calibri Light" w:eastAsia="Times New Roman" w:hAnsi="Calibri Light" w:cs="Calibri Light"/>
+          <w:sz w:val="20"/>
+          <w:szCs w:val="20"/>
+        </w:rPr>
+        <w:t>, cart management and order history are</w:t>
+      </w:r>
+      <w:r>
+        <w:rPr>
+          <w:rFonts w:ascii="Calibri Light" w:eastAsia="Times New Roman" w:hAnsi="Calibri Light" w:cs="Calibri Light"/>
+          <w:sz w:val="20"/>
+          <w:szCs w:val="20"/>
+        </w:rPr>
+        <w:t xml:space="preserve"> managed by a </w:t>
+      </w:r>
+      <w:r>
+        <w:rPr>
+          <w:rFonts w:ascii="Calibri Light" w:eastAsia="Times New Roman" w:hAnsi="Calibri Light" w:cs="Calibri Light"/>
+          <w:sz w:val="20"/>
+          <w:szCs w:val="20"/>
+        </w:rPr>
+        <w:t>REST</w:t>
+      </w:r>
+      <w:r>
+        <w:rPr>
+          <w:rFonts w:ascii="Calibri Light" w:eastAsia="Times New Roman" w:hAnsi="Calibri Light" w:cs="Calibri Light"/>
+          <w:sz w:val="20"/>
+          <w:szCs w:val="20"/>
+        </w:rPr>
+        <w:t>ful API built in</w:t>
+      </w:r>
+      <w:r>
+        <w:rPr>
+          <w:rFonts w:ascii="Calibri Light" w:eastAsia="Times New Roman" w:hAnsi="Calibri Light" w:cs="Calibri Light"/>
+          <w:sz w:val="20"/>
+          <w:szCs w:val="20"/>
+        </w:rPr>
+        <w:t xml:space="preserve"> the</w:t>
+      </w:r>
+      <w:r>
+        <w:rPr>
+          <w:rFonts w:ascii="Calibri Light" w:eastAsia="Times New Roman" w:hAnsi="Calibri Light" w:cs="Calibri Light"/>
+          <w:sz w:val="20"/>
+          <w:szCs w:val="20"/>
+        </w:rPr>
+        <w:t xml:space="preserve"> Python</w:t>
+      </w:r>
+      <w:r>
+        <w:rPr>
+          <w:rFonts w:ascii="Calibri Light" w:eastAsia="Times New Roman" w:hAnsi="Calibri Light" w:cs="Calibri Light"/>
+          <w:sz w:val="20"/>
+          <w:szCs w:val="20"/>
+        </w:rPr>
+        <w:t>-Flask framework</w:t>
+      </w:r>
+      <w:r>
+        <w:rPr>
+          <w:rFonts w:ascii="Calibri Light" w:eastAsia="Times New Roman" w:hAnsi="Calibri Light" w:cs="Calibri Light"/>
+          <w:sz w:val="20"/>
+          <w:szCs w:val="20"/>
+        </w:rPr>
+        <w:t>, which provides</w:t>
+      </w:r>
+      <w:r>
+        <w:rPr>
+          <w:rFonts w:ascii="Calibri Light" w:eastAsia="Times New Roman" w:hAnsi="Calibri Light" w:cs="Calibri Light"/>
+          <w:sz w:val="20"/>
+          <w:szCs w:val="20"/>
+        </w:rPr>
+        <w:t xml:space="preserve"> full CRUD functionality</w:t>
+      </w:r>
+      <w:r>
+        <w:rPr>
+          <w:rFonts w:ascii="Calibri Light" w:eastAsia="Times New Roman" w:hAnsi="Calibri Light" w:cs="Calibri Light"/>
+          <w:sz w:val="20"/>
+          <w:szCs w:val="20"/>
+        </w:rPr>
+        <w:t xml:space="preserve"> for a </w:t>
+      </w:r>
+      <w:r>
+        <w:rPr>
+          <w:rFonts w:ascii="Calibri Light" w:eastAsia="Times New Roman" w:hAnsi="Calibri Light" w:cs="Calibri Light"/>
+          <w:sz w:val="20"/>
+          <w:szCs w:val="20"/>
+        </w:rPr>
+        <w:t>MySQL database</w:t>
+      </w:r>
+      <w:r>
+        <w:rPr>
+          <w:rFonts w:ascii="Calibri Light" w:eastAsia="Times New Roman" w:hAnsi="Calibri Light" w:cs="Calibri Light"/>
+          <w:sz w:val="20"/>
+          <w:szCs w:val="20"/>
+        </w:rPr>
+        <w:t>.</w:t>
+      </w:r>
+    </w:p>
+    <w:p>
+      <w:pPr>
+        <w:numPr>
+          <w:ilvl w:val="1"/>
+          <w:numId w:val="8"/>
+        </w:numPr>
+        <w:rPr>
+          <w:rFonts w:ascii="Calibri Light" w:eastAsia="Times New Roman" w:hAnsi="Calibri Light" w:cs="Calibri Light"/>
+          <w:b/>
+          <w:sz w:val="20"/>
+          <w:szCs w:val="20"/>
+        </w:rPr>
+      </w:pPr>
+      <w:r>
+        <w:rPr>
+          <w:rFonts w:ascii="Calibri Light" w:eastAsia="Times New Roman" w:hAnsi="Calibri Light" w:cs="Calibri Light"/>
+          <w:b/>
+          <w:bCs/>
+          <w:sz w:val="20"/>
+          <w:szCs w:val="20"/>
+        </w:rPr>
+        <w:t xml:space="preserve">Live Link: </w:t>
+      </w:r>
+      <w:hyperlink r:id="rId11" w:history="1">
+        <w:r>
+          <w:rPr>
+            <w:rStyle w:val="Hyperlink"/>
+            <w:rFonts w:ascii="Calibri Light" w:hAnsi="Calibri Light" w:cs="Calibri Light"/>
+            <w:sz w:val="20"/>
+            <w:szCs w:val="20"/>
           </w:rPr>
           <w:t>petstash-supply-co.herokuapp.com</w:t>
         </w:r>
@@ -651,145 +1287,202 @@
     </w:p>
     <w:p>
       <w:pPr>
-        <w:ind w:left="1440"/>
-        <w:rPr>
-          <w:rFonts w:asciiTheme="majorHAnsi" w:eastAsia="Times New Roman" w:hAnsiTheme="majorHAnsi" w:cstheme="majorHAnsi"/>
+        <w:rPr>
+          <w:rFonts w:ascii="Calibri Light" w:eastAsia="Times New Roman" w:hAnsi="Calibri Light" w:cs="Calibri Light"/>
+          <w:b/>
+          <w:sz w:val="6"/>
+          <w:szCs w:val="6"/>
+        </w:rPr>
+      </w:pPr>
+    </w:p>
+    <w:p>
+      <w:pPr>
+        <w:numPr>
+          <w:ilvl w:val="0"/>
+          <w:numId w:val="8"/>
+        </w:numPr>
+        <w:rPr>
+          <w:rFonts w:ascii="Calibri Light" w:eastAsia="Times New Roman" w:hAnsi="Calibri Light" w:cs="Calibri Light"/>
+          <w:b/>
+          <w:sz w:val="20"/>
+          <w:szCs w:val="20"/>
+        </w:rPr>
+      </w:pPr>
+      <w:r>
+        <w:rPr>
+          <w:rFonts w:ascii="Calibri" w:eastAsia="Times New Roman" w:hAnsi="Calibri" w:cs="Calibri"/>
+          <w:b/>
+        </w:rPr>
+        <w:t>The Good Blog:</w:t>
+      </w:r>
+      <w:r>
+        <w:rPr>
+          <w:rFonts w:ascii="Calibri Light" w:eastAsia="Times New Roman" w:hAnsi="Calibri Light" w:cs="Calibri Light"/>
+          <w:b/>
+        </w:rPr>
+        <w:t xml:space="preserve"> </w:t>
+      </w:r>
+      <w:r>
+        <w:rPr>
+          <w:rFonts w:ascii="Calibri Light" w:eastAsia="Times New Roman" w:hAnsi="Calibri Light" w:cs="Calibri Light"/>
+          <w:sz w:val="20"/>
+          <w:szCs w:val="20"/>
+        </w:rPr>
+        <w:t>Blog app built in Django</w:t>
+      </w:r>
+      <w:r>
+        <w:rPr>
+          <w:rFonts w:ascii="Calibri Light" w:eastAsia="Times New Roman" w:hAnsi="Calibri Light" w:cs="Calibri Light"/>
+          <w:sz w:val="20"/>
+          <w:szCs w:val="20"/>
+        </w:rPr>
+        <w:t xml:space="preserve"> with a </w:t>
+      </w:r>
+      <w:proofErr w:type="spellStart"/>
+      <w:r>
+        <w:rPr>
+          <w:rFonts w:ascii="Calibri Light" w:eastAsia="Times New Roman" w:hAnsi="Calibri Light" w:cs="Calibri Light"/>
+          <w:sz w:val="20"/>
+          <w:szCs w:val="20"/>
+        </w:rPr>
+        <w:t>PostGreSQL</w:t>
+      </w:r>
+      <w:proofErr w:type="spellEnd"/>
+      <w:r>
+        <w:rPr>
+          <w:rFonts w:ascii="Calibri Light" w:eastAsia="Times New Roman" w:hAnsi="Calibri Light" w:cs="Calibri Light"/>
+          <w:sz w:val="20"/>
+          <w:szCs w:val="20"/>
+        </w:rPr>
+        <w:t xml:space="preserve"> database</w:t>
+      </w:r>
+      <w:r>
+        <w:rPr>
+          <w:rFonts w:ascii="Calibri Light" w:eastAsia="Times New Roman" w:hAnsi="Calibri Light" w:cs="Calibri Light"/>
+          <w:sz w:val="20"/>
+          <w:szCs w:val="20"/>
+        </w:rPr>
+        <w:t xml:space="preserve">. </w:t>
+      </w:r>
+      <w:r>
+        <w:rPr>
+          <w:rFonts w:ascii="Calibri Light" w:eastAsia="Times New Roman" w:hAnsi="Calibri Light" w:cs="Calibri Light"/>
+          <w:sz w:val="20"/>
+          <w:szCs w:val="20"/>
+        </w:rPr>
+        <w:t xml:space="preserve">Includes </w:t>
+      </w:r>
+      <w:r>
+        <w:rPr>
+          <w:rFonts w:ascii="Calibri Light" w:eastAsia="Times New Roman" w:hAnsi="Calibri Light" w:cs="Calibri Light"/>
+          <w:sz w:val="20"/>
+          <w:szCs w:val="20"/>
+        </w:rPr>
+        <w:t xml:space="preserve">social authentication via </w:t>
+      </w:r>
+      <w:r>
+        <w:rPr>
+          <w:rFonts w:ascii="Calibri Light" w:eastAsia="Times New Roman" w:hAnsi="Calibri Light" w:cs="Calibri Light"/>
+          <w:sz w:val="20"/>
+          <w:szCs w:val="20"/>
+        </w:rPr>
+        <w:t xml:space="preserve">Google API, CDN media uploads via an AWS S3 bucket, </w:t>
+      </w:r>
+      <w:r>
+        <w:rPr>
+          <w:rFonts w:ascii="Calibri Light" w:eastAsia="Times New Roman" w:hAnsi="Calibri Light" w:cs="Calibri Light"/>
+          <w:sz w:val="20"/>
+          <w:szCs w:val="20"/>
+        </w:rPr>
+        <w:t xml:space="preserve">a </w:t>
+      </w:r>
+      <w:r>
+        <w:rPr>
+          <w:rFonts w:ascii="Calibri Light" w:eastAsia="Times New Roman" w:hAnsi="Calibri Light" w:cs="Calibri Light"/>
+          <w:sz w:val="20"/>
+          <w:szCs w:val="20"/>
+        </w:rPr>
+        <w:t>WYSIWYG markdown editor with live preview, comment threading, monthly post</w:t>
+      </w:r>
+      <w:r>
+        <w:rPr>
+          <w:rFonts w:ascii="Calibri Light" w:eastAsia="Times New Roman" w:hAnsi="Calibri Light" w:cs="Calibri Light"/>
+          <w:sz w:val="20"/>
+          <w:szCs w:val="20"/>
+        </w:rPr>
+        <w:t xml:space="preserve"> </w:t>
+      </w:r>
+      <w:r>
+        <w:rPr>
+          <w:rFonts w:ascii="Calibri Light" w:eastAsia="Times New Roman" w:hAnsi="Calibri Light" w:cs="Calibri Light"/>
+          <w:sz w:val="20"/>
+          <w:szCs w:val="20"/>
+        </w:rPr>
+        <w:t>archive sorting, and various post filtering system</w:t>
+      </w:r>
+      <w:r>
+        <w:rPr>
+          <w:rFonts w:ascii="Calibri Light" w:eastAsia="Times New Roman" w:hAnsi="Calibri Light" w:cs="Calibri Light"/>
+          <w:sz w:val="20"/>
+          <w:szCs w:val="20"/>
+        </w:rPr>
+        <w:t>s</w:t>
+      </w:r>
+      <w:r>
+        <w:rPr>
+          <w:rFonts w:ascii="Calibri Light" w:eastAsia="Times New Roman" w:hAnsi="Calibri Light" w:cs="Calibri Light"/>
+          <w:sz w:val="20"/>
+          <w:szCs w:val="20"/>
+        </w:rPr>
+        <w:t>.</w:t>
+      </w:r>
+    </w:p>
+    <w:p>
+      <w:pPr>
+        <w:pStyle w:val="ListParagraph"/>
+        <w:numPr>
+          <w:ilvl w:val="1"/>
+          <w:numId w:val="8"/>
+        </w:numPr>
+        <w:rPr>
+          <w:rStyle w:val="Hyperlink"/>
+          <w:rFonts w:asciiTheme="majorHAnsi" w:eastAsia="Times New Roman" w:hAnsiTheme="majorHAnsi" w:cstheme="majorHAnsi"/>
+          <w:color w:val="auto"/>
+          <w:sz w:val="10"/>
+          <w:szCs w:val="10"/>
+          <w:u w:val="none"/>
+        </w:rPr>
+      </w:pPr>
+      <w:r>
+        <w:rPr>
+          <w:rFonts w:ascii="Calibri Light" w:eastAsia="Times New Roman" w:hAnsi="Calibri Light" w:cs="Calibri Light"/>
           <w:b/>
           <w:bCs/>
-        </w:rPr>
-      </w:pPr>
-      <w:hyperlink r:id="rId9" w:history="1">
+          <w:sz w:val="20"/>
+          <w:szCs w:val="20"/>
+        </w:rPr>
+        <w:t xml:space="preserve">Live Link: </w:t>
+      </w:r>
+      <w:hyperlink r:id="rId12" w:history="1">
         <w:r>
           <w:rPr>
             <w:rStyle w:val="Hyperlink"/>
-            <w:rFonts w:asciiTheme="majorHAnsi" w:hAnsiTheme="majorHAnsi" w:cstheme="majorHAnsi"/>
+            <w:rFonts w:ascii="Calibri Light" w:hAnsi="Calibri Light" w:cs="Calibri Light"/>
+            <w:sz w:val="20"/>
+            <w:szCs w:val="20"/>
           </w:rPr>
-          <w:t>github.com/</w:t>
-        </w:r>
-        <w:proofErr w:type="spellStart"/>
-        <w:r>
-          <w:rPr>
-            <w:rStyle w:val="Hyperlink"/>
-            <w:rFonts w:asciiTheme="majorHAnsi" w:hAnsiTheme="majorHAnsi" w:cstheme="majorHAnsi"/>
-          </w:rPr>
-          <w:t>drewgoodman</w:t>
-        </w:r>
-        <w:proofErr w:type="spellEnd"/>
-        <w:r>
-          <w:rPr>
-            <w:rStyle w:val="Hyperlink"/>
-            <w:rFonts w:asciiTheme="majorHAnsi" w:hAnsiTheme="majorHAnsi" w:cstheme="majorHAnsi"/>
-          </w:rPr>
-          <w:t>/</w:t>
-        </w:r>
-        <w:proofErr w:type="spellStart"/>
-        <w:r>
-          <w:rPr>
-            <w:rStyle w:val="Hyperlink"/>
-            <w:rFonts w:asciiTheme="majorHAnsi" w:hAnsiTheme="majorHAnsi" w:cstheme="majorHAnsi"/>
-          </w:rPr>
-          <w:t>PetStash-BackOfficeAPI</w:t>
-        </w:r>
-        <w:proofErr w:type="spellEnd"/>
-      </w:hyperlink>
-    </w:p>
-    <w:p>
-      <w:pPr>
-        <w:ind w:left="720"/>
-        <w:rPr>
-          <w:rFonts w:asciiTheme="majorHAnsi" w:eastAsia="Times New Roman" w:hAnsiTheme="majorHAnsi" w:cstheme="majorHAnsi"/>
-          <w:b/>
-          <w:bCs/>
-        </w:rPr>
-      </w:pPr>
-    </w:p>
-    <w:p>
-      <w:pPr>
-        <w:pStyle w:val="ListParagraph"/>
-        <w:numPr>
-          <w:ilvl w:val="0"/>
-          <w:numId w:val="4"/>
-        </w:numPr>
-        <w:rPr>
-          <w:rFonts w:asciiTheme="majorHAnsi" w:eastAsia="Times New Roman" w:hAnsiTheme="majorHAnsi" w:cstheme="majorHAnsi"/>
-        </w:rPr>
-      </w:pPr>
-      <w:r>
-        <w:rPr>
-          <w:rFonts w:asciiTheme="majorHAnsi" w:eastAsia="Times New Roman" w:hAnsiTheme="majorHAnsi" w:cstheme="majorHAnsi"/>
-          <w:b/>
-          <w:bCs/>
-        </w:rPr>
-        <w:t xml:space="preserve">Triple Triad: </w:t>
-      </w:r>
-      <w:r>
-        <w:rPr>
-          <w:rFonts w:asciiTheme="majorHAnsi" w:eastAsia="Times New Roman" w:hAnsiTheme="majorHAnsi" w:cstheme="majorHAnsi"/>
-        </w:rPr>
-        <w:t xml:space="preserve">Two player local browser game built in vanilla JavaScript, HTML5, and CSS. </w:t>
-      </w:r>
-      <w:r>
-        <w:rPr>
-          <w:rFonts w:asciiTheme="majorHAnsi" w:eastAsia="Times New Roman" w:hAnsiTheme="majorHAnsi" w:cstheme="majorHAnsi"/>
-        </w:rPr>
-        <w:t xml:space="preserve">Features object manipulation, CSS animations triggered via </w:t>
-      </w:r>
-      <w:proofErr w:type="spellStart"/>
-      <w:r>
-        <w:rPr>
-          <w:rFonts w:asciiTheme="majorHAnsi" w:eastAsia="Times New Roman" w:hAnsiTheme="majorHAnsi" w:cstheme="majorHAnsi"/>
-        </w:rPr>
-        <w:t>Javascript</w:t>
-      </w:r>
-      <w:proofErr w:type="spellEnd"/>
-      <w:r>
-        <w:rPr>
-          <w:rFonts w:asciiTheme="majorHAnsi" w:eastAsia="Times New Roman" w:hAnsiTheme="majorHAnsi" w:cstheme="majorHAnsi"/>
-        </w:rPr>
-        <w:t>, and a scaling UI.</w:t>
-      </w:r>
-    </w:p>
-    <w:p>
-      <w:pPr>
-        <w:pStyle w:val="ListParagraph"/>
-        <w:spacing w:line="240" w:lineRule="auto"/>
-        <w:ind w:firstLine="720"/>
-        <w:rPr>
-          <w:rFonts w:asciiTheme="majorHAnsi" w:hAnsiTheme="majorHAnsi" w:cstheme="majorHAnsi"/>
-        </w:rPr>
-      </w:pPr>
-      <w:hyperlink r:id="rId10" w:history="1">
-        <w:r>
-          <w:rPr>
-            <w:rStyle w:val="Hyperlink"/>
-            <w:rFonts w:asciiTheme="majorHAnsi" w:hAnsiTheme="majorHAnsi" w:cstheme="majorHAnsi"/>
-          </w:rPr>
-          <w:t>github.com/</w:t>
-        </w:r>
-        <w:proofErr w:type="spellStart"/>
-        <w:r>
-          <w:rPr>
-            <w:rStyle w:val="Hyperlink"/>
-            <w:rFonts w:asciiTheme="majorHAnsi" w:hAnsiTheme="majorHAnsi" w:cstheme="majorHAnsi"/>
-          </w:rPr>
-          <w:t>drewgoodman</w:t>
-        </w:r>
-        <w:proofErr w:type="spellEnd"/>
-        <w:r>
-          <w:rPr>
-            <w:rStyle w:val="Hyperlink"/>
-            <w:rFonts w:asciiTheme="majorHAnsi" w:hAnsiTheme="majorHAnsi" w:cstheme="majorHAnsi"/>
-          </w:rPr>
-          <w:t>/Triple-Triad</w:t>
+          <w:t>drgood-blog.herokuapp.com</w:t>
         </w:r>
       </w:hyperlink>
     </w:p>
     <w:p>
       <w:pPr>
-        <w:rPr>
-          <w:rFonts w:asciiTheme="majorHAnsi" w:eastAsia="Times New Roman" w:hAnsiTheme="majorHAnsi" w:cstheme="majorHAnsi"/>
-          <w:sz w:val="16"/>
-          <w:szCs w:val="16"/>
+        <w:pStyle w:val="ListParagraph"/>
+        <w:ind w:left="1440"/>
+        <w:rPr>
+          <w:rFonts w:asciiTheme="majorHAnsi" w:eastAsia="Times New Roman" w:hAnsiTheme="majorHAnsi" w:cstheme="majorHAnsi"/>
+          <w:sz w:val="10"/>
+          <w:szCs w:val="10"/>
         </w:rPr>
       </w:pPr>
     </w:p>
@@ -817,8 +1510,8 @@
         <w:rPr>
           <w:rFonts w:asciiTheme="majorHAnsi" w:eastAsia="Times New Roman" w:hAnsiTheme="majorHAnsi" w:cstheme="majorHAnsi"/>
           <w:b/>
-          <w:sz w:val="16"/>
-          <w:szCs w:val="16"/>
+          <w:sz w:val="6"/>
+          <w:szCs w:val="6"/>
         </w:rPr>
       </w:pPr>
     </w:p>
@@ -831,33 +1524,22 @@
         <w:rPr>
           <w:rFonts w:asciiTheme="majorHAnsi" w:eastAsia="Times New Roman" w:hAnsiTheme="majorHAnsi" w:cstheme="majorHAnsi"/>
           <w:b/>
-        </w:rPr>
-      </w:pPr>
-      <w:r>
-        <w:rPr>
-          <w:rFonts w:asciiTheme="majorHAnsi" w:eastAsia="Times New Roman" w:hAnsiTheme="majorHAnsi" w:cstheme="majorHAnsi"/>
-          <w:b/>
-        </w:rPr>
-        <w:t>[</w:t>
-      </w:r>
-      <w:r>
-        <w:rPr>
-          <w:rFonts w:asciiTheme="majorHAnsi" w:eastAsia="Times New Roman" w:hAnsiTheme="majorHAnsi" w:cstheme="majorHAnsi"/>
-          <w:b/>
-        </w:rPr>
-        <w:t>Hallo</w:t>
-      </w:r>
-      <w:r>
-        <w:rPr>
-          <w:rFonts w:asciiTheme="majorHAnsi" w:eastAsia="Times New Roman" w:hAnsiTheme="majorHAnsi" w:cstheme="majorHAnsi"/>
-          <w:b/>
-        </w:rPr>
-        <w:t xml:space="preserve">], </w:t>
+          <w:u w:val="single"/>
+        </w:rPr>
+      </w:pPr>
+      <w:r>
+        <w:rPr>
+          <w:rFonts w:asciiTheme="majorHAnsi" w:eastAsia="Times New Roman" w:hAnsiTheme="majorHAnsi" w:cstheme="majorHAnsi"/>
+          <w:b/>
+          <w:u w:val="single"/>
+        </w:rPr>
+        <w:t xml:space="preserve">[Hallo], </w:t>
       </w:r>
       <w:r>
         <w:rPr>
           <w:rFonts w:asciiTheme="majorHAnsi" w:eastAsia="Times New Roman" w:hAnsiTheme="majorHAnsi" w:cstheme="majorHAnsi"/>
           <w:i/>
+          <w:u w:val="single"/>
         </w:rPr>
         <w:t>Web Development Intern</w:t>
       </w:r>
@@ -865,6 +1547,7 @@
         <w:rPr>
           <w:rFonts w:asciiTheme="majorHAnsi" w:eastAsia="Times New Roman" w:hAnsiTheme="majorHAnsi" w:cstheme="majorHAnsi"/>
           <w:i/>
+          <w:u w:val="single"/>
         </w:rPr>
         <w:tab/>
       </w:r>
@@ -872,6 +1555,7 @@
         <w:rPr>
           <w:rFonts w:asciiTheme="majorHAnsi" w:eastAsia="Times New Roman" w:hAnsiTheme="majorHAnsi" w:cstheme="majorHAnsi"/>
           <w:i/>
+          <w:u w:val="single"/>
         </w:rPr>
         <w:tab/>
       </w:r>
@@ -879,108 +1563,551 @@
         <w:rPr>
           <w:rFonts w:asciiTheme="majorHAnsi" w:eastAsia="Times New Roman" w:hAnsiTheme="majorHAnsi" w:cstheme="majorHAnsi"/>
           <w:i/>
+          <w:u w:val="single"/>
         </w:rPr>
         <w:tab/>
       </w:r>
       <w:r>
         <w:rPr>
           <w:rFonts w:asciiTheme="majorHAnsi" w:eastAsia="Times New Roman" w:hAnsiTheme="majorHAnsi" w:cstheme="majorHAnsi"/>
+          <w:u w:val="single"/>
         </w:rPr>
         <w:tab/>
       </w:r>
       <w:r>
         <w:rPr>
           <w:rFonts w:asciiTheme="majorHAnsi" w:eastAsia="Times New Roman" w:hAnsiTheme="majorHAnsi" w:cstheme="majorHAnsi"/>
+          <w:u w:val="single"/>
         </w:rPr>
         <w:tab/>
       </w:r>
       <w:r>
         <w:rPr>
           <w:rFonts w:asciiTheme="majorHAnsi" w:eastAsia="Times New Roman" w:hAnsiTheme="majorHAnsi" w:cstheme="majorHAnsi"/>
+          <w:u w:val="single"/>
         </w:rPr>
         <w:tab/>
-      </w:r>
-      <w:r>
-        <w:rPr>
-          <w:rFonts w:asciiTheme="majorHAnsi" w:eastAsia="Times New Roman" w:hAnsiTheme="majorHAnsi" w:cstheme="majorHAnsi"/>
-        </w:rPr>
-        <w:t>June 2020</w:t>
-      </w:r>
-      <w:r>
-        <w:rPr>
-          <w:rFonts w:asciiTheme="majorHAnsi" w:eastAsia="Times New Roman" w:hAnsiTheme="majorHAnsi" w:cstheme="majorHAnsi"/>
-        </w:rPr>
-        <w:t xml:space="preserve"> – Present</w:t>
+        <w:t xml:space="preserve">June 2020 – </w:t>
+      </w:r>
+      <w:r>
+        <w:rPr>
+          <w:rFonts w:asciiTheme="majorHAnsi" w:eastAsia="Times New Roman" w:hAnsiTheme="majorHAnsi" w:cstheme="majorHAnsi"/>
+          <w:u w:val="single"/>
+        </w:rPr>
+        <w:t>Sept</w:t>
+      </w:r>
+      <w:r>
+        <w:rPr>
+          <w:rFonts w:asciiTheme="majorHAnsi" w:eastAsia="Times New Roman" w:hAnsiTheme="majorHAnsi" w:cstheme="majorHAnsi"/>
+          <w:u w:val="single"/>
+        </w:rPr>
+        <w:t>.</w:t>
+      </w:r>
+      <w:r>
+        <w:rPr>
+          <w:rFonts w:asciiTheme="majorHAnsi" w:eastAsia="Times New Roman" w:hAnsiTheme="majorHAnsi" w:cstheme="majorHAnsi"/>
+          <w:u w:val="single"/>
+        </w:rPr>
+        <w:t xml:space="preserve"> 2020</w:t>
+      </w:r>
+      <w:r>
+        <w:rPr>
+          <w:rFonts w:asciiTheme="majorHAnsi" w:eastAsia="Times New Roman" w:hAnsiTheme="majorHAnsi" w:cstheme="majorHAnsi"/>
+          <w:u w:val="single"/>
+        </w:rPr>
+        <w:tab/>
+      </w:r>
+      <w:r>
+        <w:rPr>
+          <w:rFonts w:asciiTheme="majorHAnsi" w:eastAsia="Times New Roman" w:hAnsiTheme="majorHAnsi" w:cstheme="majorHAnsi"/>
+          <w:u w:val="single"/>
+        </w:rPr>
+        <w:tab/>
       </w:r>
     </w:p>
     <w:p>
       <w:pPr>
-        <w:ind w:left="720"/>
-        <w:rPr>
-          <w:rFonts w:asciiTheme="majorHAnsi" w:hAnsiTheme="majorHAnsi" w:cstheme="majorHAnsi"/>
-          <w:shd w:val="clear" w:color="auto" w:fill="FFFFFF"/>
-        </w:rPr>
-      </w:pPr>
-      <w:r>
-        <w:rPr>
-          <w:rFonts w:asciiTheme="majorHAnsi" w:hAnsiTheme="majorHAnsi" w:cstheme="majorHAnsi"/>
-          <w:shd w:val="clear" w:color="auto" w:fill="FFFFFF"/>
-        </w:rPr>
-        <w:t>Collaborated on the design</w:t>
-      </w:r>
-      <w:r>
-        <w:rPr>
-          <w:rFonts w:asciiTheme="majorHAnsi" w:hAnsiTheme="majorHAnsi" w:cstheme="majorHAnsi"/>
-          <w:shd w:val="clear" w:color="auto" w:fill="FFFFFF"/>
-        </w:rPr>
-        <w:t xml:space="preserve"> and implementation of a website built for the company’s first online streaming conference</w:t>
-      </w:r>
-      <w:r>
-        <w:rPr>
-          <w:rFonts w:asciiTheme="majorHAnsi" w:hAnsiTheme="majorHAnsi" w:cstheme="majorHAnsi"/>
+        <w:pStyle w:val="ListParagraph"/>
+        <w:numPr>
+          <w:ilvl w:val="1"/>
+          <w:numId w:val="5"/>
+        </w:numPr>
+        <w:rPr>
+          <w:rFonts w:ascii="Calibri Light" w:hAnsi="Calibri Light" w:cs="Calibri Light"/>
+          <w:sz w:val="20"/>
+          <w:szCs w:val="20"/>
+          <w:shd w:val="clear" w:color="auto" w:fill="FFFFFF"/>
+        </w:rPr>
+      </w:pPr>
+      <w:r>
+        <w:rPr>
+          <w:rFonts w:ascii="Calibri Light" w:hAnsi="Calibri Light" w:cs="Calibri Light"/>
+          <w:sz w:val="20"/>
+          <w:szCs w:val="20"/>
+          <w:shd w:val="clear" w:color="auto" w:fill="FFFFFF"/>
+        </w:rPr>
+        <w:t>Worked remotely</w:t>
+      </w:r>
+      <w:r>
+        <w:rPr>
+          <w:rFonts w:ascii="Calibri Light" w:hAnsi="Calibri Light" w:cs="Calibri Light"/>
+          <w:sz w:val="20"/>
+          <w:szCs w:val="20"/>
+          <w:shd w:val="clear" w:color="auto" w:fill="FFFFFF"/>
+        </w:rPr>
+        <w:t xml:space="preserve"> with a </w:t>
+      </w:r>
+      <w:r>
+        <w:rPr>
+          <w:rFonts w:ascii="Calibri Light" w:hAnsi="Calibri Light" w:cs="Calibri Light"/>
+          <w:sz w:val="20"/>
+          <w:szCs w:val="20"/>
+          <w:shd w:val="clear" w:color="auto" w:fill="FFFFFF"/>
+        </w:rPr>
+        <w:t>startup</w:t>
+      </w:r>
+      <w:r>
+        <w:rPr>
+          <w:rFonts w:ascii="Calibri Light" w:hAnsi="Calibri Light" w:cs="Calibri Light"/>
+          <w:sz w:val="20"/>
+          <w:szCs w:val="20"/>
+          <w:shd w:val="clear" w:color="auto" w:fill="FFFFFF"/>
+        </w:rPr>
+        <w:t xml:space="preserve"> </w:t>
+      </w:r>
+      <w:r>
+        <w:rPr>
+          <w:rFonts w:ascii="Calibri Light" w:hAnsi="Calibri Light" w:cs="Calibri Light"/>
+          <w:sz w:val="20"/>
+          <w:szCs w:val="20"/>
+          <w:shd w:val="clear" w:color="auto" w:fill="FFFFFF"/>
+        </w:rPr>
+        <w:t xml:space="preserve">on </w:t>
+      </w:r>
+      <w:r>
+        <w:rPr>
+          <w:rFonts w:ascii="Calibri Light" w:hAnsi="Calibri Light" w:cs="Calibri Light"/>
+          <w:sz w:val="20"/>
+          <w:szCs w:val="20"/>
+          <w:shd w:val="clear" w:color="auto" w:fill="FFFFFF"/>
+        </w:rPr>
+        <w:t xml:space="preserve">design drafts </w:t>
+      </w:r>
+      <w:r>
+        <w:rPr>
+          <w:rFonts w:ascii="Calibri Light" w:hAnsi="Calibri Light" w:cs="Calibri Light"/>
+          <w:sz w:val="20"/>
+          <w:szCs w:val="20"/>
+          <w:shd w:val="clear" w:color="auto" w:fill="FFFFFF"/>
+        </w:rPr>
+        <w:t>and</w:t>
+      </w:r>
+      <w:r>
+        <w:rPr>
+          <w:rFonts w:ascii="Calibri Light" w:hAnsi="Calibri Light" w:cs="Calibri Light"/>
+          <w:sz w:val="20"/>
+          <w:szCs w:val="20"/>
+          <w:shd w:val="clear" w:color="auto" w:fill="FFFFFF"/>
+        </w:rPr>
+        <w:t xml:space="preserve"> feature</w:t>
+      </w:r>
+      <w:r>
+        <w:rPr>
+          <w:rFonts w:ascii="Calibri Light" w:hAnsi="Calibri Light" w:cs="Calibri Light"/>
+          <w:sz w:val="20"/>
+          <w:szCs w:val="20"/>
+          <w:shd w:val="clear" w:color="auto" w:fill="FFFFFF"/>
+        </w:rPr>
+        <w:t xml:space="preserve"> development</w:t>
+      </w:r>
+      <w:r>
+        <w:rPr>
+          <w:rFonts w:ascii="Calibri Light" w:hAnsi="Calibri Light" w:cs="Calibri Light"/>
+          <w:sz w:val="20"/>
+          <w:szCs w:val="20"/>
+          <w:shd w:val="clear" w:color="auto" w:fill="FFFFFF"/>
+        </w:rPr>
+        <w:t xml:space="preserve"> </w:t>
+      </w:r>
+      <w:r>
+        <w:rPr>
+          <w:rFonts w:ascii="Calibri Light" w:hAnsi="Calibri Light" w:cs="Calibri Light"/>
+          <w:sz w:val="20"/>
+          <w:szCs w:val="20"/>
+          <w:shd w:val="clear" w:color="auto" w:fill="FFFFFF"/>
+        </w:rPr>
+        <w:t>for a</w:t>
+      </w:r>
+      <w:r>
+        <w:rPr>
+          <w:rFonts w:ascii="Calibri Light" w:hAnsi="Calibri Light" w:cs="Calibri Light"/>
+          <w:sz w:val="20"/>
+          <w:szCs w:val="20"/>
+          <w:shd w:val="clear" w:color="auto" w:fill="FFFFFF"/>
+        </w:rPr>
+        <w:t>n</w:t>
+      </w:r>
+      <w:r>
+        <w:rPr>
+          <w:rFonts w:ascii="Calibri Light" w:hAnsi="Calibri Light" w:cs="Calibri Light"/>
+          <w:sz w:val="20"/>
+          <w:szCs w:val="20"/>
+          <w:shd w:val="clear" w:color="auto" w:fill="FFFFFF"/>
+        </w:rPr>
+        <w:t xml:space="preserve"> </w:t>
+      </w:r>
+      <w:r>
+        <w:rPr>
+          <w:rFonts w:ascii="Calibri Light" w:hAnsi="Calibri Light" w:cs="Calibri Light"/>
+          <w:sz w:val="20"/>
+          <w:szCs w:val="20"/>
+          <w:shd w:val="clear" w:color="auto" w:fill="FFFFFF"/>
+        </w:rPr>
+        <w:t xml:space="preserve">event </w:t>
+      </w:r>
+      <w:r>
+        <w:rPr>
+          <w:rFonts w:ascii="Calibri Light" w:hAnsi="Calibri Light" w:cs="Calibri Light"/>
+          <w:sz w:val="20"/>
+          <w:szCs w:val="20"/>
+          <w:shd w:val="clear" w:color="auto" w:fill="FFFFFF"/>
+        </w:rPr>
+        <w:t>marketing website</w:t>
+      </w:r>
+      <w:r>
+        <w:rPr>
+          <w:rFonts w:ascii="Calibri Light" w:hAnsi="Calibri Light" w:cs="Calibri Light"/>
+          <w:sz w:val="20"/>
+          <w:szCs w:val="20"/>
+          <w:shd w:val="clear" w:color="auto" w:fill="FFFFFF"/>
+        </w:rPr>
+        <w:t xml:space="preserve"> using </w:t>
+      </w:r>
+      <w:proofErr w:type="spellStart"/>
+      <w:r>
+        <w:rPr>
+          <w:rFonts w:ascii="Calibri Light" w:hAnsi="Calibri Light" w:cs="Calibri Light"/>
+          <w:sz w:val="20"/>
+          <w:szCs w:val="20"/>
+          <w:shd w:val="clear" w:color="auto" w:fill="FFFFFF"/>
+        </w:rPr>
+        <w:t>Elementor</w:t>
+      </w:r>
+      <w:proofErr w:type="spellEnd"/>
+      <w:r>
+        <w:rPr>
+          <w:rFonts w:ascii="Calibri Light" w:hAnsi="Calibri Light" w:cs="Calibri Light"/>
+          <w:sz w:val="20"/>
+          <w:szCs w:val="20"/>
+          <w:shd w:val="clear" w:color="auto" w:fill="FFFFFF"/>
+        </w:rPr>
+        <w:t xml:space="preserve"> Pro supplemented by custom CSS and JavaScript</w:t>
+      </w:r>
+      <w:r>
+        <w:rPr>
+          <w:rFonts w:ascii="Calibri Light" w:hAnsi="Calibri Light" w:cs="Calibri Light"/>
+          <w:sz w:val="20"/>
+          <w:szCs w:val="20"/>
           <w:shd w:val="clear" w:color="auto" w:fill="FFFFFF"/>
         </w:rPr>
         <w:t>.</w:t>
-      </w:r>
-      <w:r>
-        <w:rPr>
-          <w:rFonts w:asciiTheme="majorHAnsi" w:hAnsiTheme="majorHAnsi" w:cstheme="majorHAnsi"/>
-          <w:shd w:val="clear" w:color="auto" w:fill="FFFFFF"/>
-        </w:rPr>
-        <w:t xml:space="preserve"> Assisted in learning and executing advanced WordPress features, hosting services, and SEO</w:t>
-      </w:r>
-      <w:r>
-        <w:rPr>
-          <w:rFonts w:asciiTheme="majorHAnsi" w:hAnsiTheme="majorHAnsi" w:cstheme="majorHAnsi"/>
-          <w:shd w:val="clear" w:color="auto" w:fill="FFFFFF"/>
-        </w:rPr>
-        <w:t xml:space="preserve"> --- </w:t>
-      </w:r>
-      <w:hyperlink r:id="rId11" w:history="1">
-        <w:r>
-          <w:rPr>
-            <w:rStyle w:val="Hyperlink"/>
-            <w:rFonts w:asciiTheme="majorHAnsi" w:hAnsiTheme="majorHAnsi" w:cstheme="majorHAnsi"/>
-            <w:shd w:val="clear" w:color="auto" w:fill="FFFFFF"/>
-          </w:rPr>
-          <w:t>languagesummit.com</w:t>
-        </w:r>
-      </w:hyperlink>
-      <w:r>
-        <w:rPr>
-          <w:rFonts w:asciiTheme="majorHAnsi" w:hAnsiTheme="majorHAnsi" w:cstheme="majorHAnsi"/>
-          <w:shd w:val="clear" w:color="auto" w:fill="FFFFFF"/>
-        </w:rPr>
-        <w:t xml:space="preserve"> </w:t>
       </w:r>
     </w:p>
     <w:p>
       <w:pPr>
-        <w:rPr>
-          <w:rFonts w:asciiTheme="majorHAnsi" w:eastAsia="Times New Roman" w:hAnsiTheme="majorHAnsi" w:cstheme="majorHAnsi"/>
-          <w:b/>
-          <w:sz w:val="16"/>
-          <w:szCs w:val="16"/>
+        <w:pStyle w:val="ListParagraph"/>
+        <w:numPr>
+          <w:ilvl w:val="1"/>
+          <w:numId w:val="5"/>
+        </w:numPr>
+        <w:rPr>
+          <w:rFonts w:ascii="Calibri Light" w:hAnsi="Calibri Light" w:cs="Calibri Light"/>
+          <w:sz w:val="20"/>
+          <w:szCs w:val="20"/>
+          <w:shd w:val="clear" w:color="auto" w:fill="FFFFFF"/>
+        </w:rPr>
+      </w:pPr>
+      <w:r>
+        <w:rPr>
+          <w:rFonts w:ascii="Calibri Light" w:hAnsi="Calibri Light" w:cs="Calibri Light"/>
+          <w:sz w:val="20"/>
+          <w:szCs w:val="20"/>
+          <w:shd w:val="clear" w:color="auto" w:fill="FFFFFF"/>
+        </w:rPr>
+        <w:t xml:space="preserve">Provided around the clock debugging and coordinated closely with teammates to </w:t>
+      </w:r>
+      <w:r>
+        <w:rPr>
+          <w:rFonts w:ascii="Calibri Light" w:hAnsi="Calibri Light" w:cs="Calibri Light"/>
+          <w:sz w:val="20"/>
+          <w:szCs w:val="20"/>
+          <w:shd w:val="clear" w:color="auto" w:fill="FFFFFF"/>
+        </w:rPr>
+        <w:t>meet</w:t>
+      </w:r>
+      <w:r>
+        <w:rPr>
+          <w:rFonts w:ascii="Calibri Light" w:hAnsi="Calibri Light" w:cs="Calibri Light"/>
+          <w:sz w:val="20"/>
+          <w:szCs w:val="20"/>
+          <w:shd w:val="clear" w:color="auto" w:fill="FFFFFF"/>
+        </w:rPr>
+        <w:t xml:space="preserve"> key marketing deadlines.</w:t>
+      </w:r>
+    </w:p>
+    <w:p>
+      <w:pPr>
+        <w:pStyle w:val="ListParagraph"/>
+        <w:numPr>
+          <w:ilvl w:val="1"/>
+          <w:numId w:val="5"/>
+        </w:numPr>
+        <w:rPr>
+          <w:rFonts w:ascii="Calibri Light" w:hAnsi="Calibri Light" w:cs="Calibri Light"/>
+          <w:sz w:val="20"/>
+          <w:szCs w:val="20"/>
+          <w:shd w:val="clear" w:color="auto" w:fill="FFFFFF"/>
+        </w:rPr>
+      </w:pPr>
+      <w:r>
+        <w:rPr>
+          <w:rFonts w:ascii="Calibri Light" w:hAnsi="Calibri Light" w:cs="Calibri Light"/>
+          <w:sz w:val="20"/>
+          <w:szCs w:val="20"/>
+          <w:shd w:val="clear" w:color="auto" w:fill="FFFFFF"/>
+        </w:rPr>
+        <w:t xml:space="preserve">Researched </w:t>
+      </w:r>
+      <w:r>
+        <w:rPr>
+          <w:rFonts w:ascii="Calibri Light" w:hAnsi="Calibri Light" w:cs="Calibri Light"/>
+          <w:sz w:val="20"/>
+          <w:szCs w:val="20"/>
+          <w:shd w:val="clear" w:color="auto" w:fill="FFFFFF"/>
+        </w:rPr>
+        <w:t>and</w:t>
+      </w:r>
+      <w:r>
+        <w:rPr>
+          <w:rFonts w:ascii="Calibri Light" w:hAnsi="Calibri Light" w:cs="Calibri Light"/>
+          <w:sz w:val="20"/>
+          <w:szCs w:val="20"/>
+          <w:shd w:val="clear" w:color="auto" w:fill="FFFFFF"/>
+        </w:rPr>
+        <w:t xml:space="preserve"> implement</w:t>
+      </w:r>
+      <w:r>
+        <w:rPr>
+          <w:rFonts w:ascii="Calibri Light" w:hAnsi="Calibri Light" w:cs="Calibri Light"/>
+          <w:sz w:val="20"/>
+          <w:szCs w:val="20"/>
+          <w:shd w:val="clear" w:color="auto" w:fill="FFFFFF"/>
+        </w:rPr>
+        <w:t>ed</w:t>
+      </w:r>
+      <w:r>
+        <w:rPr>
+          <w:rFonts w:ascii="Calibri Light" w:hAnsi="Calibri Light" w:cs="Calibri Light"/>
+          <w:sz w:val="20"/>
+          <w:szCs w:val="20"/>
+          <w:shd w:val="clear" w:color="auto" w:fill="FFFFFF"/>
+        </w:rPr>
+        <w:t xml:space="preserve"> </w:t>
+      </w:r>
+      <w:r>
+        <w:rPr>
+          <w:rFonts w:ascii="Calibri Light" w:hAnsi="Calibri Light" w:cs="Calibri Light"/>
+          <w:sz w:val="20"/>
+          <w:szCs w:val="20"/>
+          <w:shd w:val="clear" w:color="auto" w:fill="FFFFFF"/>
+        </w:rPr>
+        <w:t>best practice WordPress</w:t>
+      </w:r>
+      <w:r>
+        <w:rPr>
+          <w:rFonts w:ascii="Calibri Light" w:hAnsi="Calibri Light" w:cs="Calibri Light"/>
+          <w:sz w:val="20"/>
+          <w:szCs w:val="20"/>
+          <w:shd w:val="clear" w:color="auto" w:fill="FFFFFF"/>
+        </w:rPr>
+        <w:t xml:space="preserve"> </w:t>
+      </w:r>
+      <w:r>
+        <w:rPr>
+          <w:rFonts w:ascii="Calibri Light" w:hAnsi="Calibri Light" w:cs="Calibri Light"/>
+          <w:sz w:val="20"/>
+          <w:szCs w:val="20"/>
+          <w:shd w:val="clear" w:color="auto" w:fill="FFFFFF"/>
+        </w:rPr>
+        <w:t>features,</w:t>
+      </w:r>
+      <w:r>
+        <w:rPr>
+          <w:rFonts w:ascii="Calibri Light" w:hAnsi="Calibri Light" w:cs="Calibri Light"/>
+          <w:sz w:val="20"/>
+          <w:szCs w:val="20"/>
+          <w:shd w:val="clear" w:color="auto" w:fill="FFFFFF"/>
+        </w:rPr>
+        <w:t xml:space="preserve"> and provided consultation and direct assistance with</w:t>
+      </w:r>
+      <w:r>
+        <w:rPr>
+          <w:rFonts w:ascii="Calibri Light" w:hAnsi="Calibri Light" w:cs="Calibri Light"/>
+          <w:sz w:val="20"/>
+          <w:szCs w:val="20"/>
+          <w:shd w:val="clear" w:color="auto" w:fill="FFFFFF"/>
+        </w:rPr>
+        <w:t xml:space="preserve"> </w:t>
+      </w:r>
+      <w:r>
+        <w:rPr>
+          <w:rFonts w:ascii="Calibri Light" w:hAnsi="Calibri Light" w:cs="Calibri Light"/>
+          <w:sz w:val="20"/>
+          <w:szCs w:val="20"/>
+          <w:shd w:val="clear" w:color="auto" w:fill="FFFFFF"/>
+        </w:rPr>
+        <w:t>hosting serv</w:t>
+      </w:r>
+      <w:r>
+        <w:rPr>
+          <w:rFonts w:ascii="Calibri Light" w:hAnsi="Calibri Light" w:cs="Calibri Light"/>
+          <w:sz w:val="20"/>
+          <w:szCs w:val="20"/>
+          <w:shd w:val="clear" w:color="auto" w:fill="FFFFFF"/>
+        </w:rPr>
+        <w:t>ices</w:t>
+      </w:r>
+      <w:r>
+        <w:rPr>
+          <w:rFonts w:ascii="Calibri Light" w:hAnsi="Calibri Light" w:cs="Calibri Light"/>
+          <w:sz w:val="20"/>
+          <w:szCs w:val="20"/>
+          <w:shd w:val="clear" w:color="auto" w:fill="FFFFFF"/>
+        </w:rPr>
+        <w:t>, DNS management</w:t>
+      </w:r>
+      <w:r>
+        <w:rPr>
+          <w:rFonts w:ascii="Calibri Light" w:hAnsi="Calibri Light" w:cs="Calibri Light"/>
+          <w:sz w:val="20"/>
+          <w:szCs w:val="20"/>
+          <w:shd w:val="clear" w:color="auto" w:fill="FFFFFF"/>
+        </w:rPr>
+        <w:t xml:space="preserve">, </w:t>
+      </w:r>
+      <w:r>
+        <w:rPr>
+          <w:rFonts w:ascii="Calibri Light" w:hAnsi="Calibri Light" w:cs="Calibri Light"/>
+          <w:sz w:val="20"/>
+          <w:szCs w:val="20"/>
+          <w:shd w:val="clear" w:color="auto" w:fill="FFFFFF"/>
+        </w:rPr>
+        <w:t>SSL certification,</w:t>
+      </w:r>
+      <w:r>
+        <w:rPr>
+          <w:rFonts w:ascii="Calibri Light" w:hAnsi="Calibri Light" w:cs="Calibri Light"/>
+          <w:sz w:val="20"/>
+          <w:szCs w:val="20"/>
+          <w:shd w:val="clear" w:color="auto" w:fill="FFFFFF"/>
+        </w:rPr>
+        <w:t xml:space="preserve"> integrating Amazon Web Services,</w:t>
+      </w:r>
+      <w:r>
+        <w:rPr>
+          <w:rFonts w:ascii="Calibri Light" w:hAnsi="Calibri Light" w:cs="Calibri Light"/>
+          <w:sz w:val="20"/>
+          <w:szCs w:val="20"/>
+          <w:shd w:val="clear" w:color="auto" w:fill="FFFFFF"/>
+        </w:rPr>
+        <w:t xml:space="preserve"> </w:t>
+      </w:r>
+      <w:r>
+        <w:rPr>
+          <w:rFonts w:ascii="Calibri Light" w:hAnsi="Calibri Light" w:cs="Calibri Light"/>
+          <w:sz w:val="20"/>
+          <w:szCs w:val="20"/>
+          <w:shd w:val="clear" w:color="auto" w:fill="FFFFFF"/>
+        </w:rPr>
+        <w:t xml:space="preserve">and </w:t>
+      </w:r>
+      <w:r>
+        <w:rPr>
+          <w:rFonts w:ascii="Calibri Light" w:hAnsi="Calibri Light" w:cs="Calibri Light"/>
+          <w:sz w:val="20"/>
+          <w:szCs w:val="20"/>
+          <w:shd w:val="clear" w:color="auto" w:fill="FFFFFF"/>
+        </w:rPr>
+        <w:t>SEO</w:t>
+      </w:r>
+      <w:r>
+        <w:rPr>
+          <w:rFonts w:ascii="Calibri Light" w:hAnsi="Calibri Light" w:cs="Calibri Light"/>
+          <w:sz w:val="20"/>
+          <w:szCs w:val="20"/>
+          <w:shd w:val="clear" w:color="auto" w:fill="FFFFFF"/>
+        </w:rPr>
+        <w:t>.</w:t>
+      </w:r>
+      <w:r>
+        <w:rPr>
+          <w:rFonts w:ascii="Calibri Light" w:hAnsi="Calibri Light" w:cs="Calibri Light"/>
+          <w:sz w:val="20"/>
+          <w:szCs w:val="20"/>
+          <w:shd w:val="clear" w:color="auto" w:fill="FFFFFF"/>
+        </w:rPr>
+        <w:t xml:space="preserve"> </w:t>
+      </w:r>
+    </w:p>
+    <w:p>
+      <w:pPr>
+        <w:pStyle w:val="ListParagraph"/>
+        <w:numPr>
+          <w:ilvl w:val="1"/>
+          <w:numId w:val="5"/>
+        </w:numPr>
+        <w:rPr>
+          <w:rFonts w:ascii="Calibri Light" w:hAnsi="Calibri Light" w:cs="Calibri Light"/>
+          <w:sz w:val="20"/>
+          <w:szCs w:val="20"/>
+          <w:shd w:val="clear" w:color="auto" w:fill="FFFFFF"/>
+        </w:rPr>
+      </w:pPr>
+      <w:r>
+        <w:rPr>
+          <w:rFonts w:ascii="Calibri Light" w:hAnsi="Calibri Light" w:cs="Calibri Light"/>
+          <w:sz w:val="20"/>
+          <w:szCs w:val="20"/>
+          <w:shd w:val="clear" w:color="auto" w:fill="FFFFFF"/>
+        </w:rPr>
+        <w:t xml:space="preserve">Migrated </w:t>
+      </w:r>
+      <w:r>
+        <w:rPr>
+          <w:rFonts w:ascii="Calibri Light" w:hAnsi="Calibri Light" w:cs="Calibri Light"/>
+          <w:sz w:val="20"/>
+          <w:szCs w:val="20"/>
+          <w:shd w:val="clear" w:color="auto" w:fill="FFFFFF"/>
+        </w:rPr>
+        <w:t>an</w:t>
+      </w:r>
+      <w:r>
+        <w:rPr>
+          <w:rFonts w:ascii="Calibri Light" w:hAnsi="Calibri Light" w:cs="Calibri Light"/>
+          <w:sz w:val="20"/>
+          <w:szCs w:val="20"/>
+          <w:shd w:val="clear" w:color="auto" w:fill="FFFFFF"/>
+        </w:rPr>
+        <w:t xml:space="preserve"> existing website to a new host and provided page optimizations and UX tweaks as requested.</w:t>
+      </w:r>
+    </w:p>
+    <w:p>
+      <w:pPr>
+        <w:rPr>
+          <w:rFonts w:asciiTheme="majorHAnsi" w:eastAsia="Times New Roman" w:hAnsiTheme="majorHAnsi" w:cstheme="majorHAnsi"/>
+          <w:b/>
+          <w:sz w:val="12"/>
+          <w:szCs w:val="12"/>
         </w:rPr>
       </w:pPr>
     </w:p>
@@ -993,12 +2120,14 @@
         <w:rPr>
           <w:rFonts w:asciiTheme="majorHAnsi" w:eastAsia="Times New Roman" w:hAnsiTheme="majorHAnsi" w:cstheme="majorHAnsi"/>
           <w:b/>
-        </w:rPr>
-      </w:pPr>
-      <w:r>
-        <w:rPr>
-          <w:rFonts w:asciiTheme="majorHAnsi" w:eastAsia="Times New Roman" w:hAnsiTheme="majorHAnsi" w:cstheme="majorHAnsi"/>
-          <w:b/>
+          <w:u w:val="single"/>
+        </w:rPr>
+      </w:pPr>
+      <w:r>
+        <w:rPr>
+          <w:rFonts w:asciiTheme="majorHAnsi" w:eastAsia="Times New Roman" w:hAnsiTheme="majorHAnsi" w:cstheme="majorHAnsi"/>
+          <w:b/>
+          <w:u w:val="single"/>
         </w:rPr>
         <w:t>[</w:t>
       </w:r>
@@ -1006,13 +2135,15 @@
         <w:rPr>
           <w:rFonts w:asciiTheme="majorHAnsi" w:eastAsia="Times New Roman" w:hAnsiTheme="majorHAnsi" w:cstheme="majorHAnsi"/>
           <w:b/>
-        </w:rPr>
-        <w:t>Walgreens</w:t>
-      </w:r>
-      <w:r>
-        <w:rPr>
-          <w:rFonts w:asciiTheme="majorHAnsi" w:eastAsia="Times New Roman" w:hAnsiTheme="majorHAnsi" w:cstheme="majorHAnsi"/>
-          <w:b/>
+          <w:u w:val="single"/>
+        </w:rPr>
+        <w:t>Discovery Media Productions, Inc.</w:t>
+      </w:r>
+      <w:r>
+        <w:rPr>
+          <w:rFonts w:asciiTheme="majorHAnsi" w:eastAsia="Times New Roman" w:hAnsiTheme="majorHAnsi" w:cstheme="majorHAnsi"/>
+          <w:b/>
+          <w:u w:val="single"/>
         </w:rPr>
         <w:t xml:space="preserve">], </w:t>
       </w:r>
@@ -1020,97 +2151,205 @@
         <w:rPr>
           <w:rFonts w:asciiTheme="majorHAnsi" w:eastAsia="Times New Roman" w:hAnsiTheme="majorHAnsi" w:cstheme="majorHAnsi"/>
           <w:i/>
-        </w:rPr>
-        <w:t>Shift Leader</w:t>
+          <w:u w:val="single"/>
+        </w:rPr>
+        <w:t>Videographer</w:t>
       </w:r>
       <w:r>
         <w:rPr>
           <w:rFonts w:asciiTheme="majorHAnsi" w:eastAsia="Times New Roman" w:hAnsiTheme="majorHAnsi" w:cstheme="majorHAnsi"/>
           <w:i/>
+          <w:u w:val="single"/>
+        </w:rPr>
+        <w:t xml:space="preserve"> / Zoom Technician</w:t>
+      </w:r>
+      <w:r>
+        <w:rPr>
+          <w:rFonts w:asciiTheme="majorHAnsi" w:eastAsia="Times New Roman" w:hAnsiTheme="majorHAnsi" w:cstheme="majorHAnsi"/>
+          <w:i/>
+          <w:u w:val="single"/>
         </w:rPr>
         <w:tab/>
       </w:r>
       <w:r>
         <w:rPr>
           <w:rFonts w:asciiTheme="majorHAnsi" w:eastAsia="Times New Roman" w:hAnsiTheme="majorHAnsi" w:cstheme="majorHAnsi"/>
-          <w:i/>
+          <w:u w:val="single"/>
         </w:rPr>
         <w:tab/>
       </w:r>
       <w:r>
         <w:rPr>
           <w:rFonts w:asciiTheme="majorHAnsi" w:eastAsia="Times New Roman" w:hAnsiTheme="majorHAnsi" w:cstheme="majorHAnsi"/>
-          <w:i/>
+          <w:u w:val="single"/>
+        </w:rPr>
+        <w:t>Sept. 2020</w:t>
+      </w:r>
+      <w:r>
+        <w:rPr>
+          <w:rFonts w:asciiTheme="majorHAnsi" w:eastAsia="Times New Roman" w:hAnsiTheme="majorHAnsi" w:cstheme="majorHAnsi"/>
+          <w:u w:val="single"/>
+        </w:rPr>
+        <w:t xml:space="preserve"> – </w:t>
+      </w:r>
+      <w:r>
+        <w:rPr>
+          <w:rFonts w:asciiTheme="majorHAnsi" w:eastAsia="Times New Roman" w:hAnsiTheme="majorHAnsi" w:cstheme="majorHAnsi"/>
+          <w:u w:val="single"/>
+        </w:rPr>
+        <w:t>Present</w:t>
+      </w:r>
+      <w:r>
+        <w:rPr>
+          <w:rFonts w:asciiTheme="majorHAnsi" w:eastAsia="Times New Roman" w:hAnsiTheme="majorHAnsi" w:cstheme="majorHAnsi"/>
+          <w:u w:val="single"/>
         </w:rPr>
         <w:tab/>
       </w:r>
       <w:r>
         <w:rPr>
           <w:rFonts w:asciiTheme="majorHAnsi" w:eastAsia="Times New Roman" w:hAnsiTheme="majorHAnsi" w:cstheme="majorHAnsi"/>
+          <w:u w:val="single"/>
         </w:rPr>
         <w:tab/>
-      </w:r>
-      <w:r>
-        <w:rPr>
-          <w:rFonts w:asciiTheme="majorHAnsi" w:eastAsia="Times New Roman" w:hAnsiTheme="majorHAnsi" w:cstheme="majorHAnsi"/>
-        </w:rPr>
-        <w:tab/>
-      </w:r>
-      <w:r>
-        <w:rPr>
-          <w:rFonts w:asciiTheme="majorHAnsi" w:eastAsia="Times New Roman" w:hAnsiTheme="majorHAnsi" w:cstheme="majorHAnsi"/>
-        </w:rPr>
-        <w:tab/>
-      </w:r>
-      <w:r>
-        <w:rPr>
-          <w:rFonts w:asciiTheme="majorHAnsi" w:eastAsia="Times New Roman" w:hAnsiTheme="majorHAnsi" w:cstheme="majorHAnsi"/>
-        </w:rPr>
-        <w:tab/>
-      </w:r>
-      <w:r>
-        <w:rPr>
-          <w:rFonts w:asciiTheme="majorHAnsi" w:eastAsia="Times New Roman" w:hAnsiTheme="majorHAnsi" w:cstheme="majorHAnsi"/>
-        </w:rPr>
-        <w:t xml:space="preserve">November 2015 – </w:t>
-      </w:r>
-      <w:r>
-        <w:rPr>
-          <w:rFonts w:asciiTheme="majorHAnsi" w:eastAsia="Times New Roman" w:hAnsiTheme="majorHAnsi" w:cstheme="majorHAnsi"/>
-        </w:rPr>
-        <w:t>Present</w:t>
       </w:r>
     </w:p>
     <w:p>
       <w:pPr>
-        <w:ind w:left="720"/>
-        <w:rPr>
-          <w:rFonts w:asciiTheme="majorHAnsi" w:eastAsia="Times New Roman" w:hAnsiTheme="majorHAnsi" w:cstheme="majorHAnsi"/>
-        </w:rPr>
-      </w:pPr>
-      <w:r>
-        <w:rPr>
-          <w:rFonts w:asciiTheme="majorHAnsi" w:hAnsiTheme="majorHAnsi" w:cstheme="majorHAnsi"/>
-          <w:shd w:val="clear" w:color="auto" w:fill="FFFFFF"/>
-        </w:rPr>
-        <w:t>Coordinated night shift team efforts and assisted in sales, product inquiries, and service recovery. Trained team members on equipment use and workflow in the store's photo department</w:t>
-      </w:r>
-      <w:r>
-        <w:rPr>
-          <w:rFonts w:asciiTheme="majorHAnsi" w:hAnsiTheme="majorHAnsi" w:cstheme="majorHAnsi"/>
-          <w:shd w:val="clear" w:color="auto" w:fill="FFFFFF"/>
-        </w:rPr>
-        <w:t xml:space="preserve"> and troubleshooting equipment as needed.</w:t>
+        <w:pStyle w:val="ListParagraph"/>
+        <w:numPr>
+          <w:ilvl w:val="1"/>
+          <w:numId w:val="5"/>
+        </w:numPr>
+        <w:rPr>
+          <w:rFonts w:ascii="Calibri Light" w:hAnsi="Calibri Light" w:cs="Calibri Light"/>
+          <w:sz w:val="20"/>
+          <w:szCs w:val="20"/>
+          <w:shd w:val="clear" w:color="auto" w:fill="FFFFFF"/>
+        </w:rPr>
+      </w:pPr>
+      <w:r>
+        <w:rPr>
+          <w:rFonts w:ascii="Calibri Light" w:hAnsi="Calibri Light" w:cs="Calibri Light"/>
+          <w:sz w:val="20"/>
+          <w:szCs w:val="20"/>
+          <w:shd w:val="clear" w:color="auto" w:fill="FFFFFF"/>
+        </w:rPr>
+        <w:t>Supervised and recorded</w:t>
+      </w:r>
+      <w:r>
+        <w:rPr>
+          <w:rFonts w:ascii="Calibri Light" w:hAnsi="Calibri Light" w:cs="Calibri Light"/>
+          <w:sz w:val="20"/>
+          <w:szCs w:val="20"/>
+          <w:shd w:val="clear" w:color="auto" w:fill="FFFFFF"/>
+        </w:rPr>
+        <w:t xml:space="preserve"> footage of</w:t>
+      </w:r>
+      <w:r>
+        <w:rPr>
+          <w:rFonts w:ascii="Calibri Light" w:hAnsi="Calibri Light" w:cs="Calibri Light"/>
+          <w:sz w:val="20"/>
+          <w:szCs w:val="20"/>
+          <w:shd w:val="clear" w:color="auto" w:fill="FFFFFF"/>
+        </w:rPr>
+        <w:t xml:space="preserve"> legal deposition</w:t>
+      </w:r>
+      <w:r>
+        <w:rPr>
+          <w:rFonts w:ascii="Calibri Light" w:hAnsi="Calibri Light" w:cs="Calibri Light"/>
+          <w:sz w:val="20"/>
+          <w:szCs w:val="20"/>
+          <w:shd w:val="clear" w:color="auto" w:fill="FFFFFF"/>
+        </w:rPr>
+        <w:t>s</w:t>
+      </w:r>
+      <w:r>
+        <w:rPr>
+          <w:rFonts w:ascii="Calibri Light" w:hAnsi="Calibri Light" w:cs="Calibri Light"/>
+          <w:sz w:val="20"/>
+          <w:szCs w:val="20"/>
+          <w:shd w:val="clear" w:color="auto" w:fill="FFFFFF"/>
+        </w:rPr>
+        <w:t xml:space="preserve"> hosted via Zoom. Maintained attention to detail </w:t>
+      </w:r>
+      <w:r>
+        <w:rPr>
+          <w:rFonts w:ascii="Calibri Light" w:hAnsi="Calibri Light" w:cs="Calibri Light"/>
+          <w:sz w:val="20"/>
+          <w:szCs w:val="20"/>
+          <w:shd w:val="clear" w:color="auto" w:fill="FFFFFF"/>
+        </w:rPr>
+        <w:t xml:space="preserve">while filming for a </w:t>
+      </w:r>
+      <w:r>
+        <w:rPr>
+          <w:rFonts w:ascii="Calibri Light" w:hAnsi="Calibri Light" w:cs="Calibri Light"/>
+          <w:sz w:val="20"/>
+          <w:szCs w:val="20"/>
+          <w:shd w:val="clear" w:color="auto" w:fill="FFFFFF"/>
+        </w:rPr>
+        <w:t xml:space="preserve">high standard of </w:t>
+      </w:r>
+      <w:r>
+        <w:rPr>
+          <w:rFonts w:ascii="Calibri Light" w:hAnsi="Calibri Light" w:cs="Calibri Light"/>
+          <w:sz w:val="20"/>
+          <w:szCs w:val="20"/>
+          <w:shd w:val="clear" w:color="auto" w:fill="FFFFFF"/>
+        </w:rPr>
+        <w:t>visual</w:t>
+      </w:r>
+      <w:r>
+        <w:rPr>
+          <w:rFonts w:ascii="Calibri Light" w:hAnsi="Calibri Light" w:cs="Calibri Light"/>
+          <w:sz w:val="20"/>
+          <w:szCs w:val="20"/>
+          <w:shd w:val="clear" w:color="auto" w:fill="FFFFFF"/>
+        </w:rPr>
+        <w:t xml:space="preserve"> quality and troubleshooted technical difficultie</w:t>
+      </w:r>
+      <w:r>
+        <w:rPr>
+          <w:rFonts w:ascii="Calibri Light" w:hAnsi="Calibri Light" w:cs="Calibri Light"/>
+          <w:sz w:val="20"/>
+          <w:szCs w:val="20"/>
+          <w:shd w:val="clear" w:color="auto" w:fill="FFFFFF"/>
+        </w:rPr>
+        <w:t>s to produce trial-ready legal video.</w:t>
       </w:r>
     </w:p>
     <w:p>
       <w:pPr>
-        <w:rPr>
-          <w:rFonts w:asciiTheme="majorHAnsi" w:eastAsia="Times New Roman" w:hAnsiTheme="majorHAnsi" w:cstheme="majorHAnsi"/>
-          <w:sz w:val="16"/>
-          <w:szCs w:val="16"/>
-        </w:rPr>
-      </w:pPr>
+        <w:pStyle w:val="ListParagraph"/>
+        <w:numPr>
+          <w:ilvl w:val="1"/>
+          <w:numId w:val="5"/>
+        </w:numPr>
+        <w:rPr>
+          <w:rFonts w:asciiTheme="majorHAnsi" w:eastAsia="Times New Roman" w:hAnsiTheme="majorHAnsi" w:cstheme="majorHAnsi"/>
+          <w:sz w:val="10"/>
+          <w:szCs w:val="10"/>
+        </w:rPr>
+      </w:pPr>
+      <w:r>
+        <w:rPr>
+          <w:rFonts w:ascii="Calibri Light" w:hAnsi="Calibri Light" w:cs="Calibri Light"/>
+          <w:sz w:val="20"/>
+          <w:szCs w:val="20"/>
+          <w:shd w:val="clear" w:color="auto" w:fill="FFFFFF"/>
+        </w:rPr>
+        <w:t xml:space="preserve">Managed company file ecosystem via FTP client </w:t>
+      </w:r>
+      <w:r>
+        <w:rPr>
+          <w:rFonts w:ascii="Calibri Light" w:hAnsi="Calibri Light" w:cs="Calibri Light"/>
+          <w:sz w:val="20"/>
+          <w:szCs w:val="20"/>
+          <w:shd w:val="clear" w:color="auto" w:fill="FFFFFF"/>
+        </w:rPr>
+        <w:t>and handled administrative communications and scheduling.</w:t>
+      </w:r>
     </w:p>
     <w:p>
       <w:pPr>
@@ -1136,8 +2375,8 @@
         <w:rPr>
           <w:rFonts w:asciiTheme="majorHAnsi" w:eastAsia="Times New Roman" w:hAnsiTheme="majorHAnsi" w:cstheme="majorHAnsi"/>
           <w:b/>
-          <w:sz w:val="16"/>
-          <w:szCs w:val="16"/>
+          <w:sz w:val="6"/>
+          <w:szCs w:val="6"/>
         </w:rPr>
       </w:pPr>
     </w:p>
@@ -1150,12 +2389,14 @@
         <w:rPr>
           <w:rFonts w:asciiTheme="majorHAnsi" w:eastAsia="Times New Roman" w:hAnsiTheme="majorHAnsi" w:cstheme="majorHAnsi"/>
           <w:b/>
-        </w:rPr>
-      </w:pPr>
-      <w:r>
-        <w:rPr>
-          <w:rFonts w:asciiTheme="majorHAnsi" w:eastAsia="Times New Roman" w:hAnsiTheme="majorHAnsi" w:cstheme="majorHAnsi"/>
-          <w:b/>
+          <w:u w:val="single"/>
+        </w:rPr>
+      </w:pPr>
+      <w:r>
+        <w:rPr>
+          <w:rFonts w:asciiTheme="majorHAnsi" w:eastAsia="Times New Roman" w:hAnsiTheme="majorHAnsi" w:cstheme="majorHAnsi"/>
+          <w:b/>
+          <w:u w:val="single"/>
         </w:rPr>
         <w:t>[</w:t>
       </w:r>
@@ -1163,6 +2404,7 @@
         <w:rPr>
           <w:rFonts w:asciiTheme="majorHAnsi" w:eastAsia="Times New Roman" w:hAnsiTheme="majorHAnsi" w:cstheme="majorHAnsi"/>
           <w:b/>
+          <w:u w:val="single"/>
         </w:rPr>
         <w:t>Accredited Certificate of Competency</w:t>
       </w:r>
@@ -1170,77 +2412,100 @@
         <w:rPr>
           <w:rFonts w:asciiTheme="majorHAnsi" w:eastAsia="Times New Roman" w:hAnsiTheme="majorHAnsi" w:cstheme="majorHAnsi"/>
           <w:b/>
+          <w:u w:val="single"/>
         </w:rPr>
         <w:t>],</w:t>
       </w:r>
       <w:r>
         <w:rPr>
           <w:rFonts w:asciiTheme="majorHAnsi" w:eastAsia="Times New Roman" w:hAnsiTheme="majorHAnsi" w:cstheme="majorHAnsi"/>
+          <w:u w:val="single"/>
         </w:rPr>
         <w:t xml:space="preserve"> </w:t>
       </w:r>
       <w:r>
         <w:rPr>
           <w:rFonts w:asciiTheme="majorHAnsi" w:eastAsia="Times New Roman" w:hAnsiTheme="majorHAnsi" w:cstheme="majorHAnsi"/>
+          <w:u w:val="single"/>
         </w:rPr>
         <w:t>Bottega Coding Bootcamp, Utah</w:t>
       </w:r>
       <w:r>
         <w:rPr>
           <w:rFonts w:asciiTheme="majorHAnsi" w:eastAsia="Times New Roman" w:hAnsiTheme="majorHAnsi" w:cstheme="majorHAnsi"/>
+          <w:u w:val="single"/>
         </w:rPr>
         <w:tab/>
       </w:r>
       <w:r>
         <w:rPr>
           <w:rFonts w:asciiTheme="majorHAnsi" w:eastAsia="Times New Roman" w:hAnsiTheme="majorHAnsi" w:cstheme="majorHAnsi"/>
+          <w:u w:val="single"/>
         </w:rPr>
         <w:t xml:space="preserve">August 2019 – </w:t>
       </w:r>
       <w:r>
         <w:rPr>
           <w:rFonts w:asciiTheme="majorHAnsi" w:eastAsia="Times New Roman" w:hAnsiTheme="majorHAnsi" w:cstheme="majorHAnsi"/>
+          <w:u w:val="single"/>
         </w:rPr>
         <w:t>November</w:t>
       </w:r>
       <w:r>
         <w:rPr>
           <w:rFonts w:asciiTheme="majorHAnsi" w:eastAsia="Times New Roman" w:hAnsiTheme="majorHAnsi" w:cstheme="majorHAnsi"/>
+          <w:u w:val="single"/>
         </w:rPr>
         <w:t xml:space="preserve"> 2019</w:t>
+      </w:r>
+      <w:r>
+        <w:rPr>
+          <w:rFonts w:asciiTheme="majorHAnsi" w:eastAsia="Times New Roman" w:hAnsiTheme="majorHAnsi" w:cstheme="majorHAnsi"/>
+          <w:u w:val="single"/>
+        </w:rPr>
+        <w:tab/>
       </w:r>
     </w:p>
     <w:p>
       <w:pPr>
         <w:ind w:left="720"/>
         <w:rPr>
-          <w:rFonts w:asciiTheme="majorHAnsi" w:eastAsia="Times New Roman" w:hAnsiTheme="majorHAnsi" w:cstheme="majorHAnsi"/>
-        </w:rPr>
-      </w:pPr>
-      <w:r>
-        <w:rPr>
-          <w:rFonts w:asciiTheme="majorHAnsi" w:eastAsia="Times New Roman" w:hAnsiTheme="majorHAnsi" w:cstheme="majorHAnsi"/>
+          <w:rFonts w:ascii="Calibri Light" w:eastAsia="Times New Roman" w:hAnsi="Calibri Light" w:cs="Calibri Light"/>
+          <w:sz w:val="20"/>
+          <w:szCs w:val="20"/>
+        </w:rPr>
+      </w:pPr>
+      <w:r>
+        <w:rPr>
+          <w:rFonts w:ascii="Calibri Light" w:eastAsia="Times New Roman" w:hAnsi="Calibri Light" w:cs="Calibri Light"/>
+          <w:sz w:val="20"/>
+          <w:szCs w:val="20"/>
         </w:rPr>
         <w:t>Full</w:t>
       </w:r>
       <w:r>
         <w:rPr>
-          <w:rFonts w:asciiTheme="majorHAnsi" w:eastAsia="Times New Roman" w:hAnsiTheme="majorHAnsi" w:cstheme="majorHAnsi"/>
+          <w:rFonts w:ascii="Calibri Light" w:eastAsia="Times New Roman" w:hAnsi="Calibri Light" w:cs="Calibri Light"/>
+          <w:sz w:val="20"/>
+          <w:szCs w:val="20"/>
         </w:rPr>
         <w:t xml:space="preserve"> stack web development using</w:t>
       </w:r>
       <w:r>
         <w:rPr>
-          <w:rFonts w:asciiTheme="majorHAnsi" w:eastAsia="Times New Roman" w:hAnsiTheme="majorHAnsi" w:cstheme="majorHAnsi"/>
+          <w:rFonts w:ascii="Calibri Light" w:eastAsia="Times New Roman" w:hAnsi="Calibri Light" w:cs="Calibri Light"/>
+          <w:sz w:val="20"/>
+          <w:szCs w:val="20"/>
         </w:rPr>
         <w:t xml:space="preserve"> Python 3, JavaScript, HTML5 and SCSS, React.js, MySQL, and Postman. Classwork included coding collaborations, building web apps, and implementing API functions.</w:t>
       </w:r>
     </w:p>
     <w:p>
       <w:pPr>
-        <w:ind w:left="720"/>
-        <w:rPr>
-          <w:rFonts w:asciiTheme="majorHAnsi" w:eastAsia="Times New Roman" w:hAnsiTheme="majorHAnsi" w:cstheme="majorHAnsi"/>
+        <w:rPr>
+          <w:rFonts w:asciiTheme="majorHAnsi" w:eastAsia="Times New Roman" w:hAnsiTheme="majorHAnsi" w:cstheme="majorHAnsi"/>
+          <w:sz w:val="12"/>
+          <w:szCs w:val="12"/>
         </w:rPr>
       </w:pPr>
     </w:p>
@@ -1253,12 +2518,14 @@
         <w:rPr>
           <w:rFonts w:asciiTheme="majorHAnsi" w:eastAsia="Times New Roman" w:hAnsiTheme="majorHAnsi" w:cstheme="majorHAnsi"/>
           <w:b/>
-        </w:rPr>
-      </w:pPr>
-      <w:r>
-        <w:rPr>
-          <w:rFonts w:asciiTheme="majorHAnsi" w:eastAsia="Times New Roman" w:hAnsiTheme="majorHAnsi" w:cstheme="majorHAnsi"/>
-          <w:b/>
+          <w:u w:val="single"/>
+        </w:rPr>
+      </w:pPr>
+      <w:r>
+        <w:rPr>
+          <w:rFonts w:asciiTheme="majorHAnsi" w:eastAsia="Times New Roman" w:hAnsiTheme="majorHAnsi" w:cstheme="majorHAnsi"/>
+          <w:b/>
+          <w:u w:val="single"/>
         </w:rPr>
         <w:t>[</w:t>
       </w:r>
@@ -1266,6 +2533,7 @@
         <w:rPr>
           <w:rFonts w:asciiTheme="majorHAnsi" w:eastAsia="Times New Roman" w:hAnsiTheme="majorHAnsi" w:cstheme="majorHAnsi"/>
           <w:b/>
+          <w:u w:val="single"/>
         </w:rPr>
         <w:t>B.S. in Marketing and Management</w:t>
       </w:r>
@@ -1273,51 +2541,69 @@
         <w:rPr>
           <w:rFonts w:asciiTheme="majorHAnsi" w:eastAsia="Times New Roman" w:hAnsiTheme="majorHAnsi" w:cstheme="majorHAnsi"/>
           <w:b/>
+          <w:u w:val="single"/>
         </w:rPr>
         <w:t xml:space="preserve">], </w:t>
       </w:r>
       <w:r>
         <w:rPr>
           <w:rFonts w:asciiTheme="majorHAnsi" w:eastAsia="Times New Roman" w:hAnsiTheme="majorHAnsi" w:cstheme="majorHAnsi"/>
+          <w:u w:val="single"/>
         </w:rPr>
         <w:t>Oregon Tech, Oregon</w:t>
       </w:r>
       <w:r>
         <w:rPr>
           <w:rFonts w:asciiTheme="majorHAnsi" w:eastAsia="Times New Roman" w:hAnsiTheme="majorHAnsi" w:cstheme="majorHAnsi"/>
+          <w:u w:val="single"/>
         </w:rPr>
         <w:tab/>
       </w:r>
       <w:r>
         <w:rPr>
           <w:rFonts w:asciiTheme="majorHAnsi" w:eastAsia="Times New Roman" w:hAnsiTheme="majorHAnsi" w:cstheme="majorHAnsi"/>
+          <w:u w:val="single"/>
         </w:rPr>
         <w:tab/>
       </w:r>
       <w:r>
         <w:rPr>
           <w:rFonts w:asciiTheme="majorHAnsi" w:eastAsia="Times New Roman" w:hAnsiTheme="majorHAnsi" w:cstheme="majorHAnsi"/>
+          <w:u w:val="single"/>
         </w:rPr>
         <w:tab/>
         <w:t>September 2010 – June 2015</w:t>
       </w:r>
+      <w:r>
+        <w:rPr>
+          <w:rFonts w:asciiTheme="majorHAnsi" w:eastAsia="Times New Roman" w:hAnsiTheme="majorHAnsi" w:cstheme="majorHAnsi"/>
+          <w:u w:val="single"/>
+        </w:rPr>
+        <w:tab/>
+      </w:r>
     </w:p>
     <w:p>
       <w:pPr>
         <w:ind w:left="720"/>
         <w:rPr>
-          <w:rFonts w:asciiTheme="majorHAnsi" w:eastAsia="Times New Roman" w:hAnsiTheme="majorHAnsi" w:cstheme="majorHAnsi"/>
-        </w:rPr>
-      </w:pPr>
-      <w:r>
-        <w:rPr>
-          <w:rFonts w:asciiTheme="majorHAnsi" w:eastAsia="Times New Roman" w:hAnsiTheme="majorHAnsi" w:cstheme="majorHAnsi"/>
+          <w:rFonts w:ascii="Calibri Light" w:eastAsia="Times New Roman" w:hAnsi="Calibri Light" w:cs="Calibri Light"/>
+          <w:sz w:val="20"/>
+          <w:szCs w:val="20"/>
+        </w:rPr>
+      </w:pPr>
+      <w:r>
+        <w:rPr>
+          <w:rFonts w:ascii="Calibri Light" w:eastAsia="Times New Roman" w:hAnsi="Calibri Light" w:cs="Calibri Light"/>
+          <w:sz w:val="20"/>
+          <w:szCs w:val="20"/>
         </w:rPr>
         <w:t>Sales</w:t>
       </w:r>
       <w:r>
         <w:rPr>
-          <w:rFonts w:asciiTheme="majorHAnsi" w:eastAsia="Times New Roman" w:hAnsiTheme="majorHAnsi" w:cstheme="majorHAnsi"/>
+          <w:rFonts w:ascii="Calibri Light" w:eastAsia="Times New Roman" w:hAnsi="Calibri Light" w:cs="Calibri Light"/>
+          <w:sz w:val="20"/>
+          <w:szCs w:val="20"/>
         </w:rPr>
         <w:t xml:space="preserve"> and service management, business research methods, technical writing, business presentations, organizational behavior, plan development, and global marketing.</w:t>
       </w:r>
@@ -1333,7 +2619,7 @@
 </file>
 
 <file path=word/numbering.xml><?xml version="1.0" encoding="utf-8"?>
-<w:numbering xmlns:wpc="http://schemas.microsoft.com/office/word/2010/wordprocessingCanvas" xmlns:cx="http://schemas.microsoft.com/office/drawing/2014/chartex" xmlns:cx1="http://schemas.microsoft.com/office/drawing/2015/9/8/chartex" xmlns:cx2="http://schemas.microsoft.com/office/drawing/2015/10/21/chartex" xmlns:cx3="http://schemas.microsoft.com/office/drawing/2016/5/9/chartex" xmlns:cx4="http://schemas.microsoft.com/office/drawing/2016/5/10/chartex" xmlns:cx5="http://schemas.microsoft.com/office/drawing/2016/5/11/chartex" xmlns:cx6="http://schemas.microsoft.com/office/drawing/2016/5/12/chartex" xmlns:cx7="http://schemas.microsoft.com/office/drawing/2016/5/13/chartex" xmlns:cx8="http://schemas.microsoft.com/office/drawing/2016/5/14/chartex" xmlns:mc="http://schemas.openxmlformats.org/markup-compatibility/2006" xmlns:aink="http://schemas.microsoft.com/office/drawing/2016/ink" xmlns:am3d="http://schemas.microsoft.com/office/drawing/2017/model3d" xmlns:o="urn:schemas-microsoft-com:office:office" xmlns:r="http://schemas.openxmlformats.org/officeDocument/2006/relationships" xmlns:m="http://schemas.openxmlformats.org/officeDocument/2006/math" xmlns:v="urn:schemas-microsoft-com:vml" xmlns:wp14="http://schemas.microsoft.com/office/word/2010/wordprocessingDrawing" xmlns:wp="http://schemas.openxmlformats.org/drawingml/2006/wordprocessingDrawing" xmlns:w10="urn:schemas-microsoft-com:office:word" xmlns:w="http://schemas.openxmlformats.org/wordprocessingml/2006/main" xmlns:w14="http://schemas.microsoft.com/office/word/2010/wordml" xmlns:w15="http://schemas.microsoft.com/office/word/2012/wordml" xmlns:w16cex="http://schemas.microsoft.com/office/word/2018/wordml/cex" xmlns:w16cid="http://schemas.microsoft.com/office/word/2016/wordml/cid" xmlns:w16="http://schemas.microsoft.com/office/word/2018/wordml" xmlns:w16se="http://schemas.microsoft.com/office/word/2015/wordml/symex" xmlns:wpg="http://schemas.microsoft.com/office/word/2010/wordprocessingGroup" xmlns:wpi="http://schemas.microsoft.com/office/word/2010/wordprocessingInk" xmlns:wne="http://schemas.microsoft.com/office/word/2006/wordml" xmlns:wps="http://schemas.microsoft.com/office/word/2010/wordprocessingShape" mc:Ignorable="w14 w15 w16se w16cid w16 w16cex wp14">
+<w:numbering xmlns:wpc="http://schemas.microsoft.com/office/word/2010/wordprocessingCanvas" xmlns:cx="http://schemas.microsoft.com/office/drawing/2014/chartex" xmlns:cx1="http://schemas.microsoft.com/office/drawing/2015/9/8/chartex" xmlns:cx2="http://schemas.microsoft.com/office/drawing/2015/10/21/chartex" xmlns:cx3="http://schemas.microsoft.com/office/drawing/2016/5/9/chartex" xmlns:cx4="http://schemas.microsoft.com/office/drawing/2016/5/10/chartex" xmlns:cx5="http://schemas.microsoft.com/office/drawing/2016/5/11/chartex" xmlns:cx6="http://schemas.microsoft.com/office/drawing/2016/5/12/chartex" xmlns:cx7="http://schemas.microsoft.com/office/drawing/2016/5/13/chartex" xmlns:cx8="http://schemas.microsoft.com/office/drawing/2016/5/14/chartex" xmlns:mc="http://schemas.openxmlformats.org/markup-compatibility/2006" xmlns:aink="http://schemas.microsoft.com/office/drawing/2016/ink" xmlns:am3d="http://schemas.microsoft.com/office/drawing/2017/model3d" xmlns:o="urn:schemas-microsoft-com:office:office" xmlns:r="http://schemas.openxmlformats.org/officeDocument/2006/relationships" xmlns:m="http://schemas.openxmlformats.org/officeDocument/2006/math" xmlns:v="urn:schemas-microsoft-com:vml" xmlns:wp14="http://schemas.microsoft.com/office/word/2010/wordprocessingDrawing" xmlns:wp="http://schemas.openxmlformats.org/drawingml/2006/wordprocessingDrawing" xmlns:w10="urn:schemas-microsoft-com:office:word" xmlns:w="http://schemas.openxmlformats.org/wordprocessingml/2006/main" xmlns:w14="http://schemas.microsoft.com/office/word/2010/wordml" xmlns:w15="http://schemas.microsoft.com/office/word/2012/wordml" xmlns:w16cex="http://schemas.microsoft.com/office/word/2018/wordml/cex" xmlns:w16cid="http://schemas.microsoft.com/office/word/2016/wordml/cid" xmlns:w16="http://schemas.microsoft.com/office/word/2018/wordml" xmlns:w16sdtdh="http://schemas.microsoft.com/office/word/2020/wordml/sdtdatahash" xmlns:w16se="http://schemas.microsoft.com/office/word/2015/wordml/symex" xmlns:wpg="http://schemas.microsoft.com/office/word/2010/wordprocessingGroup" xmlns:wpi="http://schemas.microsoft.com/office/word/2010/wordprocessingInk" xmlns:wne="http://schemas.microsoft.com/office/word/2006/wordml" xmlns:wps="http://schemas.microsoft.com/office/word/2010/wordprocessingShape" mc:Ignorable="w14 w15 w16se w16cid w16 w16cex w16sdtdh wp14">
   <w:abstractNum w:abstractNumId="0" w15:restartNumberingAfterBreak="0">
     <w:nsid w:val="24DD6B02"/>
     <w:multiLevelType w:val="multilevel"/>
@@ -2266,7 +3552,7 @@
 </file>
 
 <file path=word/styles.xml><?xml version="1.0" encoding="utf-8"?>
-<w:styles xmlns:mc="http://schemas.openxmlformats.org/markup-compatibility/2006" xmlns:r="http://schemas.openxmlformats.org/officeDocument/2006/relationships" xmlns:w="http://schemas.openxmlformats.org/wordprocessingml/2006/main" xmlns:w14="http://schemas.microsoft.com/office/word/2010/wordml" xmlns:w15="http://schemas.microsoft.com/office/word/2012/wordml" xmlns:w16cex="http://schemas.microsoft.com/office/word/2018/wordml/cex" xmlns:w16cid="http://schemas.microsoft.com/office/word/2016/wordml/cid" xmlns:w16="http://schemas.microsoft.com/office/word/2018/wordml" xmlns:w16se="http://schemas.microsoft.com/office/word/2015/wordml/symex" mc:Ignorable="w14 w15 w16se w16cid w16 w16cex">
+<w:styles xmlns:mc="http://schemas.openxmlformats.org/markup-compatibility/2006" xmlns:r="http://schemas.openxmlformats.org/officeDocument/2006/relationships" xmlns:w="http://schemas.openxmlformats.org/wordprocessingml/2006/main" xmlns:w14="http://schemas.microsoft.com/office/word/2010/wordml" xmlns:w15="http://schemas.microsoft.com/office/word/2012/wordml" xmlns:w16cex="http://schemas.microsoft.com/office/word/2018/wordml/cex" xmlns:w16cid="http://schemas.microsoft.com/office/word/2016/wordml/cid" xmlns:w16="http://schemas.microsoft.com/office/word/2018/wordml" xmlns:w16sdtdh="http://schemas.microsoft.com/office/word/2020/wordml/sdtdatahash" xmlns:w16se="http://schemas.microsoft.com/office/word/2015/wordml/symex" mc:Ignorable="w14 w15 w16se w16cid w16 w16cex w16sdtdh">
   <w:docDefaults>
     <w:rPrDefault>
       <w:rPr>
@@ -3192,4 +4478,16 @@
   </a:objectDefaults>
   <a:extraClrSchemeLst/>
 </a:theme>
+</file>
+
+<file path=customXml/item1.xml><?xml version="1.0" encoding="utf-8"?>
+<b:Sources xmlns:b="http://schemas.openxmlformats.org/officeDocument/2006/bibliography" xmlns="http://schemas.openxmlformats.org/officeDocument/2006/bibliography" SelectedStyle="\APASixthEditionOfficeOnline.xsl" StyleName="APA" Version="6"/>
+</file>
+
+<file path=customXml/itemProps1.xml><?xml version="1.0" encoding="utf-8"?>
+<ds:datastoreItem xmlns:ds="http://schemas.openxmlformats.org/officeDocument/2006/customXml" ds:itemID="{F55E3ECD-CF00-4E1E-9E41-FF7A88857E54}">
+  <ds:schemaRefs>
+    <ds:schemaRef ds:uri="http://schemas.openxmlformats.org/officeDocument/2006/bibliography"/>
+  </ds:schemaRefs>
+</ds:datastoreItem>
 </file>
</xml_diff>